<commit_message>
Added Protokoll | Bearbeitete Doku | Quelle in Code eingefuegt
</commit_message>
<xml_diff>
--- a/Doku/Dokumentation.docx
+++ b/Doku/Dokumentation.docx
@@ -1,6 +1,6 @@
 
 <file path=word/document.xml><?xml version="1.0" encoding="utf-8"?>
-<w:document xmlns:wpc="http://schemas.microsoft.com/office/word/2010/wordprocessingCanvas" xmlns:cx="http://schemas.microsoft.com/office/drawing/2014/chartex" xmlns:cx1="http://schemas.microsoft.com/office/drawing/2015/9/8/chartex" xmlns:cx2="http://schemas.microsoft.com/office/drawing/2015/10/21/chartex" xmlns:cx3="http://schemas.microsoft.com/office/drawing/2016/5/9/chartex" xmlns:cx4="http://schemas.microsoft.com/office/drawing/2016/5/10/chartex" xmlns:cx5="http://schemas.microsoft.com/office/drawing/2016/5/11/chartex" xmlns:cx6="http://schemas.microsoft.com/office/drawing/2016/5/12/chartex" xmlns:cx7="http://schemas.microsoft.com/office/drawing/2016/5/13/chartex" xmlns:cx8="http://schemas.microsoft.com/office/drawing/2016/5/14/chartex" xmlns:mc="http://schemas.openxmlformats.org/markup-compatibility/2006" xmlns:aink="http://schemas.microsoft.com/office/drawing/2016/ink" xmlns:am3d="http://schemas.microsoft.com/office/drawing/2017/model3d" xmlns:o="urn:schemas-microsoft-com:office:office" xmlns:r="http://schemas.openxmlformats.org/officeDocument/2006/relationships" xmlns:m="http://schemas.openxmlformats.org/officeDocument/2006/math" xmlns:v="urn:schemas-microsoft-com:vml" xmlns:wp14="http://schemas.microsoft.com/office/word/2010/wordprocessingDrawing" xmlns:wp="http://schemas.openxmlformats.org/drawingml/2006/wordprocessingDrawing" xmlns:w10="urn:schemas-microsoft-com:office:word" xmlns:w="http://schemas.openxmlformats.org/wordprocessingml/2006/main" xmlns:w14="http://schemas.microsoft.com/office/word/2010/wordml" xmlns:w15="http://schemas.microsoft.com/office/word/2012/wordml" xmlns:w16cid="http://schemas.microsoft.com/office/word/2016/wordml/cid" xmlns:w16se="http://schemas.microsoft.com/office/word/2015/wordml/symex" xmlns:wpg="http://schemas.microsoft.com/office/word/2010/wordprocessingGroup" xmlns:wpi="http://schemas.microsoft.com/office/word/2010/wordprocessingInk" xmlns:wne="http://schemas.microsoft.com/office/word/2006/wordml" xmlns:wps="http://schemas.microsoft.com/office/word/2010/wordprocessingShape" mc:Ignorable="w14 w15 w16se w16cid wp14">
+<w:document xmlns:wpc="http://schemas.microsoft.com/office/word/2010/wordprocessingCanvas" xmlns:cx="http://schemas.microsoft.com/office/drawing/2014/chartex" xmlns:cx1="http://schemas.microsoft.com/office/drawing/2015/9/8/chartex" xmlns:mc="http://schemas.openxmlformats.org/markup-compatibility/2006" xmlns:o="urn:schemas-microsoft-com:office:office" xmlns:r="http://schemas.openxmlformats.org/officeDocument/2006/relationships" xmlns:m="http://schemas.openxmlformats.org/officeDocument/2006/math" xmlns:v="urn:schemas-microsoft-com:vml" xmlns:wp14="http://schemas.microsoft.com/office/word/2010/wordprocessingDrawing" xmlns:wp="http://schemas.openxmlformats.org/drawingml/2006/wordprocessingDrawing" xmlns:w10="urn:schemas-microsoft-com:office:word" xmlns:w="http://schemas.openxmlformats.org/wordprocessingml/2006/main" xmlns:w14="http://schemas.microsoft.com/office/word/2010/wordml" xmlns:w15="http://schemas.microsoft.com/office/word/2012/wordml" xmlns:w16se="http://schemas.microsoft.com/office/word/2015/wordml/symex" xmlns:wpg="http://schemas.microsoft.com/office/word/2010/wordprocessingGroup" xmlns:wpi="http://schemas.microsoft.com/office/word/2010/wordprocessingInk" xmlns:wne="http://schemas.microsoft.com/office/word/2006/wordml" xmlns:wps="http://schemas.microsoft.com/office/word/2010/wordprocessingShape" mc:Ignorable="w14 w15 w16se wp14">
   <w:body>
     <w:sdt>
       <w:sdtPr>
@@ -19,6 +19,7 @@
           <w:r>
             <w:rPr>
               <w:noProof/>
+              <w:lang w:eastAsia="de-DE"/>
             </w:rPr>
             <mc:AlternateContent>
               <mc:Choice Requires="wpg">
@@ -268,7 +269,7 @@
                   </wp:anchor>
                 </w:drawing>
               </mc:Choice>
-              <mc:Fallback>
+              <mc:Fallback xmlns:w16cid="http://schemas.microsoft.com/office/word/2016/wordml/cid" xmlns:am3d="http://schemas.microsoft.com/office/drawing/2017/model3d" xmlns:aink="http://schemas.microsoft.com/office/drawing/2016/ink" xmlns:cx8="http://schemas.microsoft.com/office/drawing/2016/5/14/chartex" xmlns:cx7="http://schemas.microsoft.com/office/drawing/2016/5/13/chartex" xmlns:cx6="http://schemas.microsoft.com/office/drawing/2016/5/12/chartex" xmlns:cx5="http://schemas.microsoft.com/office/drawing/2016/5/11/chartex" xmlns:cx4="http://schemas.microsoft.com/office/drawing/2016/5/10/chartex" xmlns:cx3="http://schemas.microsoft.com/office/drawing/2016/5/9/chartex" xmlns:cx2="http://schemas.microsoft.com/office/drawing/2015/10/21/chartex">
                 <w:pict>
                   <v:group w14:anchorId="252BBE58" id="Gruppe 149" o:spid="_x0000_s1026" style="position:absolute;margin-left:0;margin-top:0;width:8in;height:95.7pt;z-index:251662336;mso-width-percent:941;mso-height-percent:121;mso-top-percent:23;mso-position-horizontal:center;mso-position-horizontal-relative:page;mso-position-vertical-relative:page;mso-width-percent:941;mso-height-percent:121;mso-top-percent:23" coordorigin="" coordsize="73152,12161" o:gfxdata="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">
                     <v:shape id="Rechteck 51" o:spid="_x0000_s1027" style="position:absolute;width:73152;height:11303;visibility:visible;mso-wrap-style:square;v-text-anchor:middle" coordsize="7312660,1129665" o:gfxdata="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" path="m,l7312660,r,1129665l3619500,733425,,1091565,,xe" fillcolor="#5b9bd5 [3204]" stroked="f" strokeweight="1pt">
@@ -287,6 +288,7 @@
           <w:r>
             <w:rPr>
               <w:noProof/>
+              <w:lang w:eastAsia="de-DE"/>
             </w:rPr>
             <mc:AlternateContent>
               <mc:Choice Requires="wps">
@@ -468,7 +470,7 @@
                   </wp:anchor>
                 </w:drawing>
               </mc:Choice>
-              <mc:Fallback>
+              <mc:Fallback xmlns:w16cid="http://schemas.microsoft.com/office/word/2016/wordml/cid" xmlns:am3d="http://schemas.microsoft.com/office/drawing/2017/model3d" xmlns:aink="http://schemas.microsoft.com/office/drawing/2016/ink" xmlns:cx8="http://schemas.microsoft.com/office/drawing/2016/5/14/chartex" xmlns:cx7="http://schemas.microsoft.com/office/drawing/2016/5/13/chartex" xmlns:cx6="http://schemas.microsoft.com/office/drawing/2016/5/12/chartex" xmlns:cx5="http://schemas.microsoft.com/office/drawing/2016/5/11/chartex" xmlns:cx4="http://schemas.microsoft.com/office/drawing/2016/5/10/chartex" xmlns:cx3="http://schemas.microsoft.com/office/drawing/2016/5/9/chartex" xmlns:cx2="http://schemas.microsoft.com/office/drawing/2015/10/21/chartex">
                 <w:pict>
                   <v:shapetype id="_x0000_t202" coordsize="21600,21600" o:spt="202" path="m,l,21600r21600,l21600,xe">
                     <v:stroke joinstyle="miter"/>
@@ -589,6 +591,7 @@
           <w:r>
             <w:rPr>
               <w:noProof/>
+              <w:lang w:eastAsia="de-DE"/>
             </w:rPr>
             <mc:AlternateContent>
               <mc:Choice Requires="wps">
@@ -746,7 +749,7 @@
                   </wp:anchor>
                 </w:drawing>
               </mc:Choice>
-              <mc:Fallback>
+              <mc:Fallback xmlns:w16cid="http://schemas.microsoft.com/office/word/2016/wordml/cid" xmlns:am3d="http://schemas.microsoft.com/office/drawing/2017/model3d" xmlns:aink="http://schemas.microsoft.com/office/drawing/2016/ink" xmlns:cx8="http://schemas.microsoft.com/office/drawing/2016/5/14/chartex" xmlns:cx7="http://schemas.microsoft.com/office/drawing/2016/5/13/chartex" xmlns:cx6="http://schemas.microsoft.com/office/drawing/2016/5/12/chartex" xmlns:cx5="http://schemas.microsoft.com/office/drawing/2016/5/11/chartex" xmlns:cx4="http://schemas.microsoft.com/office/drawing/2016/5/10/chartex" xmlns:cx3="http://schemas.microsoft.com/office/drawing/2016/5/9/chartex" xmlns:cx2="http://schemas.microsoft.com/office/drawing/2015/10/21/chartex">
                 <w:pict>
                   <v:shape id="Textfeld 154" o:spid="_x0000_s1027" type="#_x0000_t202" style="position:absolute;margin-left:0;margin-top:0;width:8in;height:286.5pt;z-index:251659264;visibility:visible;mso-wrap-style:square;mso-width-percent:941;mso-height-percent:363;mso-top-percent:300;mso-wrap-distance-left:9pt;mso-wrap-distance-top:0;mso-wrap-distance-right:9pt;mso-wrap-distance-bottom:0;mso-position-horizontal:center;mso-position-horizontal-relative:page;mso-position-vertical-relative:page;mso-width-percent:941;mso-height-percent:363;mso-top-percent:300;mso-width-relative:page;mso-height-relative:page;v-text-anchor:bottom" o:gfxdata="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" filled="f" stroked="f" strokeweight=".5pt">
                     <v:textbox inset="126pt,0,54pt,0">
@@ -844,6 +847,37 @@
           <w:r>
             <w:rPr>
               <w:noProof/>
+            </w:rPr>
+            <w:pict>
+              <v:shapetype id="_x0000_t75" coordsize="21600,21600" o:spt="75" o:preferrelative="t" path="m@4@5l@4@11@9@11@9@5xe" filled="f" stroked="f">
+                <v:stroke joinstyle="miter"/>
+                <v:formulas>
+                  <v:f eqn="if lineDrawn pixelLineWidth 0"/>
+                  <v:f eqn="sum @0 1 0"/>
+                  <v:f eqn="sum 0 0 @1"/>
+                  <v:f eqn="prod @2 1 2"/>
+                  <v:f eqn="prod @3 21600 pixelWidth"/>
+                  <v:f eqn="prod @3 21600 pixelHeight"/>
+                  <v:f eqn="sum @0 0 1"/>
+                  <v:f eqn="prod @6 1 2"/>
+                  <v:f eqn="prod @7 21600 pixelWidth"/>
+                  <v:f eqn="sum @8 21600 0"/>
+                  <v:f eqn="prod @7 21600 pixelHeight"/>
+                  <v:f eqn="sum @10 21600 0"/>
+                </v:formulas>
+                <v:path o:extrusionok="f" gradientshapeok="t" o:connecttype="rect"/>
+                <o:lock v:ext="edit" aspectratio="t"/>
+              </v:shapetype>
+              <v:shape id="_x0000_s1036" type="#_x0000_t75" style="position:absolute;margin-left:41.45pt;margin-top:35.35pt;width:369.45pt;height:369.45pt;z-index:251676672;mso-position-horizontal-relative:margin;mso-position-vertical-relative:margin">
+                <v:imagedata r:id="rId11" o:title="logo"/>
+                <w10:wrap type="square" anchorx="margin" anchory="margin"/>
+              </v:shape>
+            </w:pict>
+          </w:r>
+          <w:r>
+            <w:rPr>
+              <w:noProof/>
+              <w:lang w:eastAsia="de-DE"/>
             </w:rPr>
             <mc:AlternateContent>
               <mc:Choice Requires="wps">
@@ -1016,7 +1050,7 @@
                   </wp:anchor>
                 </w:drawing>
               </mc:Choice>
-              <mc:Fallback>
+              <mc:Fallback xmlns:w16cid="http://schemas.microsoft.com/office/word/2016/wordml/cid" xmlns:am3d="http://schemas.microsoft.com/office/drawing/2017/model3d" xmlns:aink="http://schemas.microsoft.com/office/drawing/2016/ink" xmlns:cx8="http://schemas.microsoft.com/office/drawing/2016/5/14/chartex" xmlns:cx7="http://schemas.microsoft.com/office/drawing/2016/5/13/chartex" xmlns:cx6="http://schemas.microsoft.com/office/drawing/2016/5/12/chartex" xmlns:cx5="http://schemas.microsoft.com/office/drawing/2016/5/11/chartex" xmlns:cx4="http://schemas.microsoft.com/office/drawing/2016/5/10/chartex" xmlns:cx3="http://schemas.microsoft.com/office/drawing/2016/5/9/chartex" xmlns:cx2="http://schemas.microsoft.com/office/drawing/2015/10/21/chartex">
                 <w:pict>
                   <v:shape w14:anchorId="24AE02C9" id="Textfeld 2" o:spid="_x0000_s1028" type="#_x0000_t202" style="position:absolute;margin-left:-416.55pt;margin-top:0;width:8in;height:1in;z-index:251664384;visibility:visible;mso-wrap-style:square;mso-width-percent:941;mso-height-percent:92;mso-wrap-distance-left:9pt;mso-wrap-distance-top:0;mso-wrap-distance-right:9pt;mso-wrap-distance-bottom:0;mso-position-horizontal:absolute;mso-position-horizontal-relative:margin;mso-position-vertical:bottom;mso-position-vertical-relative:margin;mso-width-percent:941;mso-height-percent:92;mso-width-relative:page;mso-height-relative:page;v-text-anchor:bottom" o:gfxdata="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" filled="f" stroked="f" strokeweight=".5pt">
                     <v:textbox inset="126pt,0,54pt,0">
@@ -1133,6 +1167,7 @@
           <w:r>
             <w:rPr>
               <w:noProof/>
+              <w:lang w:eastAsia="de-DE"/>
             </w:rPr>
             <mc:AlternateContent>
               <mc:Choice Requires="wps">
@@ -1409,7 +1444,7 @@
                   </wp:anchor>
                 </w:drawing>
               </mc:Choice>
-              <mc:Fallback>
+              <mc:Fallback xmlns:w16cid="http://schemas.microsoft.com/office/word/2016/wordml/cid" xmlns:am3d="http://schemas.microsoft.com/office/drawing/2017/model3d" xmlns:aink="http://schemas.microsoft.com/office/drawing/2016/ink" xmlns:cx8="http://schemas.microsoft.com/office/drawing/2016/5/14/chartex" xmlns:cx7="http://schemas.microsoft.com/office/drawing/2016/5/13/chartex" xmlns:cx6="http://schemas.microsoft.com/office/drawing/2016/5/12/chartex" xmlns:cx5="http://schemas.microsoft.com/office/drawing/2016/5/11/chartex" xmlns:cx4="http://schemas.microsoft.com/office/drawing/2016/5/10/chartex" xmlns:cx3="http://schemas.microsoft.com/office/drawing/2016/5/9/chartex" xmlns:cx2="http://schemas.microsoft.com/office/drawing/2015/10/21/chartex">
                 <w:pict>
                   <v:shape id="Textfeld 152" o:spid="_x0000_s1029" type="#_x0000_t202" style="position:absolute;margin-left:0;margin-top:0;width:8in;height:1in;z-index:251660288;visibility:visible;mso-wrap-style:square;mso-width-percent:941;mso-height-percent:92;mso-wrap-distance-left:9pt;mso-wrap-distance-top:0;mso-wrap-distance-right:9pt;mso-wrap-distance-bottom:0;mso-position-horizontal:center;mso-position-horizontal-relative:margin;mso-position-vertical:bottom;mso-position-vertical-relative:margin;mso-width-percent:941;mso-height-percent:92;mso-width-relative:page;mso-height-relative:page;v-text-anchor:bottom" o:gfxdata="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" filled="f" stroked="f" strokeweight=".5pt">
                     <v:textbox inset="126pt,0,54pt,0">
@@ -1631,9 +1666,11 @@
             <w:br w:type="page"/>
           </w:r>
         </w:p>
+        <w:bookmarkStart w:id="0" w:name="_GoBack" w:displacedByCustomXml="next"/>
+        <w:bookmarkEnd w:id="0" w:displacedByCustomXml="next"/>
       </w:sdtContent>
     </w:sdt>
-    <w:bookmarkStart w:id="0" w:name="_Toc505282014" w:displacedByCustomXml="next"/>
+    <w:bookmarkStart w:id="1" w:name="_Toc505282014" w:displacedByCustomXml="next"/>
     <w:sdt>
       <w:sdtPr>
         <w:rPr>
@@ -1674,7 +1711,7 @@
             </w:rPr>
             <w:t>Inhaltsverzeichnis</w:t>
           </w:r>
-          <w:bookmarkEnd w:id="0"/>
+          <w:bookmarkEnd w:id="1"/>
         </w:p>
         <w:p>
           <w:pPr>
@@ -2008,7 +2045,7 @@
             <w:fldChar w:fldCharType="begin"/>
           </w:r>
           <w:r>
-            <w:instrText xml:space="preserve"> PAGEREF _Ref505307091 \h </w:instrText>
+            <w:instrText xml:space="preserve"> PAGEREF _Ref505516551 \h </w:instrText>
           </w:r>
           <w:r>
             <w:rPr>
@@ -2027,7 +2064,199 @@
             <w:rPr>
               <w:noProof/>
             </w:rPr>
+            <w:t>6</w:t>
+          </w:r>
+          <w:r>
+            <w:rPr>
+              <w:b/>
+              <w:bCs/>
+            </w:rPr>
+            <w:fldChar w:fldCharType="end"/>
+          </w:r>
+        </w:p>
+        <w:p>
+          <w:pPr>
+            <w:pStyle w:val="Verzeichnis2"/>
+            <w:spacing w:line="360" w:lineRule="auto"/>
+            <w:ind w:left="0"/>
+          </w:pPr>
+          <w:r>
+            <w:br/>
+          </w:r>
+          <w:r>
+            <w:rPr>
+              <w:b/>
+              <w:bCs/>
+            </w:rPr>
+            <w:fldChar w:fldCharType="begin"/>
+          </w:r>
+          <w:r>
+            <w:instrText xml:space="preserve"> REF _Ref505307091 \h </w:instrText>
+          </w:r>
+          <w:r>
+            <w:rPr>
+              <w:b/>
+              <w:bCs/>
+            </w:rPr>
+          </w:r>
+          <w:r>
+            <w:rPr>
+              <w:b/>
+              <w:bCs/>
+            </w:rPr>
+            <w:fldChar w:fldCharType="separate"/>
+          </w:r>
+          <w:r>
+            <w:fldChar w:fldCharType="begin"/>
+          </w:r>
+          <w:r>
+            <w:instrText xml:space="preserve"> REF _Ref505516325 \h </w:instrText>
+          </w:r>
+          <w:r>
+            <w:fldChar w:fldCharType="separate"/>
+          </w:r>
+          <w:r>
+            <w:t>4. Installationsanleitung</w:t>
+          </w:r>
+          <w:r>
+            <w:fldChar w:fldCharType="end"/>
+          </w:r>
+          <w:r>
+            <w:rPr>
+              <w:b/>
+              <w:bCs/>
+            </w:rPr>
+            <w:fldChar w:fldCharType="end"/>
+          </w:r>
+          <w:r>
+            <w:ptab w:relativeTo="margin" w:alignment="right" w:leader="dot"/>
+          </w:r>
+          <w:r>
+            <w:rPr>
+              <w:b/>
+              <w:bCs/>
+            </w:rPr>
+            <w:fldChar w:fldCharType="begin"/>
+          </w:r>
+          <w:r>
+            <w:instrText xml:space="preserve"> PAGEREF _Ref505516325 \h </w:instrText>
+          </w:r>
+          <w:r>
+            <w:rPr>
+              <w:b/>
+              <w:bCs/>
+            </w:rPr>
+          </w:r>
+          <w:r>
+            <w:rPr>
+              <w:b/>
+              <w:bCs/>
+            </w:rPr>
+            <w:fldChar w:fldCharType="separate"/>
+          </w:r>
+          <w:r>
+            <w:rPr>
+              <w:noProof/>
+            </w:rPr>
+            <w:t>7</w:t>
+          </w:r>
+          <w:r>
+            <w:rPr>
+              <w:b/>
+              <w:bCs/>
+            </w:rPr>
+            <w:fldChar w:fldCharType="end"/>
+          </w:r>
+        </w:p>
+        <w:p>
+          <w:pPr>
+            <w:rPr>
+              <w:lang w:eastAsia="de-DE"/>
+            </w:rPr>
+          </w:pPr>
+        </w:p>
+        <w:p>
+          <w:pPr>
+            <w:pStyle w:val="Verzeichnis1"/>
+            <w:spacing w:line="360" w:lineRule="auto"/>
+            <w:rPr>
+              <w:b/>
+              <w:bCs/>
+            </w:rPr>
+          </w:pPr>
+          <w:r>
+            <w:rPr>
+              <w:b/>
+              <w:bCs/>
+            </w:rPr>
+            <w:fldChar w:fldCharType="begin"/>
+          </w:r>
+          <w:r>
+            <w:instrText xml:space="preserve"> REF _Ref505307257 \h </w:instrText>
+          </w:r>
+          <w:r>
+            <w:rPr>
+              <w:b/>
+              <w:bCs/>
+            </w:rPr>
+          </w:r>
+          <w:r>
+            <w:rPr>
+              <w:b/>
+              <w:bCs/>
+            </w:rPr>
+            <w:fldChar w:fldCharType="separate"/>
+          </w:r>
+          <w:r>
             <w:t>5</w:t>
+          </w:r>
+          <w:r>
+            <w:t>.</w:t>
+          </w:r>
+          <w:r>
+            <w:t xml:space="preserve"> </w:t>
+          </w:r>
+          <w:r>
+            <w:t>Realisierung</w:t>
+          </w:r>
+          <w:r>
+            <w:rPr>
+              <w:b/>
+              <w:bCs/>
+            </w:rPr>
+            <w:fldChar w:fldCharType="end"/>
+          </w:r>
+          <w:r>
+            <w:ptab w:relativeTo="margin" w:alignment="right" w:leader="dot"/>
+          </w:r>
+          <w:r>
+            <w:rPr>
+              <w:b/>
+              <w:bCs/>
+            </w:rPr>
+            <w:fldChar w:fldCharType="begin"/>
+          </w:r>
+          <w:r>
+            <w:instrText xml:space="preserve"> PAGEREF _Ref505516571 \h </w:instrText>
+          </w:r>
+          <w:r>
+            <w:rPr>
+              <w:b/>
+              <w:bCs/>
+            </w:rPr>
+          </w:r>
+          <w:r>
+            <w:rPr>
+              <w:b/>
+              <w:bCs/>
+            </w:rPr>
+            <w:fldChar w:fldCharType="separate"/>
+          </w:r>
+          <w:r>
+            <w:rPr>
+              <w:noProof/>
+            </w:rPr>
+            <w:t>8</w:t>
           </w:r>
           <w:r>
             <w:rPr>
@@ -2043,92 +2272,43 @@
             <w:spacing w:line="360" w:lineRule="auto"/>
             <w:ind w:left="216" w:firstLine="492"/>
           </w:pPr>
-        </w:p>
-        <w:p>
-          <w:pPr>
-            <w:pStyle w:val="Verzeichnis1"/>
-            <w:spacing w:line="360" w:lineRule="auto"/>
-            <w:rPr>
-              <w:b/>
-              <w:bCs/>
-            </w:rPr>
-          </w:pPr>
-          <w:r>
-            <w:rPr>
-              <w:b/>
-              <w:bCs/>
-            </w:rPr>
+          <w:r>
             <w:fldChar w:fldCharType="begin"/>
           </w:r>
           <w:r>
-            <w:instrText xml:space="preserve"> REF _Ref505307257 \h </w:instrText>
-          </w:r>
-          <w:r>
-            <w:rPr>
-              <w:b/>
-              <w:bCs/>
-            </w:rPr>
-          </w:r>
-          <w:r>
-            <w:rPr>
-              <w:b/>
-              <w:bCs/>
-            </w:rPr>
+            <w:instrText xml:space="preserve"> REF _Ref505307280 \h </w:instrText>
+          </w:r>
+          <w:r>
             <w:fldChar w:fldCharType="separate"/>
           </w:r>
           <w:r>
-            <w:t>4.</w:t>
-          </w:r>
-          <w:r>
-            <w:t xml:space="preserve"> </w:t>
-          </w:r>
-          <w:r>
-            <w:t>Realisierung</w:t>
-          </w:r>
-          <w:r>
-            <w:rPr>
-              <w:b/>
-              <w:bCs/>
-            </w:rPr>
+            <w:t>5</w:t>
+          </w:r>
+          <w:r>
+            <w:t>.1 Datenbank</w:t>
+          </w:r>
+          <w:r>
             <w:fldChar w:fldCharType="end"/>
           </w:r>
           <w:r>
             <w:ptab w:relativeTo="margin" w:alignment="right" w:leader="dot"/>
           </w:r>
           <w:r>
-            <w:rPr>
-              <w:b/>
-              <w:bCs/>
-            </w:rPr>
             <w:fldChar w:fldCharType="begin"/>
           </w:r>
           <w:r>
-            <w:instrText xml:space="preserve"> PAGEREF _Ref505307257 \h </w:instrText>
-          </w:r>
-          <w:r>
-            <w:rPr>
-              <w:b/>
-              <w:bCs/>
-            </w:rPr>
-          </w:r>
-          <w:r>
-            <w:rPr>
-              <w:b/>
-              <w:bCs/>
-            </w:rPr>
+            <w:instrText xml:space="preserve"> PAGEREF _Ref505307280 \h </w:instrText>
+          </w:r>
+          <w:r>
             <w:fldChar w:fldCharType="separate"/>
           </w:r>
           <w:r>
             <w:rPr>
               <w:noProof/>
             </w:rPr>
-            <w:t>6</w:t>
-          </w:r>
-          <w:r>
-            <w:rPr>
-              <w:b/>
-              <w:bCs/>
-            </w:rPr>
+            <w:t>8</w:t>
+          </w:r>
+          <w:r>
             <w:fldChar w:fldCharType="end"/>
           </w:r>
         </w:p>
@@ -2142,13 +2322,16 @@
             <w:fldChar w:fldCharType="begin"/>
           </w:r>
           <w:r>
-            <w:instrText xml:space="preserve"> REF _Ref505307280 \h </w:instrText>
+            <w:instrText xml:space="preserve"> REF _Ref505307290 \h </w:instrText>
           </w:r>
           <w:r>
             <w:fldChar w:fldCharType="separate"/>
           </w:r>
           <w:r>
-            <w:t>4.1 Datenbank</w:t>
+            <w:t>5</w:t>
+          </w:r>
+          <w:r>
+            <w:t>.2 Registration</w:t>
           </w:r>
           <w:r>
             <w:fldChar w:fldCharType="end"/>
@@ -2160,7 +2343,7 @@
             <w:fldChar w:fldCharType="begin"/>
           </w:r>
           <w:r>
-            <w:instrText xml:space="preserve"> PAGEREF _Ref505307280 \h </w:instrText>
+            <w:instrText xml:space="preserve"> PAGEREF _Ref505307290 \h </w:instrText>
           </w:r>
           <w:r>
             <w:fldChar w:fldCharType="separate"/>
@@ -2169,7 +2352,7 @@
             <w:rPr>
               <w:noProof/>
             </w:rPr>
-            <w:t>6</w:t>
+            <w:t>9</w:t>
           </w:r>
           <w:r>
             <w:fldChar w:fldCharType="end"/>
@@ -2185,13 +2368,16 @@
             <w:fldChar w:fldCharType="begin"/>
           </w:r>
           <w:r>
-            <w:instrText xml:space="preserve"> REF _Ref505307290 \h </w:instrText>
+            <w:instrText xml:space="preserve"> REF _Ref505307300 \h </w:instrText>
           </w:r>
           <w:r>
             <w:fldChar w:fldCharType="separate"/>
           </w:r>
           <w:r>
-            <w:t>4.2 Registration</w:t>
+            <w:t>5</w:t>
+          </w:r>
+          <w:r>
+            <w:t>.3 Login</w:t>
           </w:r>
           <w:r>
             <w:fldChar w:fldCharType="end"/>
@@ -2203,7 +2389,7 @@
             <w:fldChar w:fldCharType="begin"/>
           </w:r>
           <w:r>
-            <w:instrText xml:space="preserve"> PAGEREF _Ref505307290 \h </w:instrText>
+            <w:instrText xml:space="preserve"> PAGEREF _Ref505307300 \h </w:instrText>
           </w:r>
           <w:r>
             <w:fldChar w:fldCharType="separate"/>
@@ -2212,7 +2398,7 @@
             <w:rPr>
               <w:noProof/>
             </w:rPr>
-            <w:t>7</w:t>
+            <w:t>10</w:t>
           </w:r>
           <w:r>
             <w:fldChar w:fldCharType="end"/>
@@ -2228,13 +2414,16 @@
             <w:fldChar w:fldCharType="begin"/>
           </w:r>
           <w:r>
-            <w:instrText xml:space="preserve"> REF _Ref505307300 \h </w:instrText>
+            <w:instrText xml:space="preserve"> REF _Ref505307315 \h </w:instrText>
           </w:r>
           <w:r>
             <w:fldChar w:fldCharType="separate"/>
           </w:r>
           <w:r>
-            <w:t>4.3 Login</w:t>
+            <w:t>5</w:t>
+          </w:r>
+          <w:r>
+            <w:t>.4 Upload</w:t>
           </w:r>
           <w:r>
             <w:fldChar w:fldCharType="end"/>
@@ -2246,7 +2435,7 @@
             <w:fldChar w:fldCharType="begin"/>
           </w:r>
           <w:r>
-            <w:instrText xml:space="preserve"> PAGEREF _Ref505307300 \h </w:instrText>
+            <w:instrText xml:space="preserve"> PAGEREF _Ref505307315 \h </w:instrText>
           </w:r>
           <w:r>
             <w:fldChar w:fldCharType="separate"/>
@@ -2255,7 +2444,56 @@
             <w:rPr>
               <w:noProof/>
             </w:rPr>
-            <w:t>8</w:t>
+            <w:t>11</w:t>
+          </w:r>
+          <w:r>
+            <w:fldChar w:fldCharType="end"/>
+          </w:r>
+        </w:p>
+        <w:p>
+          <w:pPr>
+            <w:pStyle w:val="Verzeichnis2"/>
+            <w:spacing w:line="360" w:lineRule="auto"/>
+            <w:ind w:left="216"/>
+          </w:pPr>
+          <w:r>
+            <w:tab/>
+          </w:r>
+          <w:r>
+            <w:fldChar w:fldCharType="begin"/>
+          </w:r>
+          <w:r>
+            <w:instrText xml:space="preserve"> REF _Ref505307325 \h </w:instrText>
+          </w:r>
+          <w:r>
+            <w:fldChar w:fldCharType="separate"/>
+          </w:r>
+          <w:r>
+            <w:t>5</w:t>
+          </w:r>
+          <w:r>
+            <w:t>.5 Anzeige</w:t>
+          </w:r>
+          <w:r>
+            <w:fldChar w:fldCharType="end"/>
+          </w:r>
+          <w:r>
+            <w:ptab w:relativeTo="margin" w:alignment="right" w:leader="dot"/>
+          </w:r>
+          <w:r>
+            <w:fldChar w:fldCharType="begin"/>
+          </w:r>
+          <w:r>
+            <w:instrText xml:space="preserve"> PAGEREF _Ref505307325 \h </w:instrText>
+          </w:r>
+          <w:r>
+            <w:fldChar w:fldCharType="separate"/>
+          </w:r>
+          <w:r>
+            <w:rPr>
+              <w:noProof/>
+            </w:rPr>
+            <w:t>13</w:t>
           </w:r>
           <w:r>
             <w:fldChar w:fldCharType="end"/>
@@ -2271,14 +2509,22 @@
             <w:fldChar w:fldCharType="begin"/>
           </w:r>
           <w:r>
-            <w:instrText xml:space="preserve"> REF _Ref505307315 \h </w:instrText>
+            <w:instrText xml:space="preserve"> REF _Ref505307345 \h </w:instrText>
           </w:r>
           <w:r>
             <w:fldChar w:fldCharType="separate"/>
           </w:r>
           <w:r>
-            <w:t>4.4 Upload</w:t>
-          </w:r>
+            <w:t>5</w:t>
+          </w:r>
+          <w:r>
+            <w:t xml:space="preserve">.6 Kommentieren / </w:t>
+          </w:r>
+          <w:proofErr w:type="spellStart"/>
+          <w:r>
+            <w:t>Votes</w:t>
+          </w:r>
+          <w:proofErr w:type="spellEnd"/>
           <w:r>
             <w:fldChar w:fldCharType="end"/>
           </w:r>
@@ -2289,7 +2535,7 @@
             <w:fldChar w:fldCharType="begin"/>
           </w:r>
           <w:r>
-            <w:instrText xml:space="preserve"> PAGEREF _Ref505307315 \h </w:instrText>
+            <w:instrText xml:space="preserve"> PAGEREF _Ref505307345 \h </w:instrText>
           </w:r>
           <w:r>
             <w:fldChar w:fldCharType="separate"/>
@@ -2298,101 +2544,7 @@
             <w:rPr>
               <w:noProof/>
             </w:rPr>
-            <w:t>9</w:t>
-          </w:r>
-          <w:r>
-            <w:fldChar w:fldCharType="end"/>
-          </w:r>
-        </w:p>
-        <w:p>
-          <w:pPr>
-            <w:pStyle w:val="Verzeichnis2"/>
-            <w:spacing w:line="360" w:lineRule="auto"/>
-            <w:ind w:left="216"/>
-          </w:pPr>
-          <w:r>
-            <w:tab/>
-          </w:r>
-          <w:r>
-            <w:fldChar w:fldCharType="begin"/>
-          </w:r>
-          <w:r>
-            <w:instrText xml:space="preserve"> REF _Ref505307325 \h </w:instrText>
-          </w:r>
-          <w:r>
-            <w:fldChar w:fldCharType="separate"/>
-          </w:r>
-          <w:r>
-            <w:t>4.5 Anzeige</w:t>
-          </w:r>
-          <w:r>
-            <w:fldChar w:fldCharType="end"/>
-          </w:r>
-          <w:r>
-            <w:ptab w:relativeTo="margin" w:alignment="right" w:leader="dot"/>
-          </w:r>
-          <w:r>
-            <w:fldChar w:fldCharType="begin"/>
-          </w:r>
-          <w:r>
-            <w:instrText xml:space="preserve"> PAGEREF _Ref505307325 \h </w:instrText>
-          </w:r>
-          <w:r>
-            <w:fldChar w:fldCharType="separate"/>
-          </w:r>
-          <w:r>
-            <w:rPr>
-              <w:noProof/>
-            </w:rPr>
-            <w:t>11</w:t>
-          </w:r>
-          <w:r>
-            <w:fldChar w:fldCharType="end"/>
-          </w:r>
-        </w:p>
-        <w:p>
-          <w:pPr>
-            <w:pStyle w:val="Verzeichnis2"/>
-            <w:spacing w:line="360" w:lineRule="auto"/>
-            <w:ind w:left="216" w:firstLine="492"/>
-          </w:pPr>
-          <w:r>
-            <w:fldChar w:fldCharType="begin"/>
-          </w:r>
-          <w:r>
-            <w:instrText xml:space="preserve"> REF _Ref505307345 \h </w:instrText>
-          </w:r>
-          <w:r>
-            <w:fldChar w:fldCharType="separate"/>
-          </w:r>
-          <w:r>
-            <w:t xml:space="preserve">4.6 Kommentieren / </w:t>
-          </w:r>
-          <w:proofErr w:type="spellStart"/>
-          <w:r>
-            <w:t>Votes</w:t>
-          </w:r>
-          <w:proofErr w:type="spellEnd"/>
-          <w:r>
-            <w:fldChar w:fldCharType="end"/>
-          </w:r>
-          <w:r>
-            <w:ptab w:relativeTo="margin" w:alignment="right" w:leader="dot"/>
-          </w:r>
-          <w:r>
-            <w:fldChar w:fldCharType="begin"/>
-          </w:r>
-          <w:r>
-            <w:instrText xml:space="preserve"> PAGEREF _Ref505307345 \h </w:instrText>
-          </w:r>
-          <w:r>
-            <w:fldChar w:fldCharType="separate"/>
-          </w:r>
-          <w:r>
-            <w:rPr>
-              <w:noProof/>
-            </w:rPr>
-            <w:t>13</w:t>
+            <w:t>14</w:t>
           </w:r>
           <w:r>
             <w:fldChar w:fldCharType="end"/>
@@ -2443,7 +2595,10 @@
             <w:fldChar w:fldCharType="separate"/>
           </w:r>
           <w:r>
-            <w:t>5. Zusammenfassung</w:t>
+            <w:t>6</w:t>
+          </w:r>
+          <w:r>
+            <w:t>. Zusammenfassung</w:t>
           </w:r>
           <w:r>
             <w:rPr>
@@ -2482,7 +2637,7 @@
             <w:rPr>
               <w:noProof/>
             </w:rPr>
-            <w:t>13</w:t>
+            <w:t>15</w:t>
           </w:r>
           <w:r>
             <w:rPr>
@@ -2531,7 +2686,10 @@
             <w:fldChar w:fldCharType="separate"/>
           </w:r>
           <w:r>
-            <w:t>6. Ausblick</w:t>
+            <w:t>7</w:t>
+          </w:r>
+          <w:r>
+            <w:t>. Ausblick</w:t>
           </w:r>
           <w:r>
             <w:rPr>
@@ -2570,7 +2728,7 @@
             <w:rPr>
               <w:noProof/>
             </w:rPr>
-            <w:t>14</w:t>
+            <w:t>16</w:t>
           </w:r>
           <w:r>
             <w:rPr>
@@ -2618,7 +2776,10 @@
             <w:fldChar w:fldCharType="separate"/>
           </w:r>
           <w:r>
-            <w:t>7. Quellenverzeichnis</w:t>
+            <w:t>8</w:t>
+          </w:r>
+          <w:r>
+            <w:t>. Quellenverzeichnis</w:t>
           </w:r>
           <w:r>
             <w:rPr>
@@ -2657,7 +2818,7 @@
             <w:rPr>
               <w:noProof/>
             </w:rPr>
-            <w:t>15</w:t>
+            <w:t>17</w:t>
           </w:r>
           <w:r>
             <w:rPr>
@@ -2689,12 +2850,12 @@
       <w:pPr>
         <w:pStyle w:val="berschrift1"/>
       </w:pPr>
-      <w:bookmarkStart w:id="1" w:name="_Ref505306174"/>
+      <w:bookmarkStart w:id="2" w:name="_Ref505306174"/>
       <w:r>
         <w:lastRenderedPageBreak/>
         <w:t>1. Einleitung</w:t>
       </w:r>
-      <w:bookmarkEnd w:id="1"/>
+      <w:bookmarkEnd w:id="2"/>
       <w:r>
         <w:br/>
       </w:r>
@@ -2755,8 +2916,8 @@
           <w:b/>
         </w:rPr>
       </w:pPr>
-      <w:bookmarkStart w:id="2" w:name="_Ref505307051"/>
-      <w:bookmarkStart w:id="3" w:name="_Ref505306792"/>
+      <w:bookmarkStart w:id="3" w:name="_Ref505307051"/>
+      <w:bookmarkStart w:id="4" w:name="_Ref505306792"/>
       <w:r>
         <w:rPr>
           <w:rStyle w:val="berschrift1Zchn"/>
@@ -2765,21 +2926,21 @@
         <w:lastRenderedPageBreak/>
         <w:t>2. Ideen</w:t>
       </w:r>
-      <w:bookmarkEnd w:id="2"/>
+      <w:bookmarkEnd w:id="3"/>
     </w:p>
     <w:p>
       <w:pPr>
         <w:pStyle w:val="berschrift1"/>
       </w:pPr>
-      <w:bookmarkStart w:id="4" w:name="_Ref505307071"/>
+      <w:bookmarkStart w:id="5" w:name="_Ref505307071"/>
       <w:r>
         <w:t xml:space="preserve">2.1 </w:t>
       </w:r>
       <w:r>
         <w:t>Raumbuchung</w:t>
       </w:r>
-      <w:bookmarkEnd w:id="3"/>
       <w:bookmarkEnd w:id="4"/>
+      <w:bookmarkEnd w:id="5"/>
       <w:r>
         <w:rPr>
           <w:rStyle w:val="berschrift1Zchn"/>
@@ -3027,7 +3188,7 @@
                     <pic:cNvPicPr/>
                   </pic:nvPicPr>
                   <pic:blipFill rotWithShape="1">
-                    <a:blip r:embed="rId11" cstate="print">
+                    <a:blip r:embed="rId12" cstate="print">
                       <a:extLst>
                         <a:ext uri="{28A0092B-C50C-407E-A947-70E740481C1C}">
                           <a14:useLocalDpi xmlns:a14="http://schemas.microsoft.com/office/drawing/2010/main" val="0"/>
@@ -3074,7 +3235,7 @@
           <w:szCs w:val="24"/>
         </w:rPr>
       </w:pPr>
-      <w:bookmarkStart w:id="5" w:name="_Ref505306914"/>
+      <w:bookmarkStart w:id="6" w:name="_Ref505306914"/>
       <w:r>
         <w:lastRenderedPageBreak/>
         <w:t>2.</w:t>
@@ -3089,7 +3250,7 @@
       <w:r>
         <w:t>Neingag</w:t>
       </w:r>
-      <w:bookmarkEnd w:id="5"/>
+      <w:bookmarkEnd w:id="6"/>
       <w:proofErr w:type="spellEnd"/>
       <w:r>
         <w:br/>
@@ -3259,7 +3420,7 @@
                     <pic:cNvPicPr/>
                   </pic:nvPicPr>
                   <pic:blipFill rotWithShape="1">
-                    <a:blip r:embed="rId12">
+                    <a:blip r:embed="rId13">
                       <a:extLst>
                         <a:ext uri="{28A0092B-C50C-407E-A947-70E740481C1C}">
                           <a14:useLocalDpi xmlns:a14="http://schemas.microsoft.com/office/drawing/2010/main" val="0"/>
@@ -3404,999 +3565,16 @@
       </w:pPr>
       <w:r>
         <w:rPr>
-          <w:sz w:val="24"/>
-          <w:szCs w:val="24"/>
-        </w:rPr>
-        <w:br w:type="page"/>
-      </w:r>
-    </w:p>
-    <w:p>
-      <w:pPr>
-        <w:pStyle w:val="berschrift1"/>
-      </w:pPr>
-      <w:bookmarkStart w:id="6" w:name="_Ref505307091"/>
-      <w:r>
-        <w:lastRenderedPageBreak/>
-        <w:t xml:space="preserve">3. </w:t>
-      </w:r>
-      <w:r>
-        <w:t>Vorbereitung</w:t>
-      </w:r>
-      <w:bookmarkEnd w:id="6"/>
-    </w:p>
-    <w:p>
-      <w:pPr>
-        <w:spacing w:line="360" w:lineRule="auto"/>
-        <w:rPr>
-          <w:sz w:val="24"/>
-          <w:szCs w:val="24"/>
-        </w:rPr>
-      </w:pPr>
-      <w:r>
-        <w:rPr>
-          <w:sz w:val="24"/>
-          <w:szCs w:val="24"/>
-        </w:rPr>
-        <w:br/>
-      </w:r>
-      <w:r>
-        <w:rPr>
-          <w:sz w:val="24"/>
-          <w:szCs w:val="24"/>
-        </w:rPr>
-        <w:t>Zur Implementierung der Seite haben wir uns als Sprache PHP ausgesucht, dies war für uns dank der Einführung von Herrn Mahler und der hilfreichen Seite php-einfach.de sehr naheliegend und hat schnell zum Erfolg geführt. Das erleichterte uns auch die Auswahl des Datenbanksystems, da MySQL des Öfteren empfohlen wurde und wir bereits Vorkenntnisse darin hatten.</w:t>
-      </w:r>
-    </w:p>
-    <w:p>
-      <w:pPr>
-        <w:spacing w:line="360" w:lineRule="auto"/>
-        <w:rPr>
-          <w:sz w:val="24"/>
-          <w:szCs w:val="24"/>
-        </w:rPr>
-      </w:pPr>
-      <w:r>
-        <w:rPr>
-          <w:sz w:val="24"/>
-          <w:szCs w:val="24"/>
-        </w:rPr>
-        <w:t>Nachdem wir diese Grundlagen festgelegt hatten erstellten wir ein Wireframe mit grundlegendsten Funktionalitäten.</w:t>
-      </w:r>
-    </w:p>
-    <w:p>
-      <w:pPr>
-        <w:spacing w:line="360" w:lineRule="auto"/>
-        <w:rPr>
-          <w:sz w:val="24"/>
-          <w:szCs w:val="24"/>
-        </w:rPr>
-      </w:pPr>
-    </w:p>
-    <w:p>
-      <w:pPr>
-        <w:spacing w:line="360" w:lineRule="auto"/>
-        <w:rPr>
-          <w:sz w:val="24"/>
-          <w:szCs w:val="24"/>
-        </w:rPr>
-      </w:pPr>
-      <w:r>
-        <w:rPr>
-          <w:sz w:val="24"/>
-          <w:szCs w:val="24"/>
-        </w:rPr>
-        <w:tab/>
-      </w:r>
-      <w:r>
-        <w:rPr>
-          <w:sz w:val="24"/>
-          <w:szCs w:val="24"/>
-        </w:rPr>
-        <w:tab/>
-        <w:t>WIREFRAME</w:t>
-      </w:r>
-    </w:p>
-    <w:p>
-      <w:pPr>
-        <w:spacing w:line="360" w:lineRule="auto"/>
-        <w:rPr>
-          <w:sz w:val="24"/>
-          <w:szCs w:val="24"/>
-        </w:rPr>
-      </w:pPr>
-      <w:r>
-        <w:rPr>
-          <w:sz w:val="24"/>
-          <w:szCs w:val="24"/>
-        </w:rPr>
-        <w:br/>
-      </w:r>
-      <w:r>
-        <w:rPr>
-          <w:sz w:val="24"/>
-          <w:szCs w:val="24"/>
-        </w:rPr>
-        <w:t xml:space="preserve">Im Anschluss haben wir sämtliche Funktionalitäten der Seite genauer definiert und darauf basierend herausgearbeitet welche Daten in der Datenbank gespeichert werden müssen. Außerdem haben wir uns ein Projekt auf github.com erstellt zur erleichterten Synchronisierung unserer Fortschritte.  </w:t>
-      </w:r>
-    </w:p>
-    <w:p>
-      <w:pPr>
-        <w:spacing w:line="360" w:lineRule="auto"/>
-        <w:rPr>
-          <w:sz w:val="24"/>
-          <w:szCs w:val="24"/>
-        </w:rPr>
-      </w:pPr>
-      <w:r>
-        <w:rPr>
-          <w:sz w:val="24"/>
-          <w:szCs w:val="24"/>
-        </w:rPr>
-        <w:br w:type="page"/>
-      </w:r>
-    </w:p>
-    <w:p>
-      <w:pPr>
-        <w:pStyle w:val="berschrift1"/>
-      </w:pPr>
-      <w:bookmarkStart w:id="7" w:name="_Ref505307257"/>
-      <w:r>
-        <w:lastRenderedPageBreak/>
-        <w:t>4.</w:t>
-      </w:r>
-      <w:r>
-        <w:t xml:space="preserve"> </w:t>
-      </w:r>
-      <w:r>
-        <w:t>Realisierung</w:t>
-      </w:r>
-      <w:bookmarkEnd w:id="7"/>
-      <w:r>
-        <w:t xml:space="preserve"> </w:t>
-      </w:r>
-    </w:p>
-    <w:p>
-      <w:pPr>
-        <w:pStyle w:val="berschrift1"/>
-      </w:pPr>
-      <w:bookmarkStart w:id="8" w:name="_Ref505307280"/>
-      <w:r>
-        <w:t>4.1 Datenbank</w:t>
-      </w:r>
-      <w:bookmarkEnd w:id="8"/>
-    </w:p>
-    <w:p>
-      <w:pPr>
-        <w:spacing w:line="360" w:lineRule="auto"/>
-        <w:rPr>
-          <w:sz w:val="24"/>
-          <w:szCs w:val="24"/>
-        </w:rPr>
-      </w:pPr>
-    </w:p>
-    <w:p>
-      <w:pPr>
-        <w:spacing w:line="360" w:lineRule="auto"/>
-        <w:rPr>
-          <w:b/>
-          <w:sz w:val="24"/>
-          <w:szCs w:val="24"/>
-        </w:rPr>
-      </w:pPr>
-      <w:r>
-        <w:rPr>
-          <w:b/>
-          <w:sz w:val="24"/>
-          <w:szCs w:val="24"/>
-        </w:rPr>
-        <w:t>Users:</w:t>
-      </w:r>
-    </w:p>
-    <w:p>
-      <w:pPr>
-        <w:spacing w:line="360" w:lineRule="auto"/>
-        <w:rPr>
-          <w:sz w:val="24"/>
-          <w:szCs w:val="24"/>
-        </w:rPr>
-      </w:pPr>
-      <w:r>
-        <w:rPr>
-          <w:sz w:val="24"/>
-          <w:szCs w:val="24"/>
-        </w:rPr>
-        <w:t xml:space="preserve">„Users“ speichert sämtliche Informationen, die den Nutzer betreffen. Die wichtigsten hier sind E-Mail, </w:t>
-      </w:r>
-      <w:proofErr w:type="spellStart"/>
-      <w:r>
-        <w:rPr>
-          <w:sz w:val="24"/>
-          <w:szCs w:val="24"/>
-        </w:rPr>
-        <w:t>Nickname</w:t>
-      </w:r>
-      <w:proofErr w:type="spellEnd"/>
-      <w:r>
-        <w:rPr>
-          <w:sz w:val="24"/>
-          <w:szCs w:val="24"/>
-        </w:rPr>
-        <w:t xml:space="preserve"> und Passwort. Ersteres sind „Unique Keys“, dürfen also nur einmal in der Datenbank vorhanden sein. Dadurch konnten wir den </w:t>
-      </w:r>
-      <w:proofErr w:type="spellStart"/>
-      <w:r>
-        <w:rPr>
-          <w:sz w:val="24"/>
-          <w:szCs w:val="24"/>
-        </w:rPr>
-        <w:t>Nickname</w:t>
-      </w:r>
-      <w:proofErr w:type="spellEnd"/>
-      <w:r>
-        <w:rPr>
-          <w:sz w:val="24"/>
-          <w:szCs w:val="24"/>
-        </w:rPr>
-        <w:t xml:space="preserve"> auch als „Primary Key“ verwenden, was uns die Informationsabfrage erleichtern wird, da wir das dann auch als „</w:t>
-      </w:r>
-      <w:proofErr w:type="spellStart"/>
-      <w:r>
-        <w:rPr>
-          <w:sz w:val="24"/>
-          <w:szCs w:val="24"/>
-        </w:rPr>
-        <w:t>Foreign</w:t>
-      </w:r>
-      <w:proofErr w:type="spellEnd"/>
-      <w:r>
-        <w:rPr>
-          <w:sz w:val="24"/>
-          <w:szCs w:val="24"/>
-        </w:rPr>
-        <w:t xml:space="preserve"> Key“ verwenden können. Restliche Informationen sind optional. Passwort wird verschlüsselt </w:t>
-      </w:r>
-      <w:r>
-        <w:rPr>
-          <w:sz w:val="24"/>
-          <w:szCs w:val="24"/>
-        </w:rPr>
-        <w:t>gespeichert</w:t>
-      </w:r>
-      <w:r>
-        <w:rPr>
-          <w:sz w:val="24"/>
-          <w:szCs w:val="24"/>
-        </w:rPr>
-        <w:t>.</w:t>
-      </w:r>
-      <w:r>
-        <w:rPr>
-          <w:sz w:val="24"/>
-          <w:szCs w:val="24"/>
-        </w:rPr>
-        <w:br/>
-      </w:r>
-      <w:r>
-        <w:rPr>
-          <w:b/>
-          <w:sz w:val="24"/>
-          <w:szCs w:val="24"/>
-        </w:rPr>
-        <w:br/>
-        <w:t>Images:</w:t>
-      </w:r>
-    </w:p>
-    <w:p>
-      <w:pPr>
-        <w:spacing w:line="360" w:lineRule="auto"/>
-        <w:rPr>
-          <w:sz w:val="24"/>
-          <w:szCs w:val="24"/>
-        </w:rPr>
-      </w:pPr>
-      <w:r>
-        <w:rPr>
-          <w:sz w:val="24"/>
-          <w:szCs w:val="24"/>
-        </w:rPr>
-        <w:t>„</w:t>
-      </w:r>
-      <w:r>
-        <w:rPr>
-          <w:sz w:val="24"/>
-          <w:szCs w:val="24"/>
-        </w:rPr>
-        <w:t>Images</w:t>
-      </w:r>
-      <w:r>
-        <w:rPr>
-          <w:sz w:val="24"/>
-          <w:szCs w:val="24"/>
-        </w:rPr>
-        <w:t>“</w:t>
-      </w:r>
-      <w:r>
-        <w:rPr>
-          <w:sz w:val="24"/>
-          <w:szCs w:val="24"/>
-        </w:rPr>
-        <w:t xml:space="preserve"> erstellt und inkrementiert automatisch die „</w:t>
-      </w:r>
-      <w:proofErr w:type="spellStart"/>
-      <w:r>
-        <w:rPr>
-          <w:sz w:val="24"/>
-          <w:szCs w:val="24"/>
-        </w:rPr>
-        <w:t>ImageId</w:t>
-      </w:r>
-      <w:proofErr w:type="spellEnd"/>
-      <w:r>
-        <w:rPr>
-          <w:sz w:val="24"/>
-          <w:szCs w:val="24"/>
-        </w:rPr>
-        <w:t>“ („Primary Key“)</w:t>
-      </w:r>
-      <w:r>
-        <w:rPr>
-          <w:sz w:val="24"/>
-          <w:szCs w:val="24"/>
-        </w:rPr>
-        <w:t xml:space="preserve"> bei einem Upload. „</w:t>
-      </w:r>
-      <w:proofErr w:type="spellStart"/>
-      <w:r>
-        <w:rPr>
-          <w:sz w:val="24"/>
-          <w:szCs w:val="24"/>
-        </w:rPr>
-        <w:t>UserName</w:t>
-      </w:r>
-      <w:proofErr w:type="spellEnd"/>
-      <w:r>
-        <w:rPr>
-          <w:sz w:val="24"/>
-          <w:szCs w:val="24"/>
-        </w:rPr>
-        <w:t>“ gibt uns die Information, wer die Bilder hochgeladen hat und die „</w:t>
-      </w:r>
-      <w:proofErr w:type="spellStart"/>
-      <w:r>
-        <w:rPr>
-          <w:sz w:val="24"/>
-          <w:szCs w:val="24"/>
-        </w:rPr>
-        <w:t>userImagenumber</w:t>
-      </w:r>
-      <w:proofErr w:type="spellEnd"/>
-      <w:r>
-        <w:rPr>
-          <w:sz w:val="24"/>
-          <w:szCs w:val="24"/>
-        </w:rPr>
-        <w:t>“ indiziert und inkrementiert (durch Code) die Nummer des Bildes vom jeweiligen User. Hat beispielsweise „</w:t>
-      </w:r>
-      <w:proofErr w:type="spellStart"/>
-      <w:r>
-        <w:rPr>
-          <w:sz w:val="24"/>
-          <w:szCs w:val="24"/>
-        </w:rPr>
-        <w:t>MaxMuster</w:t>
-      </w:r>
-      <w:proofErr w:type="spellEnd"/>
-      <w:r>
-        <w:rPr>
-          <w:sz w:val="24"/>
-          <w:szCs w:val="24"/>
-        </w:rPr>
-        <w:t xml:space="preserve">“ drei Bilder hochgeladen, wird das nächste </w:t>
-      </w:r>
-      <w:r>
-        <w:rPr>
-          <w:sz w:val="24"/>
-          <w:szCs w:val="24"/>
-        </w:rPr>
-        <w:t>Bild die „</w:t>
-      </w:r>
-      <w:proofErr w:type="spellStart"/>
-      <w:r>
-        <w:rPr>
-          <w:sz w:val="24"/>
-          <w:szCs w:val="24"/>
-        </w:rPr>
-        <w:t>userImagenumber</w:t>
-      </w:r>
-      <w:proofErr w:type="spellEnd"/>
-      <w:r>
-        <w:rPr>
-          <w:sz w:val="24"/>
-          <w:szCs w:val="24"/>
-        </w:rPr>
-        <w:t xml:space="preserve"> == </w:t>
-      </w:r>
-      <w:r>
-        <w:rPr>
-          <w:sz w:val="24"/>
-          <w:szCs w:val="24"/>
-        </w:rPr>
-        <w:t>4</w:t>
-      </w:r>
-      <w:r>
-        <w:rPr>
-          <w:sz w:val="24"/>
-          <w:szCs w:val="24"/>
-        </w:rPr>
-        <w:t>“</w:t>
-      </w:r>
-      <w:r>
-        <w:rPr>
-          <w:sz w:val="24"/>
-          <w:szCs w:val="24"/>
-        </w:rPr>
-        <w:t xml:space="preserve"> haben</w:t>
-      </w:r>
-      <w:r>
-        <w:rPr>
-          <w:sz w:val="24"/>
-          <w:szCs w:val="24"/>
-        </w:rPr>
-        <w:t>. Auß</w:t>
-      </w:r>
-      <w:r>
-        <w:rPr>
-          <w:sz w:val="24"/>
-          <w:szCs w:val="24"/>
-        </w:rPr>
-        <w:t xml:space="preserve">erdem dienen die Infos </w:t>
-      </w:r>
-      <w:r>
-        <w:rPr>
-          <w:sz w:val="24"/>
-          <w:szCs w:val="24"/>
-        </w:rPr>
-        <w:t>zum Speichern und Aufrufen</w:t>
-      </w:r>
-      <w:r>
-        <w:rPr>
-          <w:sz w:val="24"/>
-          <w:szCs w:val="24"/>
-        </w:rPr>
-        <w:t xml:space="preserve"> der Bilder, genauso wie das Dateiformat. Die „</w:t>
-      </w:r>
-      <w:proofErr w:type="spellStart"/>
-      <w:r>
-        <w:rPr>
-          <w:sz w:val="24"/>
-          <w:szCs w:val="24"/>
-        </w:rPr>
-        <w:t>Votes</w:t>
-      </w:r>
-      <w:proofErr w:type="spellEnd"/>
-      <w:r>
-        <w:rPr>
-          <w:sz w:val="24"/>
-          <w:szCs w:val="24"/>
-        </w:rPr>
-        <w:t xml:space="preserve">“ der Bilder werden auch hier abgespeichert. Dazu später mehr.  </w:t>
-      </w:r>
-      <w:r>
-        <w:rPr>
-          <w:sz w:val="24"/>
-          <w:szCs w:val="24"/>
-        </w:rPr>
-        <w:br/>
-      </w:r>
-      <w:r>
-        <w:rPr>
-          <w:b/>
-          <w:sz w:val="24"/>
-          <w:szCs w:val="24"/>
-        </w:rPr>
-        <w:br/>
-        <w:t xml:space="preserve">Comments: </w:t>
-      </w:r>
-    </w:p>
-    <w:p>
-      <w:pPr>
-        <w:spacing w:line="360" w:lineRule="auto"/>
-        <w:rPr>
-          <w:sz w:val="24"/>
-          <w:szCs w:val="24"/>
-        </w:rPr>
-      </w:pPr>
-      <w:r>
-        <w:rPr>
           <w:noProof/>
-        </w:rPr>
-        <w:pict>
-          <v:shapetype id="_x0000_t75" coordsize="21600,21600" o:spt="75" o:preferrelative="t" path="m@4@5l@4@11@9@11@9@5xe" filled="f" stroked="f">
-            <v:stroke joinstyle="miter"/>
-            <v:formulas>
-              <v:f eqn="if lineDrawn pixelLineWidth 0"/>
-              <v:f eqn="sum @0 1 0"/>
-              <v:f eqn="sum 0 0 @1"/>
-              <v:f eqn="prod @2 1 2"/>
-              <v:f eqn="prod @3 21600 pixelWidth"/>
-              <v:f eqn="prod @3 21600 pixelHeight"/>
-              <v:f eqn="sum @0 0 1"/>
-              <v:f eqn="prod @6 1 2"/>
-              <v:f eqn="prod @7 21600 pixelWidth"/>
-              <v:f eqn="sum @8 21600 0"/>
-              <v:f eqn="prod @7 21600 pixelHeight"/>
-              <v:f eqn="sum @10 21600 0"/>
-            </v:formulas>
-            <v:path o:extrusionok="f" gradientshapeok="t" o:connecttype="rect"/>
-            <o:lock v:ext="edit" aspectratio="t"/>
-          </v:shapetype>
-          <v:shape id="_x0000_s1026" type="#_x0000_t75" style="position:absolute;margin-left:120.2pt;margin-top:63.3pt;width:213.3pt;height:131.65pt;z-index:-251648000;mso-position-horizontal-relative:text;mso-position-vertical-relative:text;mso-width-relative:page;mso-height-relative:page">
-            <v:imagedata r:id="rId13" o:title="tables"/>
-          </v:shape>
-        </w:pict>
-      </w:r>
-      <w:r>
-        <w:rPr>
-          <w:sz w:val="24"/>
-          <w:szCs w:val="24"/>
-        </w:rPr>
-        <w:t>„</w:t>
-      </w:r>
-      <w:r>
-        <w:rPr>
-          <w:sz w:val="24"/>
-          <w:szCs w:val="24"/>
-        </w:rPr>
-        <w:t>Comments</w:t>
-      </w:r>
-      <w:r>
-        <w:rPr>
-          <w:sz w:val="24"/>
-          <w:szCs w:val="24"/>
-        </w:rPr>
-        <w:t>“</w:t>
-      </w:r>
-      <w:r>
-        <w:rPr>
-          <w:sz w:val="24"/>
-          <w:szCs w:val="24"/>
-        </w:rPr>
-        <w:t xml:space="preserve"> speichert sämtliche Kommentare in der Datenbank. „</w:t>
-      </w:r>
-      <w:proofErr w:type="spellStart"/>
-      <w:r>
-        <w:rPr>
-          <w:sz w:val="24"/>
-          <w:szCs w:val="24"/>
-        </w:rPr>
-        <w:t>CommentId</w:t>
-      </w:r>
-      <w:proofErr w:type="spellEnd"/>
-      <w:r>
-        <w:rPr>
-          <w:sz w:val="24"/>
-          <w:szCs w:val="24"/>
-        </w:rPr>
-        <w:t xml:space="preserve">“ wird automatisch mit jedem neuen Kommentar inkrementiert. Außerdem wird dazu auch der </w:t>
-      </w:r>
-      <w:proofErr w:type="spellStart"/>
-      <w:r>
-        <w:rPr>
-          <w:sz w:val="24"/>
-          <w:szCs w:val="24"/>
-        </w:rPr>
-        <w:t>Nickname</w:t>
-      </w:r>
-      <w:proofErr w:type="spellEnd"/>
-      <w:r>
-        <w:rPr>
-          <w:sz w:val="24"/>
-          <w:szCs w:val="24"/>
-        </w:rPr>
-        <w:t xml:space="preserve"> des Autors und die ID des betroffenen Bildes gespeichert. </w:t>
-      </w:r>
-    </w:p>
-    <w:p>
-      <w:pPr>
-        <w:rPr>
-          <w:sz w:val="24"/>
-          <w:szCs w:val="24"/>
-        </w:rPr>
-      </w:pPr>
-      <w:r>
-        <w:rPr>
-          <w:sz w:val="24"/>
-          <w:szCs w:val="24"/>
-        </w:rPr>
-        <w:br w:type="page"/>
-      </w:r>
-    </w:p>
-    <w:p>
-      <w:pPr>
-        <w:pStyle w:val="berschrift1"/>
-      </w:pPr>
-      <w:bookmarkStart w:id="9" w:name="_Ref505307290"/>
-      <w:r>
-        <w:lastRenderedPageBreak/>
-        <w:t>4.2 Registration</w:t>
-      </w:r>
-      <w:bookmarkEnd w:id="9"/>
-    </w:p>
-    <w:p>
-      <w:pPr>
-        <w:spacing w:line="360" w:lineRule="auto"/>
-        <w:rPr>
-          <w:sz w:val="24"/>
-          <w:szCs w:val="24"/>
-        </w:rPr>
-      </w:pPr>
-      <w:r>
-        <w:rPr>
-          <w:noProof/>
-        </w:rPr>
-        <w:pict>
-          <v:shape id="_x0000_s1028" type="#_x0000_t75" style="position:absolute;margin-left:.7pt;margin-top:178.15pt;width:453.75pt;height:159.9pt;z-index:251670528;mso-position-horizontal-relative:margin;mso-position-vertical-relative:margin">
-            <v:imagedata r:id="rId14" o:title="reg3"/>
-            <w10:wrap type="square" anchorx="margin" anchory="margin"/>
-          </v:shape>
-        </w:pict>
-      </w:r>
-      <w:r>
-        <w:rPr>
-          <w:sz w:val="24"/>
-          <w:szCs w:val="24"/>
-        </w:rPr>
-        <w:br/>
-        <w:t xml:space="preserve">Die Registration war unsere erste Programmierhürde. Nachdem wir ein Formular erstellten, welches sämtliche Eingaben per </w:t>
-      </w:r>
-      <w:r>
-        <w:rPr>
-          <w:sz w:val="24"/>
-          <w:szCs w:val="24"/>
-        </w:rPr>
-        <w:t xml:space="preserve">POST-Methode übergibt, speicherten wir alles in ein Array, und verglichen die gegebenen Informationen mit unseren Bedingungen. Entspricht das Passwort unseren Vorstellungen? Wurde der Benutzername bereits vergeben, oder ist die E-Mail-Adresse bereits vorhanden? </w:t>
-      </w:r>
-      <w:r>
-        <w:rPr>
-          <w:sz w:val="24"/>
-          <w:szCs w:val="24"/>
-        </w:rPr>
-        <w:t>Diese Probleme</w:t>
-      </w:r>
-      <w:r>
-        <w:rPr>
-          <w:sz w:val="24"/>
-          <w:szCs w:val="24"/>
-        </w:rPr>
-        <w:t xml:space="preserve"> wurden mit</w:t>
-      </w:r>
-      <w:r>
-        <w:rPr>
-          <w:sz w:val="24"/>
-          <w:szCs w:val="24"/>
-        </w:rPr>
-        <w:t xml:space="preserve"> folgendem Codeschnipsel gelöst:</w:t>
-      </w:r>
-    </w:p>
-    <w:p>
-      <w:pPr>
-        <w:spacing w:line="360" w:lineRule="auto"/>
-        <w:rPr>
-          <w:sz w:val="24"/>
-          <w:szCs w:val="24"/>
-        </w:rPr>
-      </w:pPr>
-    </w:p>
-    <w:p>
-      <w:pPr>
-        <w:spacing w:line="360" w:lineRule="auto"/>
-        <w:rPr>
-          <w:sz w:val="24"/>
-          <w:szCs w:val="24"/>
-        </w:rPr>
-      </w:pPr>
-      <w:r>
-        <w:rPr>
-          <w:sz w:val="24"/>
-          <w:szCs w:val="24"/>
-        </w:rPr>
-        <w:t>Sobald alle Bedingungen erfüllt sind, wird das Passwort verschlüsselt und ein Datenbankeintrag hinterlegt.</w:t>
-      </w:r>
-      <w:r>
-        <w:rPr>
-          <w:sz w:val="24"/>
-          <w:szCs w:val="24"/>
-        </w:rPr>
-        <w:pict>
-          <v:shape id="_x0000_i1025" type="#_x0000_t75" style="width:453.45pt;height:53.3pt">
-            <v:imagedata r:id="rId15" o:title="reg2"/>
-          </v:shape>
-        </w:pict>
-      </w:r>
-      <w:r>
-        <w:rPr>
-          <w:sz w:val="24"/>
-          <w:szCs w:val="24"/>
-        </w:rPr>
-        <w:t xml:space="preserve"> </w:t>
-      </w:r>
-    </w:p>
-    <w:p>
-      <w:pPr>
-        <w:spacing w:line="360" w:lineRule="auto"/>
-        <w:rPr>
-          <w:sz w:val="24"/>
-          <w:szCs w:val="24"/>
-        </w:rPr>
-      </w:pPr>
-      <w:r>
-        <w:rPr>
-          <w:noProof/>
-        </w:rPr>
-        <w:pict>
-          <v:shape id="_x0000_s1029" type="#_x0000_t75" style="position:absolute;margin-left:-.25pt;margin-top:550.8pt;width:220.2pt;height:29.3pt;z-index:251672576;mso-position-horizontal-relative:margin;mso-position-vertical-relative:margin">
-            <v:imagedata r:id="rId16" o:title="reg1"/>
-            <w10:wrap type="square" anchorx="margin" anchory="margin"/>
-          </v:shape>
-        </w:pict>
-      </w:r>
-      <w:r>
-        <w:rPr>
-          <w:sz w:val="24"/>
-          <w:szCs w:val="24"/>
-        </w:rPr>
-        <w:br/>
-        <w:t xml:space="preserve">Zeitgleich wird ein Ordner für die Bilder des frisch registrierten Nutzers erstellt, worin sämtliche Uploads gespeichert werden. </w:t>
-      </w:r>
-    </w:p>
-    <w:p>
-      <w:pPr>
-        <w:rPr>
-          <w:sz w:val="24"/>
-          <w:szCs w:val="24"/>
-        </w:rPr>
-      </w:pPr>
-      <w:r>
-        <w:rPr>
-          <w:sz w:val="24"/>
-          <w:szCs w:val="24"/>
-        </w:rPr>
-        <w:br w:type="page"/>
-      </w:r>
-    </w:p>
-    <w:p>
-      <w:pPr>
-        <w:pStyle w:val="berschrift1"/>
-      </w:pPr>
-      <w:bookmarkStart w:id="10" w:name="_Ref505307300"/>
-      <w:r>
-        <w:lastRenderedPageBreak/>
-        <w:t>4.3 Login</w:t>
-      </w:r>
-      <w:bookmarkEnd w:id="10"/>
-    </w:p>
-    <w:p>
-      <w:pPr>
-        <w:spacing w:line="360" w:lineRule="auto"/>
-        <w:rPr>
-          <w:sz w:val="24"/>
-          <w:szCs w:val="24"/>
-        </w:rPr>
-      </w:pPr>
-      <w:r>
-        <w:rPr>
-          <w:noProof/>
-        </w:rPr>
-        <w:pict>
-          <v:shape id="_x0000_s1030" type="#_x0000_t75" style="position:absolute;margin-left:-.85pt;margin-top:247.55pt;width:435.35pt;height:86.25pt;z-index:251674624;mso-position-horizontal-relative:margin;mso-position-vertical-relative:margin">
-            <v:imagedata r:id="rId17" o:title="login"/>
-            <w10:wrap type="square" anchorx="margin" anchory="margin"/>
-          </v:shape>
-        </w:pict>
-      </w:r>
-      <w:r>
-        <w:rPr>
-          <w:sz w:val="24"/>
-          <w:szCs w:val="24"/>
-        </w:rPr>
-        <w:br/>
-      </w:r>
-      <w:r>
-        <w:rPr>
-          <w:sz w:val="24"/>
-          <w:szCs w:val="24"/>
-        </w:rPr>
-        <w:t xml:space="preserve">Der nächste Schritt war die Implementierung der Login-Funktion. </w:t>
-      </w:r>
-    </w:p>
-    <w:p>
-      <w:pPr>
-        <w:spacing w:line="360" w:lineRule="auto"/>
-        <w:rPr>
-          <w:sz w:val="24"/>
-          <w:szCs w:val="24"/>
-        </w:rPr>
-      </w:pPr>
-      <w:r>
-        <w:rPr>
-          <w:sz w:val="24"/>
-          <w:szCs w:val="24"/>
-        </w:rPr>
-        <w:t xml:space="preserve">Hier wird die E-Mail-Adresse, oder </w:t>
-      </w:r>
-      <w:proofErr w:type="spellStart"/>
-      <w:r>
-        <w:rPr>
-          <w:sz w:val="24"/>
-          <w:szCs w:val="24"/>
-        </w:rPr>
-        <w:t>Nickname</w:t>
-      </w:r>
-      <w:proofErr w:type="spellEnd"/>
-      <w:r>
-        <w:rPr>
-          <w:sz w:val="24"/>
-          <w:szCs w:val="24"/>
-        </w:rPr>
-        <w:t xml:space="preserve">, so wie das Passwort per POST-Methode übergeben. </w:t>
-      </w:r>
-      <w:r>
-        <w:rPr>
-          <w:sz w:val="24"/>
-          <w:szCs w:val="24"/>
-        </w:rPr>
-        <w:br/>
-        <w:t>Daraufhin wird aus der Datenbank die jeweilige Spalte mit der angegebenen E-Mail-Adresse/</w:t>
-      </w:r>
-      <w:proofErr w:type="spellStart"/>
-      <w:r>
-        <w:rPr>
-          <w:sz w:val="24"/>
-          <w:szCs w:val="24"/>
-        </w:rPr>
-        <w:t>Nickname</w:t>
-      </w:r>
-      <w:proofErr w:type="spellEnd"/>
-      <w:r>
-        <w:rPr>
-          <w:sz w:val="24"/>
-          <w:szCs w:val="24"/>
-        </w:rPr>
-        <w:t xml:space="preserve"> ausgegeben und das jeweilige Passwort über eine gegebene Funktion überprüft. Diese Funktion vergleicht einen Hash-Wert mit dem Passwort und kann damit die Richtigkeit verifizieren. </w:t>
-      </w:r>
-      <w:r>
-        <w:rPr>
-          <w:sz w:val="24"/>
-          <w:szCs w:val="24"/>
-        </w:rPr>
-        <w:br/>
-        <w:t xml:space="preserve">Danach wird der </w:t>
-      </w:r>
-      <w:proofErr w:type="spellStart"/>
-      <w:r>
-        <w:rPr>
-          <w:sz w:val="24"/>
-          <w:szCs w:val="24"/>
-        </w:rPr>
-        <w:t>Nickname</w:t>
-      </w:r>
-      <w:proofErr w:type="spellEnd"/>
-      <w:r>
-        <w:rPr>
-          <w:sz w:val="24"/>
-          <w:szCs w:val="24"/>
-        </w:rPr>
-        <w:t xml:space="preserve"> für weitere Zwecke in der $_SESSION – Variable gespeichert. </w:t>
-      </w:r>
-    </w:p>
-    <w:p>
-      <w:pPr>
-        <w:rPr>
-          <w:sz w:val="24"/>
-          <w:szCs w:val="24"/>
-        </w:rPr>
-      </w:pPr>
-      <w:r>
-        <w:rPr>
-          <w:sz w:val="24"/>
-          <w:szCs w:val="24"/>
-        </w:rPr>
-        <w:br w:type="page"/>
-      </w:r>
-    </w:p>
-    <w:p>
-      <w:pPr>
-        <w:pStyle w:val="berschrift1"/>
-      </w:pPr>
-      <w:bookmarkStart w:id="11" w:name="_Ref505307315"/>
-      <w:r>
-        <w:lastRenderedPageBreak/>
-        <w:t>4.4 Upload</w:t>
-      </w:r>
-      <w:bookmarkEnd w:id="11"/>
-    </w:p>
-    <w:p>
-      <w:pPr>
-        <w:spacing w:line="360" w:lineRule="auto"/>
-        <w:rPr>
-          <w:sz w:val="24"/>
-          <w:szCs w:val="24"/>
-        </w:rPr>
-      </w:pPr>
-      <w:r>
-        <w:rPr>
-          <w:sz w:val="24"/>
-          <w:szCs w:val="24"/>
-        </w:rPr>
-        <w:br/>
-      </w:r>
-      <w:r>
-        <w:rPr>
-          <w:sz w:val="24"/>
-          <w:szCs w:val="24"/>
-        </w:rPr>
-        <w:t>Zum Uploaden der Bilder</w:t>
-      </w:r>
-      <w:r>
-        <w:rPr>
-          <w:sz w:val="24"/>
-          <w:szCs w:val="24"/>
-        </w:rPr>
-        <w:t xml:space="preserve"> mussten wir Fragen beantworten wie: </w:t>
-      </w:r>
-      <w:r>
-        <w:rPr>
-          <w:sz w:val="24"/>
-          <w:szCs w:val="24"/>
-        </w:rPr>
-        <w:br/>
-        <w:t xml:space="preserve">„Wie begrenzen wir die Dateiformate?“, „Wie bzw. unter welchem Namen speichern wir die Bilder?“, „Wie rufen wir sie ab?“ und „Wie unterscheiden wir Profilbilder mit den nicht-Profilbildern?“. </w:t>
-      </w:r>
-      <w:r>
-        <w:rPr>
-          <w:sz w:val="24"/>
-          <w:szCs w:val="24"/>
-        </w:rPr>
-        <w:br/>
-        <w:t>Dank php-einfach.de ließen sich die Fragen schnell beantworten. Mit Hilfe der Bibliotheksfunktion „</w:t>
-      </w:r>
-      <w:proofErr w:type="spellStart"/>
-      <w:proofErr w:type="gramStart"/>
-      <w:r>
-        <w:rPr>
-          <w:sz w:val="24"/>
-          <w:szCs w:val="24"/>
-        </w:rPr>
-        <w:t>pathinfo</w:t>
-      </w:r>
-      <w:proofErr w:type="spellEnd"/>
-      <w:r>
-        <w:rPr>
-          <w:sz w:val="24"/>
-          <w:szCs w:val="24"/>
-        </w:rPr>
-        <w:t>(</w:t>
-      </w:r>
-      <w:proofErr w:type="gramEnd"/>
-      <w:r>
-        <w:rPr>
-          <w:sz w:val="24"/>
-          <w:szCs w:val="24"/>
-        </w:rPr>
-        <w:t xml:space="preserve">)“ konnten wir den Dateityp herausfiltern und begrenzen. </w:t>
-      </w:r>
-      <w:r>
-        <w:rPr>
-          <w:noProof/>
           <w:sz w:val="24"/>
           <w:szCs w:val="24"/>
           <w:lang w:eastAsia="de-DE"/>
         </w:rPr>
         <w:drawing>
-          <wp:inline distT="0" distB="0" distL="0" distR="0">
-            <wp:extent cx="5752465" cy="1275715"/>
-            <wp:effectExtent l="0" t="0" r="635" b="635"/>
-            <wp:docPr id="5" name="Grafik 5" descr="C:\Users\Björn\AppData\Local\Microsoft\Windows\INetCache\Content.Word\upload1.png"/>
+          <wp:inline distT="0" distB="0" distL="0" distR="0" wp14:anchorId="5FE0683F" wp14:editId="3F0C2516">
+            <wp:extent cx="5759450" cy="3693160"/>
+            <wp:effectExtent l="0" t="0" r="0" b="2540"/>
+            <wp:docPr id="12" name="Grafik 12"/>
             <wp:cNvGraphicFramePr>
               <a:graphicFrameLocks xmlns:a="http://schemas.openxmlformats.org/drawingml/2006/main" noChangeAspect="1"/>
             </wp:cNvGraphicFramePr>
@@ -4404,13 +3582,13 @@
               <a:graphicData uri="http://schemas.openxmlformats.org/drawingml/2006/picture">
                 <pic:pic xmlns:pic="http://schemas.openxmlformats.org/drawingml/2006/picture">
                   <pic:nvPicPr>
-                    <pic:cNvPr id="0" name="Picture 19" descr="C:\Users\Björn\AppData\Local\Microsoft\Windows\INetCache\Content.Word\upload1.png"/>
+                    <pic:cNvPr id="0" name="Picture 11"/>
                     <pic:cNvPicPr>
                       <a:picLocks noChangeAspect="1" noChangeArrowheads="1"/>
                     </pic:cNvPicPr>
                   </pic:nvPicPr>
                   <pic:blipFill>
-                    <a:blip r:embed="rId18">
+                    <a:blip r:embed="rId14">
                       <a:extLst>
                         <a:ext uri="{28A0092B-C50C-407E-A947-70E740481C1C}">
                           <a14:useLocalDpi xmlns:a14="http://schemas.microsoft.com/office/drawing/2010/main" val="0"/>
@@ -4425,7 +3603,7 @@
                   <pic:spPr bwMode="auto">
                     <a:xfrm>
                       <a:off x="0" y="0"/>
-                      <a:ext cx="5752465" cy="1275715"/>
+                      <a:ext cx="5759450" cy="3693160"/>
                     </a:xfrm>
                     <a:prstGeom prst="rect">
                       <a:avLst/>
@@ -4441,20 +3619,74 @@
           </wp:inline>
         </w:drawing>
       </w:r>
-      <w:r>
-        <w:rPr>
-          <w:sz w:val="24"/>
-          <w:szCs w:val="24"/>
-        </w:rPr>
-        <w:t xml:space="preserve">Auch weitere Restriktionen haben wir eingeführt, z. B. die Bildgröße auf 500kb. </w:t>
-      </w:r>
+    </w:p>
+    <w:p>
+      <w:pPr>
+        <w:rPr>
+          <w:rFonts w:asciiTheme="majorHAnsi" w:eastAsiaTheme="majorEastAsia" w:hAnsiTheme="majorHAnsi" w:cstheme="majorBidi"/>
+          <w:b/>
+          <w:color w:val="2E74B5" w:themeColor="accent1" w:themeShade="BF"/>
+          <w:sz w:val="36"/>
+          <w:szCs w:val="32"/>
+        </w:rPr>
+      </w:pPr>
+      <w:bookmarkStart w:id="7" w:name="_Ref505307091"/>
+      <w:r>
+        <w:br w:type="page"/>
+      </w:r>
+    </w:p>
+    <w:p>
+      <w:pPr>
+        <w:pStyle w:val="berschrift1"/>
+      </w:pPr>
+      <w:bookmarkStart w:id="8" w:name="_Ref505516551"/>
+      <w:r>
+        <w:lastRenderedPageBreak/>
+        <w:t xml:space="preserve">3. </w:t>
+      </w:r>
+      <w:r>
+        <w:t>Vorbereitung</w:t>
+      </w:r>
+      <w:bookmarkEnd w:id="7"/>
+      <w:bookmarkEnd w:id="8"/>
+    </w:p>
+    <w:p>
+      <w:pPr>
+        <w:spacing w:line="360" w:lineRule="auto"/>
+        <w:rPr>
+          <w:sz w:val="24"/>
+          <w:szCs w:val="24"/>
+        </w:rPr>
+      </w:pPr>
       <w:r>
         <w:rPr>
           <w:sz w:val="24"/>
           <w:szCs w:val="24"/>
         </w:rPr>
         <w:br/>
-        <w:t xml:space="preserve">Mit der Hilfe der Variable $_SESSION, nehmen wir zur Dateibenennung den </w:t>
+      </w:r>
+      <w:r>
+        <w:rPr>
+          <w:sz w:val="24"/>
+          <w:szCs w:val="24"/>
+        </w:rPr>
+        <w:t>Zur Implementierung der Seite haben wir uns als Sprache PHP ausgesucht, dies war für uns dank der Einführung von Herrn Mahler und der hilfreichen Seite php-einfach.de sehr naheliegend und hat schnell zum Erfolg geführt. Das erleichterte uns auch die Auswahl des Datenbanksystems, da MySQL des Öfteren empfohlen wurde und wir bereits Vorkenntnisse darin hatten.</w:t>
+      </w:r>
+    </w:p>
+    <w:p>
+      <w:pPr>
+        <w:spacing w:line="360" w:lineRule="auto"/>
+        <w:rPr>
+          <w:sz w:val="24"/>
+          <w:szCs w:val="24"/>
+        </w:rPr>
+      </w:pPr>
+      <w:r>
+        <w:rPr>
+          <w:sz w:val="24"/>
+          <w:szCs w:val="24"/>
+        </w:rPr>
+        <w:t xml:space="preserve">Nachdem wir diese Grundlagen festgelegt hatten erstellten wir ein </w:t>
       </w:r>
       <w:proofErr w:type="spellStart"/>
       <w:r>
@@ -4462,7 +3694,7 @@
           <w:sz w:val="24"/>
           <w:szCs w:val="24"/>
         </w:rPr>
-        <w:t>Nickname</w:t>
+        <w:t>Wireframe</w:t>
       </w:r>
       <w:proofErr w:type="spellEnd"/>
       <w:r>
@@ -4470,7 +3702,27 @@
           <w:sz w:val="24"/>
           <w:szCs w:val="24"/>
         </w:rPr>
-        <w:t xml:space="preserve">, fügen am Ende ein „_“, die Bildnummer und den Dateityp hinzu. Die Bildnummer inkrementieren wir manuell ab dem Wert 1. </w:t>
+        <w:t xml:space="preserve"> mit grundlegendsten Funktionalitäten.</w:t>
+      </w:r>
+    </w:p>
+    <w:p>
+      <w:pPr>
+        <w:spacing w:line="360" w:lineRule="auto"/>
+        <w:rPr>
+          <w:sz w:val="24"/>
+          <w:szCs w:val="24"/>
+        </w:rPr>
+      </w:pPr>
+      <w:r>
+        <w:rPr>
+          <w:sz w:val="24"/>
+          <w:szCs w:val="24"/>
+        </w:rPr>
+        <w:pict>
+          <v:shape id="_x0000_i1025" type="#_x0000_t75" style="width:453.5pt;height:255.25pt">
+            <v:imagedata r:id="rId15" o:title="wireframe"/>
+          </v:shape>
+        </w:pict>
       </w:r>
       <w:r>
         <w:rPr>
@@ -4484,20 +3736,533 @@
           <w:sz w:val="24"/>
           <w:szCs w:val="24"/>
         </w:rPr>
-        <w:t xml:space="preserve">Den Wert 0 erhalten nur Profilbilder, was uns die Trennung erleichtert. </w:t>
-      </w:r>
+        <w:t xml:space="preserve">Im Anschluss haben wir sämtliche Funktionalitäten der Seite genauer definiert und darauf basierend herausgearbeitet welche Daten in der Datenbank gespeichert werden müssen. Außerdem haben wir uns ein Projekt auf github.com erstellt zur erleichterten Synchronisierung unserer Fortschritte.  </w:t>
+      </w:r>
+    </w:p>
+    <w:p>
+      <w:pPr>
+        <w:spacing w:line="360" w:lineRule="auto"/>
+        <w:rPr>
+          <w:sz w:val="24"/>
+          <w:szCs w:val="24"/>
+        </w:rPr>
+      </w:pPr>
+      <w:r>
+        <w:rPr>
+          <w:sz w:val="24"/>
+          <w:szCs w:val="24"/>
+        </w:rPr>
+        <w:br w:type="page"/>
+      </w:r>
+    </w:p>
+    <w:p>
+      <w:pPr>
+        <w:pStyle w:val="berschrift1"/>
+      </w:pPr>
+      <w:bookmarkStart w:id="9" w:name="_Ref505516325"/>
+      <w:bookmarkStart w:id="10" w:name="_Ref505307257"/>
+      <w:r>
+        <w:lastRenderedPageBreak/>
+        <w:t>4. Installationsanleitung</w:t>
+      </w:r>
+      <w:bookmarkEnd w:id="9"/>
+      <w:r>
+        <w:br w:type="page"/>
+      </w:r>
+    </w:p>
+    <w:p>
+      <w:pPr>
+        <w:pStyle w:val="berschrift1"/>
+      </w:pPr>
+      <w:bookmarkStart w:id="11" w:name="_Ref505516571"/>
+      <w:r>
+        <w:lastRenderedPageBreak/>
+        <w:t>5</w:t>
+      </w:r>
+      <w:r>
+        <w:t>.</w:t>
+      </w:r>
+      <w:r>
+        <w:t xml:space="preserve"> </w:t>
+      </w:r>
+      <w:r>
+        <w:t>Realisierung</w:t>
+      </w:r>
+      <w:bookmarkEnd w:id="10"/>
+      <w:bookmarkEnd w:id="11"/>
+      <w:r>
+        <w:t xml:space="preserve"> </w:t>
+      </w:r>
+    </w:p>
+    <w:p>
+      <w:pPr>
+        <w:pStyle w:val="berschrift1"/>
+      </w:pPr>
+      <w:bookmarkStart w:id="12" w:name="_Ref505307280"/>
+      <w:r>
+        <w:t>5</w:t>
+      </w:r>
+      <w:r>
+        <w:t>.1 Datenbank</w:t>
+      </w:r>
+      <w:bookmarkEnd w:id="12"/>
+    </w:p>
+    <w:p>
+      <w:pPr>
+        <w:spacing w:line="360" w:lineRule="auto"/>
+        <w:rPr>
+          <w:sz w:val="24"/>
+          <w:szCs w:val="24"/>
+        </w:rPr>
+      </w:pPr>
+    </w:p>
+    <w:p>
+      <w:pPr>
+        <w:spacing w:line="360" w:lineRule="auto"/>
+        <w:rPr>
+          <w:b/>
+          <w:sz w:val="24"/>
+          <w:szCs w:val="24"/>
+        </w:rPr>
+      </w:pPr>
+      <w:r>
+        <w:rPr>
+          <w:b/>
+          <w:sz w:val="24"/>
+          <w:szCs w:val="24"/>
+        </w:rPr>
+        <w:t>Users:</w:t>
+      </w:r>
+    </w:p>
+    <w:p>
+      <w:pPr>
+        <w:spacing w:line="360" w:lineRule="auto"/>
+        <w:rPr>
+          <w:sz w:val="24"/>
+          <w:szCs w:val="24"/>
+        </w:rPr>
+      </w:pPr>
+      <w:r>
+        <w:rPr>
+          <w:sz w:val="24"/>
+          <w:szCs w:val="24"/>
+        </w:rPr>
+        <w:t>„Users“ speichert sämtliche Informationen, die den Nutzer betreffen. Die wichtigsten hier sind E-Mail, Nickname und Passwort. Ersteres sind „Unique Keys“, dürfen also nur einmal in der Datenbank vorhanden sein. Dadurch konnten wir den Nickname auch als „Primary Key“ verwenden, was uns die Informationsabfrage erleichtern wird, da wir das dann auch als „</w:t>
+      </w:r>
+      <w:proofErr w:type="spellStart"/>
+      <w:r>
+        <w:rPr>
+          <w:sz w:val="24"/>
+          <w:szCs w:val="24"/>
+        </w:rPr>
+        <w:t>Foreign</w:t>
+      </w:r>
+      <w:proofErr w:type="spellEnd"/>
+      <w:r>
+        <w:rPr>
+          <w:sz w:val="24"/>
+          <w:szCs w:val="24"/>
+        </w:rPr>
+        <w:t xml:space="preserve"> Key“ verwenden können. Restliche Informationen sind optional. Passwort wird verschlüsselt </w:t>
+      </w:r>
+      <w:r>
+        <w:rPr>
+          <w:sz w:val="24"/>
+          <w:szCs w:val="24"/>
+        </w:rPr>
+        <w:t>gespeichert</w:t>
+      </w:r>
+      <w:r>
+        <w:rPr>
+          <w:sz w:val="24"/>
+          <w:szCs w:val="24"/>
+        </w:rPr>
+        <w:t>.</w:t>
+      </w:r>
+      <w:r>
+        <w:rPr>
+          <w:sz w:val="24"/>
+          <w:szCs w:val="24"/>
+        </w:rPr>
+        <w:br/>
+      </w:r>
+      <w:r>
+        <w:rPr>
+          <w:b/>
+          <w:sz w:val="24"/>
+          <w:szCs w:val="24"/>
+        </w:rPr>
+        <w:br/>
+        <w:t>Images:</w:t>
+      </w:r>
+    </w:p>
+    <w:p>
+      <w:pPr>
+        <w:spacing w:line="360" w:lineRule="auto"/>
+        <w:rPr>
+          <w:sz w:val="24"/>
+          <w:szCs w:val="24"/>
+        </w:rPr>
+      </w:pPr>
+      <w:r>
+        <w:rPr>
+          <w:sz w:val="24"/>
+          <w:szCs w:val="24"/>
+        </w:rPr>
+        <w:t>„</w:t>
+      </w:r>
+      <w:r>
+        <w:rPr>
+          <w:sz w:val="24"/>
+          <w:szCs w:val="24"/>
+        </w:rPr>
+        <w:t>Images</w:t>
+      </w:r>
+      <w:r>
+        <w:rPr>
+          <w:sz w:val="24"/>
+          <w:szCs w:val="24"/>
+        </w:rPr>
+        <w:t>“</w:t>
+      </w:r>
+      <w:r>
+        <w:rPr>
+          <w:sz w:val="24"/>
+          <w:szCs w:val="24"/>
+        </w:rPr>
+        <w:t xml:space="preserve"> erstellt und inkrementiert automatisch die „</w:t>
+      </w:r>
+      <w:proofErr w:type="spellStart"/>
+      <w:r>
+        <w:rPr>
+          <w:sz w:val="24"/>
+          <w:szCs w:val="24"/>
+        </w:rPr>
+        <w:t>ImageId</w:t>
+      </w:r>
+      <w:proofErr w:type="spellEnd"/>
+      <w:r>
+        <w:rPr>
+          <w:sz w:val="24"/>
+          <w:szCs w:val="24"/>
+        </w:rPr>
+        <w:t>“ („Primary Key“)</w:t>
+      </w:r>
+      <w:r>
+        <w:rPr>
+          <w:sz w:val="24"/>
+          <w:szCs w:val="24"/>
+        </w:rPr>
+        <w:t xml:space="preserve"> bei einem Upload. „</w:t>
+      </w:r>
+      <w:proofErr w:type="spellStart"/>
+      <w:r>
+        <w:rPr>
+          <w:sz w:val="24"/>
+          <w:szCs w:val="24"/>
+        </w:rPr>
+        <w:t>UserName</w:t>
+      </w:r>
+      <w:proofErr w:type="spellEnd"/>
+      <w:r>
+        <w:rPr>
+          <w:sz w:val="24"/>
+          <w:szCs w:val="24"/>
+        </w:rPr>
+        <w:t>“ gibt uns die Information, wer die Bilder hochgeladen hat und die „</w:t>
+      </w:r>
+      <w:proofErr w:type="spellStart"/>
+      <w:r>
+        <w:rPr>
+          <w:sz w:val="24"/>
+          <w:szCs w:val="24"/>
+        </w:rPr>
+        <w:t>userImagenumber</w:t>
+      </w:r>
+      <w:proofErr w:type="spellEnd"/>
+      <w:r>
+        <w:rPr>
+          <w:sz w:val="24"/>
+          <w:szCs w:val="24"/>
+        </w:rPr>
+        <w:t>“ indiziert und inkrementiert (durch Code) die Nummer des Bildes vom jeweiligen User. Hat beispielsweise „</w:t>
+      </w:r>
+      <w:proofErr w:type="spellStart"/>
+      <w:r>
+        <w:rPr>
+          <w:sz w:val="24"/>
+          <w:szCs w:val="24"/>
+        </w:rPr>
+        <w:t>MaxMuster</w:t>
+      </w:r>
+      <w:proofErr w:type="spellEnd"/>
+      <w:r>
+        <w:rPr>
+          <w:sz w:val="24"/>
+          <w:szCs w:val="24"/>
+        </w:rPr>
+        <w:t xml:space="preserve">“ drei Bilder hochgeladen, wird das nächste </w:t>
+      </w:r>
+      <w:r>
+        <w:rPr>
+          <w:sz w:val="24"/>
+          <w:szCs w:val="24"/>
+        </w:rPr>
+        <w:t>Bild die „</w:t>
+      </w:r>
+      <w:proofErr w:type="spellStart"/>
+      <w:r>
+        <w:rPr>
+          <w:sz w:val="24"/>
+          <w:szCs w:val="24"/>
+        </w:rPr>
+        <w:t>userImagenumber</w:t>
+      </w:r>
+      <w:proofErr w:type="spellEnd"/>
+      <w:r>
+        <w:rPr>
+          <w:sz w:val="24"/>
+          <w:szCs w:val="24"/>
+        </w:rPr>
+        <w:t xml:space="preserve"> == </w:t>
+      </w:r>
+      <w:r>
+        <w:rPr>
+          <w:sz w:val="24"/>
+          <w:szCs w:val="24"/>
+        </w:rPr>
+        <w:t>4</w:t>
+      </w:r>
+      <w:r>
+        <w:rPr>
+          <w:sz w:val="24"/>
+          <w:szCs w:val="24"/>
+        </w:rPr>
+        <w:t>“</w:t>
+      </w:r>
+      <w:r>
+        <w:rPr>
+          <w:sz w:val="24"/>
+          <w:szCs w:val="24"/>
+        </w:rPr>
+        <w:t xml:space="preserve"> haben</w:t>
+      </w:r>
+      <w:r>
+        <w:rPr>
+          <w:sz w:val="24"/>
+          <w:szCs w:val="24"/>
+        </w:rPr>
+        <w:t>. Auß</w:t>
+      </w:r>
+      <w:r>
+        <w:rPr>
+          <w:sz w:val="24"/>
+          <w:szCs w:val="24"/>
+        </w:rPr>
+        <w:t xml:space="preserve">erdem dienen die Infos </w:t>
+      </w:r>
+      <w:r>
+        <w:rPr>
+          <w:sz w:val="24"/>
+          <w:szCs w:val="24"/>
+        </w:rPr>
+        <w:t>zum Speichern und Aufrufen</w:t>
+      </w:r>
+      <w:r>
+        <w:rPr>
+          <w:sz w:val="24"/>
+          <w:szCs w:val="24"/>
+        </w:rPr>
+        <w:t xml:space="preserve"> der Bilder, genauso wie das Dateiformat. Die „</w:t>
+      </w:r>
+      <w:proofErr w:type="spellStart"/>
+      <w:r>
+        <w:rPr>
+          <w:sz w:val="24"/>
+          <w:szCs w:val="24"/>
+        </w:rPr>
+        <w:t>Votes</w:t>
+      </w:r>
+      <w:proofErr w:type="spellEnd"/>
+      <w:r>
+        <w:rPr>
+          <w:sz w:val="24"/>
+          <w:szCs w:val="24"/>
+        </w:rPr>
+        <w:t xml:space="preserve">“ der Bilder werden auch hier abgespeichert. Dazu später mehr.  </w:t>
+      </w:r>
+      <w:r>
+        <w:rPr>
+          <w:sz w:val="24"/>
+          <w:szCs w:val="24"/>
+        </w:rPr>
+        <w:br/>
+      </w:r>
+      <w:r>
+        <w:rPr>
+          <w:b/>
+          <w:sz w:val="24"/>
+          <w:szCs w:val="24"/>
+        </w:rPr>
+        <w:br/>
+        <w:t xml:space="preserve">Comments: </w:t>
+      </w:r>
+    </w:p>
+    <w:p>
+      <w:pPr>
+        <w:spacing w:line="360" w:lineRule="auto"/>
+        <w:rPr>
+          <w:sz w:val="24"/>
+          <w:szCs w:val="24"/>
+        </w:rPr>
+      </w:pPr>
       <w:r>
         <w:rPr>
           <w:noProof/>
+        </w:rPr>
+        <w:pict>
+          <v:shape id="_x0000_s1026" type="#_x0000_t75" style="position:absolute;margin-left:120.2pt;margin-top:63.3pt;width:213.3pt;height:131.65pt;z-index:-251648000;mso-position-horizontal-relative:text;mso-position-vertical-relative:text;mso-width-relative:page;mso-height-relative:page">
+            <v:imagedata r:id="rId16" o:title="tables"/>
+          </v:shape>
+        </w:pict>
+      </w:r>
+      <w:r>
+        <w:rPr>
+          <w:sz w:val="24"/>
+          <w:szCs w:val="24"/>
+        </w:rPr>
+        <w:t>„</w:t>
+      </w:r>
+      <w:r>
+        <w:rPr>
+          <w:sz w:val="24"/>
+          <w:szCs w:val="24"/>
+        </w:rPr>
+        <w:t>Comments</w:t>
+      </w:r>
+      <w:r>
+        <w:rPr>
+          <w:sz w:val="24"/>
+          <w:szCs w:val="24"/>
+        </w:rPr>
+        <w:t>“</w:t>
+      </w:r>
+      <w:r>
+        <w:rPr>
+          <w:sz w:val="24"/>
+          <w:szCs w:val="24"/>
+        </w:rPr>
+        <w:t xml:space="preserve"> speichert sämtliche Kommentare in der Datenbank. „</w:t>
+      </w:r>
+      <w:proofErr w:type="spellStart"/>
+      <w:r>
+        <w:rPr>
+          <w:sz w:val="24"/>
+          <w:szCs w:val="24"/>
+        </w:rPr>
+        <w:t>CommentId</w:t>
+      </w:r>
+      <w:proofErr w:type="spellEnd"/>
+      <w:r>
+        <w:rPr>
+          <w:sz w:val="24"/>
+          <w:szCs w:val="24"/>
+        </w:rPr>
+        <w:t xml:space="preserve">“ wird automatisch mit jedem neuen Kommentar inkrementiert. Außerdem wird dazu auch der Nickname des Autors und die ID des betroffenen Bildes gespeichert. </w:t>
+      </w:r>
+    </w:p>
+    <w:p>
+      <w:pPr>
+        <w:rPr>
+          <w:sz w:val="24"/>
+          <w:szCs w:val="24"/>
+        </w:rPr>
+      </w:pPr>
+      <w:r>
+        <w:rPr>
+          <w:sz w:val="24"/>
+          <w:szCs w:val="24"/>
+        </w:rPr>
+        <w:br w:type="page"/>
+      </w:r>
+    </w:p>
+    <w:p>
+      <w:pPr>
+        <w:pStyle w:val="berschrift1"/>
+      </w:pPr>
+      <w:bookmarkStart w:id="13" w:name="_Ref505307290"/>
+      <w:r>
+        <w:lastRenderedPageBreak/>
+        <w:t>5</w:t>
+      </w:r>
+      <w:r>
+        <w:t>.2 Registration</w:t>
+      </w:r>
+      <w:bookmarkEnd w:id="13"/>
+    </w:p>
+    <w:p>
+      <w:pPr>
+        <w:spacing w:line="360" w:lineRule="auto"/>
+        <w:rPr>
+          <w:sz w:val="24"/>
+          <w:szCs w:val="24"/>
+        </w:rPr>
+      </w:pPr>
+      <w:r>
+        <w:rPr>
+          <w:sz w:val="24"/>
+          <w:szCs w:val="24"/>
+        </w:rPr>
+        <w:br/>
+        <w:t xml:space="preserve">Die Registration war unsere erste Programmierhürde. Nachdem wir ein Formular erstellten, welches sämtliche Eingaben per </w:t>
+      </w:r>
+      <w:r>
+        <w:rPr>
+          <w:sz w:val="24"/>
+          <w:szCs w:val="24"/>
+        </w:rPr>
+        <w:t xml:space="preserve">POST-Methode übergibt, speicherten wir alles in ein Array, und verglichen die gegebenen Informationen mit unseren Bedingungen. Entspricht das Passwort unseren Vorstellungen? Wurde der Benutzername bereits vergeben, oder ist die E-Mail-Adresse bereits vorhanden? </w:t>
+      </w:r>
+      <w:r>
+        <w:rPr>
+          <w:sz w:val="24"/>
+          <w:szCs w:val="24"/>
+        </w:rPr>
+        <w:t>Diese Probleme</w:t>
+      </w:r>
+      <w:r>
+        <w:rPr>
+          <w:sz w:val="24"/>
+          <w:szCs w:val="24"/>
+        </w:rPr>
+        <w:t xml:space="preserve"> wurden mit</w:t>
+      </w:r>
+      <w:r>
+        <w:rPr>
+          <w:sz w:val="24"/>
+          <w:szCs w:val="24"/>
+        </w:rPr>
+        <w:t xml:space="preserve"> folgendem Codeschnipsel gelöst:</w:t>
+      </w:r>
+      <w:r>
+        <w:rPr>
+          <w:sz w:val="24"/>
+          <w:szCs w:val="24"/>
+        </w:rPr>
+        <w:t xml:space="preserve"> </w:t>
+      </w:r>
+      <w:r>
+        <w:rPr>
+          <w:noProof/>
           <w:sz w:val="24"/>
           <w:szCs w:val="24"/>
           <w:lang w:eastAsia="de-DE"/>
         </w:rPr>
         <w:drawing>
-          <wp:inline distT="0" distB="0" distL="0" distR="0" wp14:anchorId="70C04F7D" wp14:editId="1CB6652D">
-            <wp:extent cx="5760720" cy="1976120"/>
-            <wp:effectExtent l="0" t="0" r="0" b="5080"/>
-            <wp:docPr id="6" name="Grafik 6" descr="C:\Users\Björn\AppData\Local\Microsoft\Windows\INetCache\Content.Word\upload2.png"/>
+          <wp:inline distT="0" distB="0" distL="0" distR="0">
+            <wp:extent cx="5759450" cy="1793240"/>
+            <wp:effectExtent l="0" t="0" r="0" b="0"/>
+            <wp:docPr id="4" name="Grafik 4" descr="C:\Users\Björn\AppData\Local\Microsoft\Windows\INetCache\Content.Word\reg1.png"/>
             <wp:cNvGraphicFramePr>
               <a:graphicFrameLocks xmlns:a="http://schemas.openxmlformats.org/drawingml/2006/main" noChangeAspect="1"/>
             </wp:cNvGraphicFramePr>
@@ -4505,13 +4270,13 @@
               <a:graphicData uri="http://schemas.openxmlformats.org/drawingml/2006/picture">
                 <pic:pic xmlns:pic="http://schemas.openxmlformats.org/drawingml/2006/picture">
                   <pic:nvPicPr>
-                    <pic:cNvPr id="0" name="Picture 22" descr="C:\Users\Björn\AppData\Local\Microsoft\Windows\INetCache\Content.Word\upload2.png"/>
+                    <pic:cNvPr id="0" name="Picture 6" descr="C:\Users\Björn\AppData\Local\Microsoft\Windows\INetCache\Content.Word\reg1.png"/>
                     <pic:cNvPicPr>
                       <a:picLocks noChangeAspect="1" noChangeArrowheads="1"/>
                     </pic:cNvPicPr>
                   </pic:nvPicPr>
                   <pic:blipFill>
-                    <a:blip r:embed="rId19">
+                    <a:blip r:embed="rId17">
                       <a:extLst>
                         <a:ext uri="{28A0092B-C50C-407E-A947-70E740481C1C}">
                           <a14:useLocalDpi xmlns:a14="http://schemas.microsoft.com/office/drawing/2010/main" val="0"/>
@@ -4526,7 +4291,7 @@
                   <pic:spPr bwMode="auto">
                     <a:xfrm>
                       <a:off x="0" y="0"/>
-                      <a:ext cx="5760720" cy="1976120"/>
+                      <a:ext cx="5759450" cy="1793240"/>
                     </a:xfrm>
                     <a:prstGeom prst="rect">
                       <a:avLst/>
@@ -4542,6 +4307,15 @@
           </wp:inline>
         </w:drawing>
       </w:r>
+    </w:p>
+    <w:p>
+      <w:pPr>
+        <w:spacing w:line="360" w:lineRule="auto"/>
+        <w:rPr>
+          <w:sz w:val="24"/>
+          <w:szCs w:val="24"/>
+        </w:rPr>
+      </w:pPr>
       <w:r>
         <w:rPr>
           <w:sz w:val="24"/>
@@ -4554,6 +4328,373 @@
           <w:sz w:val="24"/>
           <w:szCs w:val="24"/>
         </w:rPr>
+        <w:t>Sobald alle Bedingungen erfüllt sind, wird das Passwort verschlüsselt und ein Datenbankeintrag hinterlegt.</w:t>
+      </w:r>
+      <w:r>
+        <w:rPr>
+          <w:sz w:val="24"/>
+          <w:szCs w:val="24"/>
+        </w:rPr>
+        <w:pict>
+          <v:shape id="_x0000_i1026" type="#_x0000_t75" style="width:453.5pt;height:53.3pt">
+            <v:imagedata r:id="rId18" o:title="reg2"/>
+          </v:shape>
+        </w:pict>
+      </w:r>
+      <w:r>
+        <w:rPr>
+          <w:sz w:val="24"/>
+          <w:szCs w:val="24"/>
+        </w:rPr>
+        <w:t xml:space="preserve"> </w:t>
+      </w:r>
+    </w:p>
+    <w:p>
+      <w:pPr>
+        <w:spacing w:line="360" w:lineRule="auto"/>
+        <w:rPr>
+          <w:sz w:val="24"/>
+          <w:szCs w:val="24"/>
+        </w:rPr>
+      </w:pPr>
+      <w:r>
+        <w:rPr>
+          <w:noProof/>
+        </w:rPr>
+        <w:pict>
+          <v:shape id="_x0000_s1029" type="#_x0000_t75" style="position:absolute;margin-left:-.25pt;margin-top:550.8pt;width:220.2pt;height:29.3pt;z-index:251672576;mso-position-horizontal-relative:margin;mso-position-vertical-relative:margin">
+            <v:imagedata r:id="rId19" o:title="reg1"/>
+            <w10:wrap type="square" anchorx="margin" anchory="margin"/>
+          </v:shape>
+        </w:pict>
+      </w:r>
+      <w:r>
+        <w:rPr>
+          <w:sz w:val="24"/>
+          <w:szCs w:val="24"/>
+        </w:rPr>
+        <w:br/>
+        <w:t xml:space="preserve">Zeitgleich wird ein Ordner für die Bilder des frisch registrierten Nutzers erstellt, worin sämtliche Uploads gespeichert werden. </w:t>
+      </w:r>
+    </w:p>
+    <w:p>
+      <w:pPr>
+        <w:rPr>
+          <w:sz w:val="24"/>
+          <w:szCs w:val="24"/>
+        </w:rPr>
+      </w:pPr>
+      <w:r>
+        <w:rPr>
+          <w:sz w:val="24"/>
+          <w:szCs w:val="24"/>
+        </w:rPr>
+        <w:br w:type="page"/>
+      </w:r>
+    </w:p>
+    <w:p>
+      <w:pPr>
+        <w:pStyle w:val="berschrift1"/>
+      </w:pPr>
+      <w:bookmarkStart w:id="14" w:name="_Ref505307300"/>
+      <w:r>
+        <w:lastRenderedPageBreak/>
+        <w:t>5</w:t>
+      </w:r>
+      <w:r>
+        <w:t>.3 Login</w:t>
+      </w:r>
+      <w:bookmarkEnd w:id="14"/>
+    </w:p>
+    <w:p>
+      <w:pPr>
+        <w:spacing w:line="360" w:lineRule="auto"/>
+        <w:rPr>
+          <w:sz w:val="24"/>
+          <w:szCs w:val="24"/>
+        </w:rPr>
+      </w:pPr>
+      <w:r>
+        <w:rPr>
+          <w:noProof/>
+        </w:rPr>
+        <w:pict>
+          <v:shape id="_x0000_s1030" type="#_x0000_t75" style="position:absolute;margin-left:-.85pt;margin-top:247.55pt;width:435.35pt;height:86.25pt;z-index:251674624;mso-position-horizontal-relative:margin;mso-position-vertical-relative:margin">
+            <v:imagedata r:id="rId20" o:title="login"/>
+            <w10:wrap type="square" anchorx="margin" anchory="margin"/>
+          </v:shape>
+        </w:pict>
+      </w:r>
+      <w:r>
+        <w:rPr>
+          <w:sz w:val="24"/>
+          <w:szCs w:val="24"/>
+        </w:rPr>
+        <w:br/>
+      </w:r>
+      <w:r>
+        <w:rPr>
+          <w:sz w:val="24"/>
+          <w:szCs w:val="24"/>
+        </w:rPr>
+        <w:t xml:space="preserve">Der nächste Schritt war die Implementierung der Login-Funktion. </w:t>
+      </w:r>
+    </w:p>
+    <w:p>
+      <w:pPr>
+        <w:spacing w:line="360" w:lineRule="auto"/>
+        <w:rPr>
+          <w:sz w:val="24"/>
+          <w:szCs w:val="24"/>
+        </w:rPr>
+      </w:pPr>
+      <w:r>
+        <w:rPr>
+          <w:sz w:val="24"/>
+          <w:szCs w:val="24"/>
+        </w:rPr>
+        <w:t xml:space="preserve">Hier wird die E-Mail-Adresse, oder Nickname, so wie das Passwort per POST-Methode übergeben. </w:t>
+      </w:r>
+      <w:r>
+        <w:rPr>
+          <w:sz w:val="24"/>
+          <w:szCs w:val="24"/>
+        </w:rPr>
+        <w:br/>
+        <w:t xml:space="preserve">Daraufhin wird aus der Datenbank die jeweilige Spalte mit der angegebenen E-Mail-Adresse/Nickname ausgegeben und das jeweilige Passwort über eine gegebene Funktion überprüft. Diese Funktion vergleicht einen Hash-Wert mit dem Passwort und kann damit die Richtigkeit verifizieren. </w:t>
+      </w:r>
+      <w:r>
+        <w:rPr>
+          <w:sz w:val="24"/>
+          <w:szCs w:val="24"/>
+        </w:rPr>
+        <w:br/>
+        <w:t xml:space="preserve">Danach wird der Nickname für weitere Zwecke in der $_SESSION – Variable gespeichert. </w:t>
+      </w:r>
+    </w:p>
+    <w:p>
+      <w:pPr>
+        <w:rPr>
+          <w:sz w:val="24"/>
+          <w:szCs w:val="24"/>
+        </w:rPr>
+      </w:pPr>
+      <w:r>
+        <w:rPr>
+          <w:sz w:val="24"/>
+          <w:szCs w:val="24"/>
+        </w:rPr>
+        <w:br w:type="page"/>
+      </w:r>
+    </w:p>
+    <w:p>
+      <w:pPr>
+        <w:pStyle w:val="berschrift1"/>
+      </w:pPr>
+      <w:bookmarkStart w:id="15" w:name="_Ref505307315"/>
+      <w:r>
+        <w:lastRenderedPageBreak/>
+        <w:t>5</w:t>
+      </w:r>
+      <w:r>
+        <w:t>.4 Upload</w:t>
+      </w:r>
+      <w:bookmarkEnd w:id="15"/>
+    </w:p>
+    <w:p>
+      <w:pPr>
+        <w:spacing w:line="360" w:lineRule="auto"/>
+        <w:rPr>
+          <w:noProof/>
+          <w:sz w:val="24"/>
+          <w:szCs w:val="24"/>
+          <w:lang w:eastAsia="de-DE"/>
+        </w:rPr>
+      </w:pPr>
+      <w:r>
+        <w:rPr>
+          <w:sz w:val="24"/>
+          <w:szCs w:val="24"/>
+        </w:rPr>
+        <w:br/>
+      </w:r>
+      <w:r>
+        <w:rPr>
+          <w:sz w:val="24"/>
+          <w:szCs w:val="24"/>
+        </w:rPr>
+        <w:t>Zum Uploaden der Bilder</w:t>
+      </w:r>
+      <w:r>
+        <w:rPr>
+          <w:sz w:val="24"/>
+          <w:szCs w:val="24"/>
+        </w:rPr>
+        <w:t xml:space="preserve"> mussten wir Fragen beantworten wie: </w:t>
+      </w:r>
+      <w:r>
+        <w:rPr>
+          <w:sz w:val="24"/>
+          <w:szCs w:val="24"/>
+        </w:rPr>
+        <w:br/>
+        <w:t xml:space="preserve">„Wie begrenzen wir die Dateiformate?“, „Wie bzw. unter welchem Namen speichern wir die Bilder?“, „Wie rufen wir sie ab?“ und „Wie unterscheiden wir Profilbilder mit den nicht-Profilbildern?“. </w:t>
+      </w:r>
+      <w:r>
+        <w:rPr>
+          <w:sz w:val="24"/>
+          <w:szCs w:val="24"/>
+        </w:rPr>
+        <w:br/>
+        <w:t>Dank php-einfach.de ließen sich die Fragen schnell beantworten. Mit Hilfe der Bibliotheksfunktion „</w:t>
+      </w:r>
+      <w:proofErr w:type="spellStart"/>
+      <w:proofErr w:type="gramStart"/>
+      <w:r>
+        <w:rPr>
+          <w:sz w:val="24"/>
+          <w:szCs w:val="24"/>
+        </w:rPr>
+        <w:t>pathinfo</w:t>
+      </w:r>
+      <w:proofErr w:type="spellEnd"/>
+      <w:r>
+        <w:rPr>
+          <w:sz w:val="24"/>
+          <w:szCs w:val="24"/>
+        </w:rPr>
+        <w:t>(</w:t>
+      </w:r>
+      <w:proofErr w:type="gramEnd"/>
+      <w:r>
+        <w:rPr>
+          <w:sz w:val="24"/>
+          <w:szCs w:val="24"/>
+        </w:rPr>
+        <w:t xml:space="preserve">)“ konnten wir den Dateityp herausfiltern und begrenzen. </w:t>
+      </w:r>
+      <w:r>
+        <w:rPr>
+          <w:noProof/>
+          <w:sz w:val="24"/>
+          <w:szCs w:val="24"/>
+          <w:lang w:eastAsia="de-DE"/>
+        </w:rPr>
+        <w:pict>
+          <v:shape id="_x0000_i1027" type="#_x0000_t75" style="width:453.5pt;height:125.3pt">
+            <v:imagedata r:id="rId21" o:title="up1"/>
+          </v:shape>
+        </w:pict>
+      </w:r>
+      <w:r>
+        <w:rPr>
+          <w:noProof/>
+          <w:sz w:val="24"/>
+          <w:szCs w:val="24"/>
+          <w:lang w:eastAsia="de-DE"/>
+        </w:rPr>
+        <w:br/>
+      </w:r>
+    </w:p>
+    <w:p>
+      <w:pPr>
+        <w:spacing w:line="360" w:lineRule="auto"/>
+        <w:rPr>
+          <w:sz w:val="24"/>
+          <w:szCs w:val="24"/>
+        </w:rPr>
+      </w:pPr>
+      <w:r>
+        <w:rPr>
+          <w:sz w:val="24"/>
+          <w:szCs w:val="24"/>
+        </w:rPr>
+        <w:t xml:space="preserve">Auch weitere Restriktionen haben wir eingeführt, z. B. die Bildgröße auf 500kb. </w:t>
+      </w:r>
+      <w:r>
+        <w:rPr>
+          <w:sz w:val="24"/>
+          <w:szCs w:val="24"/>
+        </w:rPr>
+        <w:br/>
+        <w:t xml:space="preserve">Mit der Hilfe der Variable $_SESSION, nehmen wir zur Dateibenennung den Nickname, fügen am Ende ein „_“, die Bildnummer und den Dateityp hinzu. Die Bildnummer inkrementieren wir manuell ab dem Wert 1. </w:t>
+      </w:r>
+      <w:r>
+        <w:rPr>
+          <w:sz w:val="24"/>
+          <w:szCs w:val="24"/>
+        </w:rPr>
+        <w:br/>
+      </w:r>
+      <w:r>
+        <w:rPr>
+          <w:sz w:val="24"/>
+          <w:szCs w:val="24"/>
+        </w:rPr>
+        <w:t xml:space="preserve">Den Wert 0 erhalten nur Profilbilder, was uns die Trennung erleichtert. </w:t>
+      </w:r>
+      <w:r>
+        <w:rPr>
+          <w:noProof/>
+          <w:sz w:val="24"/>
+          <w:szCs w:val="24"/>
+          <w:lang w:eastAsia="de-DE"/>
+        </w:rPr>
+        <w:pict>
+          <v:shape id="_x0000_i1028" type="#_x0000_t75" style="width:453.5pt;height:116.9pt">
+            <v:imagedata r:id="rId22" o:title="up2"/>
+          </v:shape>
+        </w:pict>
+      </w:r>
+      <w:r>
+        <w:rPr>
+          <w:sz w:val="24"/>
+          <w:szCs w:val="24"/>
+        </w:rPr>
+        <w:br/>
+      </w:r>
+    </w:p>
+    <w:p>
+      <w:pPr>
+        <w:spacing w:line="360" w:lineRule="auto"/>
+        <w:rPr>
+          <w:sz w:val="24"/>
+          <w:szCs w:val="24"/>
+        </w:rPr>
+      </w:pPr>
+    </w:p>
+    <w:p>
+      <w:pPr>
+        <w:spacing w:line="360" w:lineRule="auto"/>
+        <w:rPr>
+          <w:sz w:val="24"/>
+          <w:szCs w:val="24"/>
+        </w:rPr>
+      </w:pPr>
+    </w:p>
+    <w:p>
+      <w:pPr>
+        <w:spacing w:line="360" w:lineRule="auto"/>
+        <w:rPr>
+          <w:sz w:val="24"/>
+          <w:szCs w:val="24"/>
+        </w:rPr>
+      </w:pPr>
+    </w:p>
+    <w:p>
+      <w:pPr>
+        <w:spacing w:line="360" w:lineRule="auto"/>
+        <w:rPr>
+          <w:sz w:val="24"/>
+          <w:szCs w:val="24"/>
+        </w:rPr>
+      </w:pPr>
+      <w:r>
+        <w:rPr>
+          <w:sz w:val="24"/>
+          <w:szCs w:val="24"/>
+        </w:rPr>
+        <w:lastRenderedPageBreak/>
         <w:t xml:space="preserve">Hiernach wird das Bild </w:t>
       </w:r>
       <w:r>
@@ -4579,39 +4720,11 @@
           <w:szCs w:val="24"/>
         </w:rPr>
       </w:pPr>
-    </w:p>
-    <w:p>
-      <w:pPr>
-        <w:spacing w:line="360" w:lineRule="auto"/>
-        <w:rPr>
-          <w:sz w:val="24"/>
-          <w:szCs w:val="24"/>
-        </w:rPr>
-      </w:pPr>
-    </w:p>
-    <w:p>
-      <w:pPr>
-        <w:spacing w:line="360" w:lineRule="auto"/>
-        <w:rPr>
-          <w:sz w:val="24"/>
-          <w:szCs w:val="24"/>
-        </w:rPr>
-      </w:pPr>
-    </w:p>
-    <w:p>
-      <w:pPr>
-        <w:spacing w:line="360" w:lineRule="auto"/>
-        <w:rPr>
-          <w:sz w:val="24"/>
-          <w:szCs w:val="24"/>
-        </w:rPr>
-      </w:pPr>
-      <w:r>
-        <w:rPr>
-          <w:sz w:val="24"/>
-          <w:szCs w:val="24"/>
-        </w:rPr>
-        <w:lastRenderedPageBreak/>
+      <w:r>
+        <w:rPr>
+          <w:sz w:val="24"/>
+          <w:szCs w:val="24"/>
+        </w:rPr>
         <w:t>Zur Unterscheidung</w:t>
       </w:r>
       <w:r>
@@ -4688,8 +4801,8 @@
           <w:szCs w:val="24"/>
         </w:rPr>
         <w:pict>
-          <v:shape id="_x0000_i1026" type="#_x0000_t75" style="width:453.7pt;height:39.25pt">
-            <v:imagedata r:id="rId20" o:title="upload3"/>
+          <v:shape id="_x0000_i1029" type="#_x0000_t75" style="width:453.5pt;height:39.25pt">
+            <v:imagedata r:id="rId23" o:title="up3"/>
           </v:shape>
         </w:pict>
       </w:r>
@@ -4713,12 +4826,15 @@
       <w:pPr>
         <w:pStyle w:val="berschrift1"/>
       </w:pPr>
-      <w:bookmarkStart w:id="12" w:name="_Ref505307325"/>
+      <w:bookmarkStart w:id="16" w:name="_Ref505307325"/>
       <w:r>
         <w:lastRenderedPageBreak/>
-        <w:t>4.5 Anzeige</w:t>
-      </w:r>
-      <w:bookmarkEnd w:id="12"/>
+        <w:t>5</w:t>
+      </w:r>
+      <w:r>
+        <w:t>.5 Anzeige</w:t>
+      </w:r>
+      <w:bookmarkEnd w:id="16"/>
     </w:p>
     <w:p>
       <w:pPr>
@@ -4775,7 +4891,7 @@
                     </pic:cNvPicPr>
                   </pic:nvPicPr>
                   <pic:blipFill>
-                    <a:blip r:embed="rId21">
+                    <a:blip r:embed="rId24">
                       <a:extLst>
                         <a:ext uri="{28A0092B-C50C-407E-A947-70E740481C1C}">
                           <a14:useLocalDpi xmlns:a14="http://schemas.microsoft.com/office/drawing/2010/main" val="0"/>
@@ -4827,23 +4943,7 @@
           <w:sz w:val="24"/>
           <w:szCs w:val="24"/>
         </w:rPr>
-        <w:t xml:space="preserve">Je nach gewünschter Sortierung wird dann der Befehl per String als Parameter in einer Funktion übergeben, ausgeführt und das Ergebnis im Array gespeichert. Es wird auch der </w:t>
-      </w:r>
-      <w:proofErr w:type="spellStart"/>
-      <w:r>
-        <w:rPr>
-          <w:sz w:val="24"/>
-          <w:szCs w:val="24"/>
-        </w:rPr>
-        <w:t>Nickname</w:t>
-      </w:r>
-      <w:proofErr w:type="spellEnd"/>
-      <w:r>
-        <w:rPr>
-          <w:sz w:val="24"/>
-          <w:szCs w:val="24"/>
-        </w:rPr>
-        <w:t xml:space="preserve"> als Parameter übergeben, um die Anzeige eigener Bilder zu vermeiden. </w:t>
+        <w:t xml:space="preserve">Je nach gewünschter Sortierung wird dann der Befehl per String als Parameter in einer Funktion übergeben, ausgeführt und das Ergebnis im Array gespeichert. Es wird auch der Nickname als Parameter übergeben, um die Anzeige eigener Bilder zu vermeiden. </w:t>
       </w:r>
       <w:r>
         <w:rPr>
@@ -4865,369 +4965,6 @@
                 <pic:pic xmlns:pic="http://schemas.openxmlformats.org/drawingml/2006/picture">
                   <pic:nvPicPr>
                     <pic:cNvPr id="0" name="Picture 29" descr="C:\Users\Björn\AppData\Local\Microsoft\Windows\INetCache\Content.Word\content2.png"/>
-                    <pic:cNvPicPr>
-                      <a:picLocks noChangeAspect="1" noChangeArrowheads="1"/>
-                    </pic:cNvPicPr>
-                  </pic:nvPicPr>
-                  <pic:blipFill>
-                    <a:blip r:embed="rId22">
-                      <a:extLst>
-                        <a:ext uri="{28A0092B-C50C-407E-A947-70E740481C1C}">
-                          <a14:useLocalDpi xmlns:a14="http://schemas.microsoft.com/office/drawing/2010/main" val="0"/>
-                        </a:ext>
-                      </a:extLst>
-                    </a:blip>
-                    <a:srcRect/>
-                    <a:stretch>
-                      <a:fillRect/>
-                    </a:stretch>
-                  </pic:blipFill>
-                  <pic:spPr bwMode="auto">
-                    <a:xfrm>
-                      <a:off x="0" y="0"/>
-                      <a:ext cx="5752465" cy="1658620"/>
-                    </a:xfrm>
-                    <a:prstGeom prst="rect">
-                      <a:avLst/>
-                    </a:prstGeom>
-                    <a:noFill/>
-                    <a:ln>
-                      <a:noFill/>
-                    </a:ln>
-                  </pic:spPr>
-                </pic:pic>
-              </a:graphicData>
-            </a:graphic>
-          </wp:inline>
-        </w:drawing>
-      </w:r>
-      <w:r>
-        <w:rPr>
-          <w:sz w:val="24"/>
-          <w:szCs w:val="24"/>
-        </w:rPr>
-        <w:br/>
-        <w:t xml:space="preserve">Sobald das Array gefüllt ist, wird es über eine Schleife in einem schön verpackten </w:t>
-      </w:r>
-      <w:proofErr w:type="spellStart"/>
-      <w:r>
-        <w:rPr>
-          <w:sz w:val="24"/>
-          <w:szCs w:val="24"/>
-        </w:rPr>
-        <w:t>Div</w:t>
-      </w:r>
-      <w:proofErr w:type="spellEnd"/>
-      <w:r>
-        <w:rPr>
-          <w:sz w:val="24"/>
-          <w:szCs w:val="24"/>
-        </w:rPr>
-        <w:t xml:space="preserve">-Container ausgegeben. </w:t>
-      </w:r>
-    </w:p>
-    <w:p>
-      <w:pPr>
-        <w:rPr>
-          <w:sz w:val="24"/>
-          <w:szCs w:val="24"/>
-        </w:rPr>
-      </w:pPr>
-      <w:r>
-        <w:rPr>
-          <w:sz w:val="24"/>
-          <w:szCs w:val="24"/>
-        </w:rPr>
-        <w:br w:type="page"/>
-      </w:r>
-    </w:p>
-    <w:p>
-      <w:pPr>
-        <w:pStyle w:val="berschrift1"/>
-      </w:pPr>
-      <w:bookmarkStart w:id="13" w:name="_Ref505307345"/>
-      <w:r>
-        <w:lastRenderedPageBreak/>
-        <w:t xml:space="preserve">4.6 Kommentieren / </w:t>
-      </w:r>
-      <w:proofErr w:type="spellStart"/>
-      <w:r>
-        <w:t>Votes</w:t>
-      </w:r>
-      <w:bookmarkEnd w:id="13"/>
-      <w:proofErr w:type="spellEnd"/>
-    </w:p>
-    <w:p>
-      <w:pPr>
-        <w:spacing w:line="360" w:lineRule="auto"/>
-        <w:rPr>
-          <w:sz w:val="24"/>
-          <w:szCs w:val="24"/>
-        </w:rPr>
-      </w:pPr>
-      <w:r>
-        <w:rPr>
-          <w:sz w:val="24"/>
-          <w:szCs w:val="24"/>
-        </w:rPr>
-        <w:br/>
-        <w:t xml:space="preserve">Nun fehlen nur noch die Kommentare und die Up-/ </w:t>
-      </w:r>
-      <w:proofErr w:type="spellStart"/>
-      <w:r>
-        <w:rPr>
-          <w:sz w:val="24"/>
-          <w:szCs w:val="24"/>
-        </w:rPr>
-        <w:t>Downvotes</w:t>
-      </w:r>
-      <w:proofErr w:type="spellEnd"/>
-      <w:r>
-        <w:rPr>
-          <w:sz w:val="24"/>
-          <w:szCs w:val="24"/>
-        </w:rPr>
-        <w:t xml:space="preserve">. </w:t>
-      </w:r>
-      <w:r>
-        <w:rPr>
-          <w:sz w:val="24"/>
-          <w:szCs w:val="24"/>
-        </w:rPr>
-        <w:br/>
-        <w:t xml:space="preserve">Die </w:t>
-      </w:r>
-      <w:proofErr w:type="spellStart"/>
-      <w:r>
-        <w:rPr>
-          <w:sz w:val="24"/>
-          <w:szCs w:val="24"/>
-        </w:rPr>
-        <w:t>Votes</w:t>
-      </w:r>
-      <w:proofErr w:type="spellEnd"/>
-      <w:r>
-        <w:rPr>
-          <w:sz w:val="24"/>
-          <w:szCs w:val="24"/>
-        </w:rPr>
-        <w:t xml:space="preserve"> beginnen ab dem Wert 0, so landet zumindest die erste Information darüber in der Datenbank. Danach wird bei jedem </w:t>
-      </w:r>
-      <w:proofErr w:type="spellStart"/>
-      <w:r>
-        <w:rPr>
-          <w:sz w:val="24"/>
-          <w:szCs w:val="24"/>
-        </w:rPr>
-        <w:t>Vote</w:t>
-      </w:r>
-      <w:proofErr w:type="spellEnd"/>
-      <w:r>
-        <w:rPr>
-          <w:sz w:val="24"/>
-          <w:szCs w:val="24"/>
-        </w:rPr>
-        <w:t xml:space="preserve"> abgefragt, welchen Wert der „</w:t>
-      </w:r>
-      <w:proofErr w:type="spellStart"/>
-      <w:r>
-        <w:rPr>
-          <w:sz w:val="24"/>
-          <w:szCs w:val="24"/>
-        </w:rPr>
-        <w:t>boringCounter</w:t>
-      </w:r>
-      <w:proofErr w:type="spellEnd"/>
-      <w:r>
-        <w:rPr>
-          <w:sz w:val="24"/>
-          <w:szCs w:val="24"/>
-        </w:rPr>
-        <w:t>“ des jeweiligen Bildes hat und dementsprechend addiert, oder</w:t>
-      </w:r>
-      <w:r>
-        <w:rPr>
-          <w:sz w:val="24"/>
-          <w:szCs w:val="24"/>
-        </w:rPr>
-        <w:t xml:space="preserve"> wie im folgendem Beispiel</w:t>
-      </w:r>
-      <w:r>
-        <w:rPr>
-          <w:sz w:val="24"/>
-          <w:szCs w:val="24"/>
-        </w:rPr>
-        <w:t xml:space="preserve"> subtrahiert. </w:t>
-      </w:r>
-      <w:r>
-        <w:rPr>
-          <w:noProof/>
-          <w:sz w:val="24"/>
-          <w:szCs w:val="24"/>
-          <w:lang w:eastAsia="de-DE"/>
-        </w:rPr>
-        <w:drawing>
-          <wp:inline distT="0" distB="0" distL="0" distR="0" wp14:anchorId="61BAE6E4" wp14:editId="5A38A46D">
-            <wp:extent cx="5752465" cy="1360805"/>
-            <wp:effectExtent l="0" t="0" r="635" b="0"/>
-            <wp:docPr id="9" name="Grafik 9" descr="C:\Users\Björn\AppData\Local\Microsoft\Windows\INetCache\Content.Word\votedown.png"/>
-            <wp:cNvGraphicFramePr>
-              <a:graphicFrameLocks xmlns:a="http://schemas.openxmlformats.org/drawingml/2006/main" noChangeAspect="1"/>
-            </wp:cNvGraphicFramePr>
-            <a:graphic xmlns:a="http://schemas.openxmlformats.org/drawingml/2006/main">
-              <a:graphicData uri="http://schemas.openxmlformats.org/drawingml/2006/picture">
-                <pic:pic xmlns:pic="http://schemas.openxmlformats.org/drawingml/2006/picture">
-                  <pic:nvPicPr>
-                    <pic:cNvPr id="0" name="Picture 32" descr="C:\Users\Björn\AppData\Local\Microsoft\Windows\INetCache\Content.Word\votedown.png"/>
-                    <pic:cNvPicPr>
-                      <a:picLocks noChangeAspect="1" noChangeArrowheads="1"/>
-                    </pic:cNvPicPr>
-                  </pic:nvPicPr>
-                  <pic:blipFill>
-                    <a:blip r:embed="rId23">
-                      <a:extLst>
-                        <a:ext uri="{28A0092B-C50C-407E-A947-70E740481C1C}">
-                          <a14:useLocalDpi xmlns:a14="http://schemas.microsoft.com/office/drawing/2010/main" val="0"/>
-                        </a:ext>
-                      </a:extLst>
-                    </a:blip>
-                    <a:srcRect/>
-                    <a:stretch>
-                      <a:fillRect/>
-                    </a:stretch>
-                  </pic:blipFill>
-                  <pic:spPr bwMode="auto">
-                    <a:xfrm>
-                      <a:off x="0" y="0"/>
-                      <a:ext cx="5752465" cy="1360805"/>
-                    </a:xfrm>
-                    <a:prstGeom prst="rect">
-                      <a:avLst/>
-                    </a:prstGeom>
-                    <a:noFill/>
-                    <a:ln>
-                      <a:noFill/>
-                    </a:ln>
-                  </pic:spPr>
-                </pic:pic>
-              </a:graphicData>
-            </a:graphic>
-          </wp:inline>
-        </w:drawing>
-      </w:r>
-      <w:r>
-        <w:rPr>
-          <w:sz w:val="24"/>
-          <w:szCs w:val="24"/>
-        </w:rPr>
-        <w:br/>
-        <w:t xml:space="preserve">Beim </w:t>
-      </w:r>
-      <w:r>
-        <w:rPr>
-          <w:sz w:val="24"/>
-          <w:szCs w:val="24"/>
-        </w:rPr>
-        <w:t>Absenden</w:t>
-      </w:r>
-      <w:r>
-        <w:rPr>
-          <w:sz w:val="24"/>
-          <w:szCs w:val="24"/>
-        </w:rPr>
-        <w:t xml:space="preserve"> wird </w:t>
-      </w:r>
-      <w:r>
-        <w:rPr>
-          <w:sz w:val="24"/>
-          <w:szCs w:val="24"/>
-        </w:rPr>
-        <w:t xml:space="preserve">der Kommentar in eine Variable gespeichert und mit ein paar anderen Informationen der Datenbank hinzugefügt. </w:t>
-      </w:r>
-      <w:r>
-        <w:rPr>
-          <w:noProof/>
-          <w:sz w:val="24"/>
-          <w:szCs w:val="24"/>
-          <w:lang w:eastAsia="de-DE"/>
-        </w:rPr>
-        <w:drawing>
-          <wp:inline distT="0" distB="0" distL="0" distR="0">
-            <wp:extent cx="5760720" cy="1286085"/>
-            <wp:effectExtent l="0" t="0" r="0" b="9525"/>
-            <wp:docPr id="10" name="Grafik 10" descr="C:\Users\Björn\AppData\Local\Microsoft\Windows\INetCache\Content.Word\comment1.png"/>
-            <wp:cNvGraphicFramePr>
-              <a:graphicFrameLocks xmlns:a="http://schemas.openxmlformats.org/drawingml/2006/main" noChangeAspect="1"/>
-            </wp:cNvGraphicFramePr>
-            <a:graphic xmlns:a="http://schemas.openxmlformats.org/drawingml/2006/main">
-              <a:graphicData uri="http://schemas.openxmlformats.org/drawingml/2006/picture">
-                <pic:pic xmlns:pic="http://schemas.openxmlformats.org/drawingml/2006/picture">
-                  <pic:nvPicPr>
-                    <pic:cNvPr id="0" name="Picture 35" descr="C:\Users\Björn\AppData\Local\Microsoft\Windows\INetCache\Content.Word\comment1.png"/>
-                    <pic:cNvPicPr>
-                      <a:picLocks noChangeAspect="1" noChangeArrowheads="1"/>
-                    </pic:cNvPicPr>
-                  </pic:nvPicPr>
-                  <pic:blipFill>
-                    <a:blip r:embed="rId24">
-                      <a:extLst>
-                        <a:ext uri="{28A0092B-C50C-407E-A947-70E740481C1C}">
-                          <a14:useLocalDpi xmlns:a14="http://schemas.microsoft.com/office/drawing/2010/main" val="0"/>
-                        </a:ext>
-                      </a:extLst>
-                    </a:blip>
-                    <a:srcRect/>
-                    <a:stretch>
-                      <a:fillRect/>
-                    </a:stretch>
-                  </pic:blipFill>
-                  <pic:spPr bwMode="auto">
-                    <a:xfrm>
-                      <a:off x="0" y="0"/>
-                      <a:ext cx="5760720" cy="1286085"/>
-                    </a:xfrm>
-                    <a:prstGeom prst="rect">
-                      <a:avLst/>
-                    </a:prstGeom>
-                    <a:noFill/>
-                    <a:ln>
-                      <a:noFill/>
-                    </a:ln>
-                  </pic:spPr>
-                </pic:pic>
-              </a:graphicData>
-            </a:graphic>
-          </wp:inline>
-        </w:drawing>
-      </w:r>
-      <w:r>
-        <w:rPr>
-          <w:sz w:val="24"/>
-          <w:szCs w:val="24"/>
-        </w:rPr>
-        <w:br/>
-        <w:t xml:space="preserve">Durch diese Informationen können wir dafür sorgen, dass die jeweiligen Bilder ihre Kommentare vom richtigen Autor angezeigt bekommen. </w:t>
-      </w:r>
-      <w:r>
-        <w:rPr>
-          <w:noProof/>
-          <w:sz w:val="24"/>
-          <w:szCs w:val="24"/>
-          <w:lang w:eastAsia="de-DE"/>
-        </w:rPr>
-        <w:drawing>
-          <wp:inline distT="0" distB="0" distL="0" distR="0">
-            <wp:extent cx="5752465" cy="1658620"/>
-            <wp:effectExtent l="0" t="0" r="635" b="0"/>
-            <wp:docPr id="11" name="Grafik 11" descr="C:\Users\Björn\AppData\Local\Microsoft\Windows\INetCache\Content.Word\comment2.png"/>
-            <wp:cNvGraphicFramePr>
-              <a:graphicFrameLocks xmlns:a="http://schemas.openxmlformats.org/drawingml/2006/main" noChangeAspect="1"/>
-            </wp:cNvGraphicFramePr>
-            <a:graphic xmlns:a="http://schemas.openxmlformats.org/drawingml/2006/main">
-              <a:graphicData uri="http://schemas.openxmlformats.org/drawingml/2006/picture">
-                <pic:pic xmlns:pic="http://schemas.openxmlformats.org/drawingml/2006/picture">
-                  <pic:nvPicPr>
-                    <pic:cNvPr id="0" name="Picture 38" descr="C:\Users\Björn\AppData\Local\Microsoft\Windows\INetCache\Content.Word\comment2.png"/>
                     <pic:cNvPicPr>
                       <a:picLocks noChangeAspect="1" noChangeArrowheads="1"/>
                     </pic:cNvPicPr>
@@ -5264,6 +5001,30 @@
           </wp:inline>
         </w:drawing>
       </w:r>
+      <w:r>
+        <w:rPr>
+          <w:sz w:val="24"/>
+          <w:szCs w:val="24"/>
+        </w:rPr>
+        <w:br/>
+        <w:t xml:space="preserve">Sobald das Array gefüllt ist, wird es über eine Schleife in einem schön verpackten </w:t>
+      </w:r>
+      <w:proofErr w:type="spellStart"/>
+      <w:r>
+        <w:rPr>
+          <w:sz w:val="24"/>
+          <w:szCs w:val="24"/>
+        </w:rPr>
+        <w:t>Div</w:t>
+      </w:r>
+      <w:proofErr w:type="spellEnd"/>
+      <w:r>
+        <w:rPr>
+          <w:sz w:val="24"/>
+          <w:szCs w:val="24"/>
+        </w:rPr>
+        <w:t xml:space="preserve">-Container ausgegeben. </w:t>
+      </w:r>
     </w:p>
     <w:p>
       <w:pPr>
@@ -5284,12 +5045,373 @@
       <w:pPr>
         <w:pStyle w:val="berschrift1"/>
       </w:pPr>
-      <w:bookmarkStart w:id="14" w:name="_Ref505307358"/>
+      <w:bookmarkStart w:id="17" w:name="_Ref505307345"/>
       <w:r>
         <w:lastRenderedPageBreak/>
-        <w:t>5. Zusammenfassung</w:t>
-      </w:r>
-      <w:bookmarkEnd w:id="14"/>
+        <w:t>5</w:t>
+      </w:r>
+      <w:r>
+        <w:t xml:space="preserve">.6 Kommentieren / </w:t>
+      </w:r>
+      <w:proofErr w:type="spellStart"/>
+      <w:r>
+        <w:t>Votes</w:t>
+      </w:r>
+      <w:bookmarkEnd w:id="17"/>
+      <w:proofErr w:type="spellEnd"/>
+    </w:p>
+    <w:p>
+      <w:pPr>
+        <w:spacing w:line="360" w:lineRule="auto"/>
+        <w:rPr>
+          <w:sz w:val="24"/>
+          <w:szCs w:val="24"/>
+        </w:rPr>
+      </w:pPr>
+      <w:r>
+        <w:rPr>
+          <w:sz w:val="24"/>
+          <w:szCs w:val="24"/>
+        </w:rPr>
+        <w:br/>
+        <w:t xml:space="preserve">Nun fehlen nur noch die Kommentare und die </w:t>
+      </w:r>
+      <w:proofErr w:type="spellStart"/>
+      <w:r>
+        <w:rPr>
+          <w:sz w:val="24"/>
+          <w:szCs w:val="24"/>
+        </w:rPr>
+        <w:t>Up</w:t>
+      </w:r>
+      <w:proofErr w:type="spellEnd"/>
+      <w:r>
+        <w:rPr>
+          <w:sz w:val="24"/>
+          <w:szCs w:val="24"/>
+        </w:rPr>
+        <w:t xml:space="preserve">-/ </w:t>
+      </w:r>
+      <w:proofErr w:type="spellStart"/>
+      <w:r>
+        <w:rPr>
+          <w:sz w:val="24"/>
+          <w:szCs w:val="24"/>
+        </w:rPr>
+        <w:t>Downvotes</w:t>
+      </w:r>
+      <w:proofErr w:type="spellEnd"/>
+      <w:r>
+        <w:rPr>
+          <w:sz w:val="24"/>
+          <w:szCs w:val="24"/>
+        </w:rPr>
+        <w:t xml:space="preserve">. </w:t>
+      </w:r>
+      <w:r>
+        <w:rPr>
+          <w:sz w:val="24"/>
+          <w:szCs w:val="24"/>
+        </w:rPr>
+        <w:br/>
+        <w:t xml:space="preserve">Die </w:t>
+      </w:r>
+      <w:proofErr w:type="spellStart"/>
+      <w:r>
+        <w:rPr>
+          <w:sz w:val="24"/>
+          <w:szCs w:val="24"/>
+        </w:rPr>
+        <w:t>Votes</w:t>
+      </w:r>
+      <w:proofErr w:type="spellEnd"/>
+      <w:r>
+        <w:rPr>
+          <w:sz w:val="24"/>
+          <w:szCs w:val="24"/>
+        </w:rPr>
+        <w:t xml:space="preserve"> beginnen ab dem Wert 0, so landet zumindest die erste Information darüber in der Datenbank. Danach wird bei jedem </w:t>
+      </w:r>
+      <w:proofErr w:type="spellStart"/>
+      <w:r>
+        <w:rPr>
+          <w:sz w:val="24"/>
+          <w:szCs w:val="24"/>
+        </w:rPr>
+        <w:t>Vote</w:t>
+      </w:r>
+      <w:proofErr w:type="spellEnd"/>
+      <w:r>
+        <w:rPr>
+          <w:sz w:val="24"/>
+          <w:szCs w:val="24"/>
+        </w:rPr>
+        <w:t xml:space="preserve"> abgefragt, welchen Wert der „</w:t>
+      </w:r>
+      <w:proofErr w:type="spellStart"/>
+      <w:r>
+        <w:rPr>
+          <w:sz w:val="24"/>
+          <w:szCs w:val="24"/>
+        </w:rPr>
+        <w:t>boringCounter</w:t>
+      </w:r>
+      <w:proofErr w:type="spellEnd"/>
+      <w:r>
+        <w:rPr>
+          <w:sz w:val="24"/>
+          <w:szCs w:val="24"/>
+        </w:rPr>
+        <w:t>“ des jeweiligen Bildes hat und dementsprechend addiert, oder</w:t>
+      </w:r>
+      <w:r>
+        <w:rPr>
+          <w:sz w:val="24"/>
+          <w:szCs w:val="24"/>
+        </w:rPr>
+        <w:t xml:space="preserve"> wie im folgendem Beispiel</w:t>
+      </w:r>
+      <w:r>
+        <w:rPr>
+          <w:sz w:val="24"/>
+          <w:szCs w:val="24"/>
+        </w:rPr>
+        <w:t xml:space="preserve"> subtrahiert. </w:t>
+      </w:r>
+      <w:r>
+        <w:rPr>
+          <w:noProof/>
+          <w:sz w:val="24"/>
+          <w:szCs w:val="24"/>
+          <w:lang w:eastAsia="de-DE"/>
+        </w:rPr>
+        <w:drawing>
+          <wp:inline distT="0" distB="0" distL="0" distR="0" wp14:anchorId="61BAE6E4" wp14:editId="5A38A46D">
+            <wp:extent cx="5752465" cy="1360805"/>
+            <wp:effectExtent l="0" t="0" r="635" b="0"/>
+            <wp:docPr id="9" name="Grafik 9" descr="C:\Users\Björn\AppData\Local\Microsoft\Windows\INetCache\Content.Word\votedown.png"/>
+            <wp:cNvGraphicFramePr>
+              <a:graphicFrameLocks xmlns:a="http://schemas.openxmlformats.org/drawingml/2006/main" noChangeAspect="1"/>
+            </wp:cNvGraphicFramePr>
+            <a:graphic xmlns:a="http://schemas.openxmlformats.org/drawingml/2006/main">
+              <a:graphicData uri="http://schemas.openxmlformats.org/drawingml/2006/picture">
+                <pic:pic xmlns:pic="http://schemas.openxmlformats.org/drawingml/2006/picture">
+                  <pic:nvPicPr>
+                    <pic:cNvPr id="0" name="Picture 32" descr="C:\Users\Björn\AppData\Local\Microsoft\Windows\INetCache\Content.Word\votedown.png"/>
+                    <pic:cNvPicPr>
+                      <a:picLocks noChangeAspect="1" noChangeArrowheads="1"/>
+                    </pic:cNvPicPr>
+                  </pic:nvPicPr>
+                  <pic:blipFill>
+                    <a:blip r:embed="rId26">
+                      <a:extLst>
+                        <a:ext uri="{28A0092B-C50C-407E-A947-70E740481C1C}">
+                          <a14:useLocalDpi xmlns:a14="http://schemas.microsoft.com/office/drawing/2010/main" val="0"/>
+                        </a:ext>
+                      </a:extLst>
+                    </a:blip>
+                    <a:srcRect/>
+                    <a:stretch>
+                      <a:fillRect/>
+                    </a:stretch>
+                  </pic:blipFill>
+                  <pic:spPr bwMode="auto">
+                    <a:xfrm>
+                      <a:off x="0" y="0"/>
+                      <a:ext cx="5752465" cy="1360805"/>
+                    </a:xfrm>
+                    <a:prstGeom prst="rect">
+                      <a:avLst/>
+                    </a:prstGeom>
+                    <a:noFill/>
+                    <a:ln>
+                      <a:noFill/>
+                    </a:ln>
+                  </pic:spPr>
+                </pic:pic>
+              </a:graphicData>
+            </a:graphic>
+          </wp:inline>
+        </w:drawing>
+      </w:r>
+      <w:r>
+        <w:rPr>
+          <w:sz w:val="24"/>
+          <w:szCs w:val="24"/>
+        </w:rPr>
+        <w:br/>
+        <w:t xml:space="preserve">Beim </w:t>
+      </w:r>
+      <w:r>
+        <w:rPr>
+          <w:sz w:val="24"/>
+          <w:szCs w:val="24"/>
+        </w:rPr>
+        <w:t>Absenden</w:t>
+      </w:r>
+      <w:r>
+        <w:rPr>
+          <w:sz w:val="24"/>
+          <w:szCs w:val="24"/>
+        </w:rPr>
+        <w:t xml:space="preserve"> wird </w:t>
+      </w:r>
+      <w:r>
+        <w:rPr>
+          <w:sz w:val="24"/>
+          <w:szCs w:val="24"/>
+        </w:rPr>
+        <w:t xml:space="preserve">der Kommentar in eine Variable gespeichert und mit ein paar anderen Informationen der Datenbank hinzugefügt. </w:t>
+      </w:r>
+      <w:r>
+        <w:rPr>
+          <w:noProof/>
+          <w:sz w:val="24"/>
+          <w:szCs w:val="24"/>
+          <w:lang w:eastAsia="de-DE"/>
+        </w:rPr>
+        <w:drawing>
+          <wp:inline distT="0" distB="0" distL="0" distR="0">
+            <wp:extent cx="5760720" cy="1286085"/>
+            <wp:effectExtent l="0" t="0" r="0" b="9525"/>
+            <wp:docPr id="10" name="Grafik 10" descr="C:\Users\Björn\AppData\Local\Microsoft\Windows\INetCache\Content.Word\comment1.png"/>
+            <wp:cNvGraphicFramePr>
+              <a:graphicFrameLocks xmlns:a="http://schemas.openxmlformats.org/drawingml/2006/main" noChangeAspect="1"/>
+            </wp:cNvGraphicFramePr>
+            <a:graphic xmlns:a="http://schemas.openxmlformats.org/drawingml/2006/main">
+              <a:graphicData uri="http://schemas.openxmlformats.org/drawingml/2006/picture">
+                <pic:pic xmlns:pic="http://schemas.openxmlformats.org/drawingml/2006/picture">
+                  <pic:nvPicPr>
+                    <pic:cNvPr id="0" name="Picture 35" descr="C:\Users\Björn\AppData\Local\Microsoft\Windows\INetCache\Content.Word\comment1.png"/>
+                    <pic:cNvPicPr>
+                      <a:picLocks noChangeAspect="1" noChangeArrowheads="1"/>
+                    </pic:cNvPicPr>
+                  </pic:nvPicPr>
+                  <pic:blipFill>
+                    <a:blip r:embed="rId27">
+                      <a:extLst>
+                        <a:ext uri="{28A0092B-C50C-407E-A947-70E740481C1C}">
+                          <a14:useLocalDpi xmlns:a14="http://schemas.microsoft.com/office/drawing/2010/main" val="0"/>
+                        </a:ext>
+                      </a:extLst>
+                    </a:blip>
+                    <a:srcRect/>
+                    <a:stretch>
+                      <a:fillRect/>
+                    </a:stretch>
+                  </pic:blipFill>
+                  <pic:spPr bwMode="auto">
+                    <a:xfrm>
+                      <a:off x="0" y="0"/>
+                      <a:ext cx="5760720" cy="1286085"/>
+                    </a:xfrm>
+                    <a:prstGeom prst="rect">
+                      <a:avLst/>
+                    </a:prstGeom>
+                    <a:noFill/>
+                    <a:ln>
+                      <a:noFill/>
+                    </a:ln>
+                  </pic:spPr>
+                </pic:pic>
+              </a:graphicData>
+            </a:graphic>
+          </wp:inline>
+        </w:drawing>
+      </w:r>
+      <w:r>
+        <w:rPr>
+          <w:sz w:val="24"/>
+          <w:szCs w:val="24"/>
+        </w:rPr>
+        <w:br/>
+        <w:t xml:space="preserve">Durch diese Informationen können wir dafür sorgen, dass die jeweiligen Bilder ihre Kommentare vom richtigen Autor angezeigt bekommen. </w:t>
+      </w:r>
+      <w:r>
+        <w:rPr>
+          <w:noProof/>
+          <w:sz w:val="24"/>
+          <w:szCs w:val="24"/>
+          <w:lang w:eastAsia="de-DE"/>
+        </w:rPr>
+        <w:drawing>
+          <wp:inline distT="0" distB="0" distL="0" distR="0">
+            <wp:extent cx="5752465" cy="1658620"/>
+            <wp:effectExtent l="0" t="0" r="635" b="0"/>
+            <wp:docPr id="11" name="Grafik 11" descr="C:\Users\Björn\AppData\Local\Microsoft\Windows\INetCache\Content.Word\comment2.png"/>
+            <wp:cNvGraphicFramePr>
+              <a:graphicFrameLocks xmlns:a="http://schemas.openxmlformats.org/drawingml/2006/main" noChangeAspect="1"/>
+            </wp:cNvGraphicFramePr>
+            <a:graphic xmlns:a="http://schemas.openxmlformats.org/drawingml/2006/main">
+              <a:graphicData uri="http://schemas.openxmlformats.org/drawingml/2006/picture">
+                <pic:pic xmlns:pic="http://schemas.openxmlformats.org/drawingml/2006/picture">
+                  <pic:nvPicPr>
+                    <pic:cNvPr id="0" name="Picture 38" descr="C:\Users\Björn\AppData\Local\Microsoft\Windows\INetCache\Content.Word\comment2.png"/>
+                    <pic:cNvPicPr>
+                      <a:picLocks noChangeAspect="1" noChangeArrowheads="1"/>
+                    </pic:cNvPicPr>
+                  </pic:nvPicPr>
+                  <pic:blipFill>
+                    <a:blip r:embed="rId28">
+                      <a:extLst>
+                        <a:ext uri="{28A0092B-C50C-407E-A947-70E740481C1C}">
+                          <a14:useLocalDpi xmlns:a14="http://schemas.microsoft.com/office/drawing/2010/main" val="0"/>
+                        </a:ext>
+                      </a:extLst>
+                    </a:blip>
+                    <a:srcRect/>
+                    <a:stretch>
+                      <a:fillRect/>
+                    </a:stretch>
+                  </pic:blipFill>
+                  <pic:spPr bwMode="auto">
+                    <a:xfrm>
+                      <a:off x="0" y="0"/>
+                      <a:ext cx="5752465" cy="1658620"/>
+                    </a:xfrm>
+                    <a:prstGeom prst="rect">
+                      <a:avLst/>
+                    </a:prstGeom>
+                    <a:noFill/>
+                    <a:ln>
+                      <a:noFill/>
+                    </a:ln>
+                  </pic:spPr>
+                </pic:pic>
+              </a:graphicData>
+            </a:graphic>
+          </wp:inline>
+        </w:drawing>
+      </w:r>
+    </w:p>
+    <w:p>
+      <w:pPr>
+        <w:rPr>
+          <w:sz w:val="24"/>
+          <w:szCs w:val="24"/>
+        </w:rPr>
+      </w:pPr>
+      <w:r>
+        <w:rPr>
+          <w:sz w:val="24"/>
+          <w:szCs w:val="24"/>
+        </w:rPr>
+        <w:br w:type="page"/>
+      </w:r>
+    </w:p>
+    <w:p>
+      <w:pPr>
+        <w:pStyle w:val="berschrift1"/>
+      </w:pPr>
+      <w:bookmarkStart w:id="18" w:name="_Ref505307358"/>
+      <w:r>
+        <w:lastRenderedPageBreak/>
+        <w:t>6</w:t>
+      </w:r>
+      <w:r>
+        <w:t>. Zusammenfassung</w:t>
+      </w:r>
+      <w:bookmarkEnd w:id="18"/>
     </w:p>
     <w:p>
       <w:pPr>
@@ -5334,12 +5456,15 @@
       <w:pPr>
         <w:pStyle w:val="berschrift1"/>
       </w:pPr>
-      <w:bookmarkStart w:id="15" w:name="_Ref505307375"/>
+      <w:bookmarkStart w:id="19" w:name="_Ref505307375"/>
       <w:r>
         <w:lastRenderedPageBreak/>
-        <w:t>6. Ausblick</w:t>
-      </w:r>
-      <w:bookmarkEnd w:id="15"/>
+        <w:t>7</w:t>
+      </w:r>
+      <w:r>
+        <w:t>. Ausblick</w:t>
+      </w:r>
+      <w:bookmarkEnd w:id="19"/>
     </w:p>
     <w:p>
       <w:pPr>
@@ -5477,8 +5602,6 @@
         </w:rPr>
         <w:t>Anzeige der eigenen Bilder eines Users</w:t>
       </w:r>
-      <w:bookmarkStart w:id="16" w:name="_GoBack"/>
-      <w:bookmarkEnd w:id="16"/>
     </w:p>
     <w:p>
       <w:pPr>
@@ -5499,12 +5622,15 @@
       <w:pPr>
         <w:pStyle w:val="berschrift1"/>
       </w:pPr>
-      <w:bookmarkStart w:id="17" w:name="_Ref505307385"/>
+      <w:bookmarkStart w:id="20" w:name="_Ref505307385"/>
       <w:r>
         <w:lastRenderedPageBreak/>
-        <w:t>7. Quellenverzeichnis</w:t>
-      </w:r>
-      <w:bookmarkEnd w:id="17"/>
+        <w:t>8</w:t>
+      </w:r>
+      <w:r>
+        <w:t>. Quellenverzeichnis</w:t>
+      </w:r>
+      <w:bookmarkEnd w:id="20"/>
     </w:p>
     <w:p>
       <w:pPr>
@@ -5709,13 +5835,16 @@
           <w:szCs w:val="24"/>
         </w:rPr>
       </w:pPr>
-      <w:r>
-        <w:rPr>
-          <w:sz w:val="24"/>
-          <w:szCs w:val="24"/>
-        </w:rPr>
-        <w:t>self-html.org</w:t>
-      </w:r>
+      <w:hyperlink r:id="rId29" w:history="1">
+        <w:r>
+          <w:rPr>
+            <w:rStyle w:val="Hyperlink"/>
+            <w:sz w:val="24"/>
+            <w:szCs w:val="24"/>
+          </w:rPr>
+          <w:t>https://www.w3schools.com/howto/tryit.asp?filename=tryhow_css_login_form</w:t>
+        </w:r>
+      </w:hyperlink>
       <w:r>
         <w:rPr>
           <w:sz w:val="24"/>
@@ -5723,20 +5852,22 @@
         </w:rPr>
         <w:t>:</w:t>
       </w:r>
-      <w:r>
-        <w:rPr>
-          <w:sz w:val="24"/>
-          <w:szCs w:val="24"/>
-        </w:rPr>
-        <w:tab/>
-      </w:r>
-      <w:r>
-        <w:rPr>
-          <w:sz w:val="24"/>
-          <w:szCs w:val="24"/>
-        </w:rPr>
-        <w:tab/>
-        <w:t>Hilfestellung bei Funktionen/Algorithmen</w:t>
+    </w:p>
+    <w:p>
+      <w:pPr>
+        <w:spacing w:line="360" w:lineRule="auto"/>
+        <w:ind w:left="2832"/>
+        <w:rPr>
+          <w:sz w:val="24"/>
+          <w:szCs w:val="24"/>
+        </w:rPr>
+      </w:pPr>
+      <w:r>
+        <w:rPr>
+          <w:sz w:val="24"/>
+          <w:szCs w:val="24"/>
+        </w:rPr>
+        <w:t>Modales Scheinfester</w:t>
       </w:r>
     </w:p>
     <w:p>
@@ -5766,17 +5897,15 @@
           <w:sz w:val="24"/>
           <w:szCs w:val="24"/>
         </w:rPr>
-        <w:t>b11.webdesign-fingerübungen.de (Vorlesung Auszeichnungssprachen b. Herrn Westermann</w:t>
-      </w:r>
-      <w:proofErr w:type="gramStart"/>
-      <w:r>
-        <w:rPr>
-          <w:sz w:val="24"/>
-          <w:szCs w:val="24"/>
-        </w:rPr>
-        <w:t>) :</w:t>
-      </w:r>
-      <w:proofErr w:type="gramEnd"/>
+        <w:t>self-html.org</w:t>
+      </w:r>
+      <w:r>
+        <w:rPr>
+          <w:sz w:val="24"/>
+          <w:szCs w:val="24"/>
+        </w:rPr>
+        <w:t>:</w:t>
+      </w:r>
       <w:r>
         <w:rPr>
           <w:sz w:val="24"/>
@@ -5790,7 +5919,7 @@
           <w:szCs w:val="24"/>
         </w:rPr>
         <w:tab/>
-        <w:t>CSS-Styles</w:t>
+        <w:t>Hilfestellung bei Funktionen/Algorithmen</w:t>
       </w:r>
     </w:p>
     <w:p>
@@ -5820,6 +5949,60 @@
           <w:sz w:val="24"/>
           <w:szCs w:val="24"/>
         </w:rPr>
+        <w:t>b11.webdesign-fingerübungen.de (Vorlesung Auszeichnungssprachen b. Herrn Westermann</w:t>
+      </w:r>
+      <w:proofErr w:type="gramStart"/>
+      <w:r>
+        <w:rPr>
+          <w:sz w:val="24"/>
+          <w:szCs w:val="24"/>
+        </w:rPr>
+        <w:t>) :</w:t>
+      </w:r>
+      <w:proofErr w:type="gramEnd"/>
+      <w:r>
+        <w:rPr>
+          <w:sz w:val="24"/>
+          <w:szCs w:val="24"/>
+        </w:rPr>
+        <w:tab/>
+      </w:r>
+      <w:r>
+        <w:rPr>
+          <w:sz w:val="24"/>
+          <w:szCs w:val="24"/>
+        </w:rPr>
+        <w:tab/>
+        <w:t>CSS-Styles</w:t>
+      </w:r>
+    </w:p>
+    <w:p>
+      <w:pPr>
+        <w:pStyle w:val="Listenabsatz"/>
+        <w:rPr>
+          <w:sz w:val="24"/>
+          <w:szCs w:val="24"/>
+        </w:rPr>
+      </w:pPr>
+    </w:p>
+    <w:p>
+      <w:pPr>
+        <w:pStyle w:val="Listenabsatz"/>
+        <w:numPr>
+          <w:ilvl w:val="0"/>
+          <w:numId w:val="4"/>
+        </w:numPr>
+        <w:spacing w:line="360" w:lineRule="auto"/>
+        <w:rPr>
+          <w:sz w:val="24"/>
+          <w:szCs w:val="24"/>
+        </w:rPr>
+      </w:pPr>
+      <w:r>
+        <w:rPr>
+          <w:sz w:val="24"/>
+          <w:szCs w:val="24"/>
+        </w:rPr>
         <w:t>php.net/</w:t>
       </w:r>
       <w:proofErr w:type="spellStart"/>
@@ -5855,8 +6038,8 @@
       </w:r>
     </w:p>
     <w:sectPr>
-      <w:headerReference w:type="default" r:id="rId26"/>
-      <w:footerReference w:type="default" r:id="rId27"/>
+      <w:headerReference w:type="default" r:id="rId30"/>
+      <w:footerReference w:type="default" r:id="rId31"/>
       <w:pgSz w:w="11906" w:h="16838"/>
       <w:pgMar w:top="1417" w:right="1417" w:bottom="1134" w:left="1417" w:header="708" w:footer="708" w:gutter="0"/>
       <w:pgNumType w:start="0"/>
@@ -5869,7 +6052,7 @@
 </file>
 
 <file path=word/endnotes.xml><?xml version="1.0" encoding="utf-8"?>
-<w:endnotes xmlns:wpc="http://schemas.microsoft.com/office/word/2010/wordprocessingCanvas" xmlns:cx="http://schemas.microsoft.com/office/drawing/2014/chartex" xmlns:cx1="http://schemas.microsoft.com/office/drawing/2015/9/8/chartex" xmlns:cx2="http://schemas.microsoft.com/office/drawing/2015/10/21/chartex" xmlns:cx3="http://schemas.microsoft.com/office/drawing/2016/5/9/chartex" xmlns:cx4="http://schemas.microsoft.com/office/drawing/2016/5/10/chartex" xmlns:cx5="http://schemas.microsoft.com/office/drawing/2016/5/11/chartex" xmlns:cx6="http://schemas.microsoft.com/office/drawing/2016/5/12/chartex" xmlns:cx7="http://schemas.microsoft.com/office/drawing/2016/5/13/chartex" xmlns:cx8="http://schemas.microsoft.com/office/drawing/2016/5/14/chartex" xmlns:mc="http://schemas.openxmlformats.org/markup-compatibility/2006" xmlns:aink="http://schemas.microsoft.com/office/drawing/2016/ink" xmlns:am3d="http://schemas.microsoft.com/office/drawing/2017/model3d" xmlns:o="urn:schemas-microsoft-com:office:office" xmlns:r="http://schemas.openxmlformats.org/officeDocument/2006/relationships" xmlns:m="http://schemas.openxmlformats.org/officeDocument/2006/math" xmlns:v="urn:schemas-microsoft-com:vml" xmlns:wp14="http://schemas.microsoft.com/office/word/2010/wordprocessingDrawing" xmlns:wp="http://schemas.openxmlformats.org/drawingml/2006/wordprocessingDrawing" xmlns:w10="urn:schemas-microsoft-com:office:word" xmlns:w="http://schemas.openxmlformats.org/wordprocessingml/2006/main" xmlns:w14="http://schemas.microsoft.com/office/word/2010/wordml" xmlns:w15="http://schemas.microsoft.com/office/word/2012/wordml" xmlns:w16cid="http://schemas.microsoft.com/office/word/2016/wordml/cid" xmlns:w16se="http://schemas.microsoft.com/office/word/2015/wordml/symex" xmlns:wpg="http://schemas.microsoft.com/office/word/2010/wordprocessingGroup" xmlns:wpi="http://schemas.microsoft.com/office/word/2010/wordprocessingInk" xmlns:wne="http://schemas.microsoft.com/office/word/2006/wordml" xmlns:wps="http://schemas.microsoft.com/office/word/2010/wordprocessingShape" mc:Ignorable="w14 w15 w16se w16cid wp14">
+<w:endnotes xmlns:wpc="http://schemas.microsoft.com/office/word/2010/wordprocessingCanvas" xmlns:cx="http://schemas.microsoft.com/office/drawing/2014/chartex" xmlns:cx1="http://schemas.microsoft.com/office/drawing/2015/9/8/chartex" xmlns:mc="http://schemas.openxmlformats.org/markup-compatibility/2006" xmlns:o="urn:schemas-microsoft-com:office:office" xmlns:r="http://schemas.openxmlformats.org/officeDocument/2006/relationships" xmlns:m="http://schemas.openxmlformats.org/officeDocument/2006/math" xmlns:v="urn:schemas-microsoft-com:vml" xmlns:wp14="http://schemas.microsoft.com/office/word/2010/wordprocessingDrawing" xmlns:wp="http://schemas.openxmlformats.org/drawingml/2006/wordprocessingDrawing" xmlns:w10="urn:schemas-microsoft-com:office:word" xmlns:w="http://schemas.openxmlformats.org/wordprocessingml/2006/main" xmlns:w14="http://schemas.microsoft.com/office/word/2010/wordml" xmlns:w15="http://schemas.microsoft.com/office/word/2012/wordml" xmlns:w16se="http://schemas.microsoft.com/office/word/2015/wordml/symex" xmlns:wpg="http://schemas.microsoft.com/office/word/2010/wordprocessingGroup" xmlns:wpi="http://schemas.microsoft.com/office/word/2010/wordprocessingInk" xmlns:wne="http://schemas.microsoft.com/office/word/2006/wordml" xmlns:wps="http://schemas.microsoft.com/office/word/2010/wordprocessingShape" mc:Ignorable="w14 w15 w16se wp14">
   <w:endnote w:type="separator" w:id="-1">
     <w:p>
       <w:pPr>
@@ -5894,7 +6077,7 @@
 </file>
 
 <file path=word/footer1.xml><?xml version="1.0" encoding="utf-8"?>
-<w:ftr xmlns:wpc="http://schemas.microsoft.com/office/word/2010/wordprocessingCanvas" xmlns:cx="http://schemas.microsoft.com/office/drawing/2014/chartex" xmlns:cx1="http://schemas.microsoft.com/office/drawing/2015/9/8/chartex" xmlns:cx2="http://schemas.microsoft.com/office/drawing/2015/10/21/chartex" xmlns:cx3="http://schemas.microsoft.com/office/drawing/2016/5/9/chartex" xmlns:cx4="http://schemas.microsoft.com/office/drawing/2016/5/10/chartex" xmlns:cx5="http://schemas.microsoft.com/office/drawing/2016/5/11/chartex" xmlns:cx6="http://schemas.microsoft.com/office/drawing/2016/5/12/chartex" xmlns:cx7="http://schemas.microsoft.com/office/drawing/2016/5/13/chartex" xmlns:cx8="http://schemas.microsoft.com/office/drawing/2016/5/14/chartex" xmlns:mc="http://schemas.openxmlformats.org/markup-compatibility/2006" xmlns:aink="http://schemas.microsoft.com/office/drawing/2016/ink" xmlns:am3d="http://schemas.microsoft.com/office/drawing/2017/model3d" xmlns:o="urn:schemas-microsoft-com:office:office" xmlns:r="http://schemas.openxmlformats.org/officeDocument/2006/relationships" xmlns:m="http://schemas.openxmlformats.org/officeDocument/2006/math" xmlns:v="urn:schemas-microsoft-com:vml" xmlns:wp14="http://schemas.microsoft.com/office/word/2010/wordprocessingDrawing" xmlns:wp="http://schemas.openxmlformats.org/drawingml/2006/wordprocessingDrawing" xmlns:w10="urn:schemas-microsoft-com:office:word" xmlns:w="http://schemas.openxmlformats.org/wordprocessingml/2006/main" xmlns:w14="http://schemas.microsoft.com/office/word/2010/wordml" xmlns:w15="http://schemas.microsoft.com/office/word/2012/wordml" xmlns:w16cid="http://schemas.microsoft.com/office/word/2016/wordml/cid" xmlns:w16se="http://schemas.microsoft.com/office/word/2015/wordml/symex" xmlns:wpg="http://schemas.microsoft.com/office/word/2010/wordprocessingGroup" xmlns:wpi="http://schemas.microsoft.com/office/word/2010/wordprocessingInk" xmlns:wne="http://schemas.microsoft.com/office/word/2006/wordml" xmlns:wps="http://schemas.microsoft.com/office/word/2010/wordprocessingShape" mc:Ignorable="w14 w15 w16se w16cid wp14">
+<w:ftr xmlns:wpc="http://schemas.microsoft.com/office/word/2010/wordprocessingCanvas" xmlns:cx="http://schemas.microsoft.com/office/drawing/2014/chartex" xmlns:cx1="http://schemas.microsoft.com/office/drawing/2015/9/8/chartex" xmlns:mc="http://schemas.openxmlformats.org/markup-compatibility/2006" xmlns:o="urn:schemas-microsoft-com:office:office" xmlns:r="http://schemas.openxmlformats.org/officeDocument/2006/relationships" xmlns:m="http://schemas.openxmlformats.org/officeDocument/2006/math" xmlns:v="urn:schemas-microsoft-com:vml" xmlns:wp14="http://schemas.microsoft.com/office/word/2010/wordprocessingDrawing" xmlns:wp="http://schemas.openxmlformats.org/drawingml/2006/wordprocessingDrawing" xmlns:w10="urn:schemas-microsoft-com:office:word" xmlns:w="http://schemas.openxmlformats.org/wordprocessingml/2006/main" xmlns:w14="http://schemas.microsoft.com/office/word/2010/wordml" xmlns:w15="http://schemas.microsoft.com/office/word/2012/wordml" xmlns:w16se="http://schemas.microsoft.com/office/word/2015/wordml/symex" xmlns:wpg="http://schemas.microsoft.com/office/word/2010/wordprocessingGroup" xmlns:wpi="http://schemas.microsoft.com/office/word/2010/wordprocessingInk" xmlns:wne="http://schemas.microsoft.com/office/word/2006/wordml" xmlns:wps="http://schemas.microsoft.com/office/word/2010/wordprocessingShape" mc:Ignorable="w14 w15 w16se wp14">
   <w:sdt>
     <w:sdtPr>
       <w:id w:val="1462612371"/>
@@ -5932,7 +6115,7 @@
           <w:rPr>
             <w:noProof/>
           </w:rPr>
-          <w:t>16</w:t>
+          <w:t>1</w:t>
         </w:r>
         <w:r>
           <w:fldChar w:fldCharType="end"/>
@@ -5949,7 +6132,7 @@
 </file>
 
 <file path=word/footnotes.xml><?xml version="1.0" encoding="utf-8"?>
-<w:footnotes xmlns:wpc="http://schemas.microsoft.com/office/word/2010/wordprocessingCanvas" xmlns:cx="http://schemas.microsoft.com/office/drawing/2014/chartex" xmlns:cx1="http://schemas.microsoft.com/office/drawing/2015/9/8/chartex" xmlns:cx2="http://schemas.microsoft.com/office/drawing/2015/10/21/chartex" xmlns:cx3="http://schemas.microsoft.com/office/drawing/2016/5/9/chartex" xmlns:cx4="http://schemas.microsoft.com/office/drawing/2016/5/10/chartex" xmlns:cx5="http://schemas.microsoft.com/office/drawing/2016/5/11/chartex" xmlns:cx6="http://schemas.microsoft.com/office/drawing/2016/5/12/chartex" xmlns:cx7="http://schemas.microsoft.com/office/drawing/2016/5/13/chartex" xmlns:cx8="http://schemas.microsoft.com/office/drawing/2016/5/14/chartex" xmlns:mc="http://schemas.openxmlformats.org/markup-compatibility/2006" xmlns:aink="http://schemas.microsoft.com/office/drawing/2016/ink" xmlns:am3d="http://schemas.microsoft.com/office/drawing/2017/model3d" xmlns:o="urn:schemas-microsoft-com:office:office" xmlns:r="http://schemas.openxmlformats.org/officeDocument/2006/relationships" xmlns:m="http://schemas.openxmlformats.org/officeDocument/2006/math" xmlns:v="urn:schemas-microsoft-com:vml" xmlns:wp14="http://schemas.microsoft.com/office/word/2010/wordprocessingDrawing" xmlns:wp="http://schemas.openxmlformats.org/drawingml/2006/wordprocessingDrawing" xmlns:w10="urn:schemas-microsoft-com:office:word" xmlns:w="http://schemas.openxmlformats.org/wordprocessingml/2006/main" xmlns:w14="http://schemas.microsoft.com/office/word/2010/wordml" xmlns:w15="http://schemas.microsoft.com/office/word/2012/wordml" xmlns:w16cid="http://schemas.microsoft.com/office/word/2016/wordml/cid" xmlns:w16se="http://schemas.microsoft.com/office/word/2015/wordml/symex" xmlns:wpg="http://schemas.microsoft.com/office/word/2010/wordprocessingGroup" xmlns:wpi="http://schemas.microsoft.com/office/word/2010/wordprocessingInk" xmlns:wne="http://schemas.microsoft.com/office/word/2006/wordml" xmlns:wps="http://schemas.microsoft.com/office/word/2010/wordprocessingShape" mc:Ignorable="w14 w15 w16se w16cid wp14">
+<w:footnotes xmlns:wpc="http://schemas.microsoft.com/office/word/2010/wordprocessingCanvas" xmlns:cx="http://schemas.microsoft.com/office/drawing/2014/chartex" xmlns:cx1="http://schemas.microsoft.com/office/drawing/2015/9/8/chartex" xmlns:mc="http://schemas.openxmlformats.org/markup-compatibility/2006" xmlns:o="urn:schemas-microsoft-com:office:office" xmlns:r="http://schemas.openxmlformats.org/officeDocument/2006/relationships" xmlns:m="http://schemas.openxmlformats.org/officeDocument/2006/math" xmlns:v="urn:schemas-microsoft-com:vml" xmlns:wp14="http://schemas.microsoft.com/office/word/2010/wordprocessingDrawing" xmlns:wp="http://schemas.openxmlformats.org/drawingml/2006/wordprocessingDrawing" xmlns:w10="urn:schemas-microsoft-com:office:word" xmlns:w="http://schemas.openxmlformats.org/wordprocessingml/2006/main" xmlns:w14="http://schemas.microsoft.com/office/word/2010/wordml" xmlns:w15="http://schemas.microsoft.com/office/word/2012/wordml" xmlns:w16se="http://schemas.microsoft.com/office/word/2015/wordml/symex" xmlns:wpg="http://schemas.microsoft.com/office/word/2010/wordprocessingGroup" xmlns:wpi="http://schemas.microsoft.com/office/word/2010/wordprocessingInk" xmlns:wne="http://schemas.microsoft.com/office/word/2006/wordml" xmlns:wps="http://schemas.microsoft.com/office/word/2010/wordprocessingShape" mc:Ignorable="w14 w15 w16se wp14">
   <w:footnote w:type="separator" w:id="-1">
     <w:p>
       <w:pPr>
@@ -5974,7 +6157,7 @@
 </file>
 
 <file path=word/header1.xml><?xml version="1.0" encoding="utf-8"?>
-<w:hdr xmlns:wpc="http://schemas.microsoft.com/office/word/2010/wordprocessingCanvas" xmlns:cx="http://schemas.microsoft.com/office/drawing/2014/chartex" xmlns:cx1="http://schemas.microsoft.com/office/drawing/2015/9/8/chartex" xmlns:cx2="http://schemas.microsoft.com/office/drawing/2015/10/21/chartex" xmlns:cx3="http://schemas.microsoft.com/office/drawing/2016/5/9/chartex" xmlns:cx4="http://schemas.microsoft.com/office/drawing/2016/5/10/chartex" xmlns:cx5="http://schemas.microsoft.com/office/drawing/2016/5/11/chartex" xmlns:cx6="http://schemas.microsoft.com/office/drawing/2016/5/12/chartex" xmlns:cx7="http://schemas.microsoft.com/office/drawing/2016/5/13/chartex" xmlns:cx8="http://schemas.microsoft.com/office/drawing/2016/5/14/chartex" xmlns:mc="http://schemas.openxmlformats.org/markup-compatibility/2006" xmlns:aink="http://schemas.microsoft.com/office/drawing/2016/ink" xmlns:am3d="http://schemas.microsoft.com/office/drawing/2017/model3d" xmlns:o="urn:schemas-microsoft-com:office:office" xmlns:r="http://schemas.openxmlformats.org/officeDocument/2006/relationships" xmlns:m="http://schemas.openxmlformats.org/officeDocument/2006/math" xmlns:v="urn:schemas-microsoft-com:vml" xmlns:wp14="http://schemas.microsoft.com/office/word/2010/wordprocessingDrawing" xmlns:wp="http://schemas.openxmlformats.org/drawingml/2006/wordprocessingDrawing" xmlns:w10="urn:schemas-microsoft-com:office:word" xmlns:w="http://schemas.openxmlformats.org/wordprocessingml/2006/main" xmlns:w14="http://schemas.microsoft.com/office/word/2010/wordml" xmlns:w15="http://schemas.microsoft.com/office/word/2012/wordml" xmlns:w16cid="http://schemas.microsoft.com/office/word/2016/wordml/cid" xmlns:w16se="http://schemas.microsoft.com/office/word/2015/wordml/symex" xmlns:wpg="http://schemas.microsoft.com/office/word/2010/wordprocessingGroup" xmlns:wpi="http://schemas.microsoft.com/office/word/2010/wordprocessingInk" xmlns:wne="http://schemas.microsoft.com/office/word/2006/wordml" xmlns:wps="http://schemas.microsoft.com/office/word/2010/wordprocessingShape" mc:Ignorable="w14 w15 w16se w16cid wp14">
+<w:hdr xmlns:wpc="http://schemas.microsoft.com/office/word/2010/wordprocessingCanvas" xmlns:cx="http://schemas.microsoft.com/office/drawing/2014/chartex" xmlns:cx1="http://schemas.microsoft.com/office/drawing/2015/9/8/chartex" xmlns:mc="http://schemas.openxmlformats.org/markup-compatibility/2006" xmlns:o="urn:schemas-microsoft-com:office:office" xmlns:r="http://schemas.openxmlformats.org/officeDocument/2006/relationships" xmlns:m="http://schemas.openxmlformats.org/officeDocument/2006/math" xmlns:v="urn:schemas-microsoft-com:vml" xmlns:wp14="http://schemas.microsoft.com/office/word/2010/wordprocessingDrawing" xmlns:wp="http://schemas.openxmlformats.org/drawingml/2006/wordprocessingDrawing" xmlns:w10="urn:schemas-microsoft-com:office:word" xmlns:w="http://schemas.openxmlformats.org/wordprocessingml/2006/main" xmlns:w14="http://schemas.microsoft.com/office/word/2010/wordml" xmlns:w15="http://schemas.microsoft.com/office/word/2012/wordml" xmlns:w16se="http://schemas.microsoft.com/office/word/2015/wordml/symex" xmlns:wpg="http://schemas.microsoft.com/office/word/2010/wordprocessingGroup" xmlns:wpi="http://schemas.microsoft.com/office/word/2010/wordprocessingInk" xmlns:wne="http://schemas.microsoft.com/office/word/2006/wordml" xmlns:wps="http://schemas.microsoft.com/office/word/2010/wordprocessingShape" mc:Ignorable="w14 w15 w16se wp14">
   <w:p>
     <w:pPr>
       <w:pStyle w:val="Kopfzeile"/>
@@ -5992,7 +6175,7 @@
 </file>
 
 <file path=word/numbering.xml><?xml version="1.0" encoding="utf-8"?>
-<w:numbering xmlns:wpc="http://schemas.microsoft.com/office/word/2010/wordprocessingCanvas" xmlns:cx="http://schemas.microsoft.com/office/drawing/2014/chartex" xmlns:cx1="http://schemas.microsoft.com/office/drawing/2015/9/8/chartex" xmlns:cx2="http://schemas.microsoft.com/office/drawing/2015/10/21/chartex" xmlns:cx3="http://schemas.microsoft.com/office/drawing/2016/5/9/chartex" xmlns:cx4="http://schemas.microsoft.com/office/drawing/2016/5/10/chartex" xmlns:cx5="http://schemas.microsoft.com/office/drawing/2016/5/11/chartex" xmlns:cx6="http://schemas.microsoft.com/office/drawing/2016/5/12/chartex" xmlns:cx7="http://schemas.microsoft.com/office/drawing/2016/5/13/chartex" xmlns:cx8="http://schemas.microsoft.com/office/drawing/2016/5/14/chartex" xmlns:mc="http://schemas.openxmlformats.org/markup-compatibility/2006" xmlns:aink="http://schemas.microsoft.com/office/drawing/2016/ink" xmlns:am3d="http://schemas.microsoft.com/office/drawing/2017/model3d" xmlns:o="urn:schemas-microsoft-com:office:office" xmlns:r="http://schemas.openxmlformats.org/officeDocument/2006/relationships" xmlns:m="http://schemas.openxmlformats.org/officeDocument/2006/math" xmlns:v="urn:schemas-microsoft-com:vml" xmlns:wp14="http://schemas.microsoft.com/office/word/2010/wordprocessingDrawing" xmlns:wp="http://schemas.openxmlformats.org/drawingml/2006/wordprocessingDrawing" xmlns:w10="urn:schemas-microsoft-com:office:word" xmlns:w="http://schemas.openxmlformats.org/wordprocessingml/2006/main" xmlns:w14="http://schemas.microsoft.com/office/word/2010/wordml" xmlns:w15="http://schemas.microsoft.com/office/word/2012/wordml" xmlns:w16cid="http://schemas.microsoft.com/office/word/2016/wordml/cid" xmlns:w16se="http://schemas.microsoft.com/office/word/2015/wordml/symex" xmlns:wpg="http://schemas.microsoft.com/office/word/2010/wordprocessingGroup" xmlns:wpi="http://schemas.microsoft.com/office/word/2010/wordprocessingInk" xmlns:wne="http://schemas.microsoft.com/office/word/2006/wordml" xmlns:wps="http://schemas.microsoft.com/office/word/2010/wordprocessingShape" mc:Ignorable="w14 w15 w16se w16cid wp14">
+<w:numbering xmlns:wpc="http://schemas.microsoft.com/office/word/2010/wordprocessingCanvas" xmlns:cx="http://schemas.microsoft.com/office/drawing/2014/chartex" xmlns:cx1="http://schemas.microsoft.com/office/drawing/2015/9/8/chartex" xmlns:mc="http://schemas.openxmlformats.org/markup-compatibility/2006" xmlns:o="urn:schemas-microsoft-com:office:office" xmlns:r="http://schemas.openxmlformats.org/officeDocument/2006/relationships" xmlns:m="http://schemas.openxmlformats.org/officeDocument/2006/math" xmlns:v="urn:schemas-microsoft-com:vml" xmlns:wp14="http://schemas.microsoft.com/office/word/2010/wordprocessingDrawing" xmlns:wp="http://schemas.openxmlformats.org/drawingml/2006/wordprocessingDrawing" xmlns:w10="urn:schemas-microsoft-com:office:word" xmlns:w="http://schemas.openxmlformats.org/wordprocessingml/2006/main" xmlns:w14="http://schemas.microsoft.com/office/word/2010/wordml" xmlns:w15="http://schemas.microsoft.com/office/word/2012/wordml" xmlns:w16se="http://schemas.microsoft.com/office/word/2015/wordml/symex" xmlns:wpg="http://schemas.microsoft.com/office/word/2010/wordprocessingGroup" xmlns:wpi="http://schemas.microsoft.com/office/word/2010/wordprocessingInk" xmlns:wne="http://schemas.microsoft.com/office/word/2006/wordml" xmlns:wps="http://schemas.microsoft.com/office/word/2010/wordprocessingShape" mc:Ignorable="w14 w15 w16se wp14">
   <w:abstractNum w:abstractNumId="0" w15:restartNumberingAfterBreak="0">
     <w:nsid w:val="104B2F3D"/>
     <w:multiLevelType w:val="hybridMultilevel"/>
@@ -6856,7 +7039,7 @@
 </file>
 
 <file path=word/styles.xml><?xml version="1.0" encoding="utf-8"?>
-<w:styles xmlns:mc="http://schemas.openxmlformats.org/markup-compatibility/2006" xmlns:r="http://schemas.openxmlformats.org/officeDocument/2006/relationships" xmlns:w="http://schemas.openxmlformats.org/wordprocessingml/2006/main" xmlns:w14="http://schemas.microsoft.com/office/word/2010/wordml" xmlns:w15="http://schemas.microsoft.com/office/word/2012/wordml" xmlns:w16cid="http://schemas.microsoft.com/office/word/2016/wordml/cid" xmlns:w16se="http://schemas.microsoft.com/office/word/2015/wordml/symex" mc:Ignorable="w14 w15 w16se w16cid">
+<w:styles xmlns:mc="http://schemas.openxmlformats.org/markup-compatibility/2006" xmlns:r="http://schemas.openxmlformats.org/officeDocument/2006/relationships" xmlns:w="http://schemas.openxmlformats.org/wordprocessingml/2006/main" xmlns:w14="http://schemas.microsoft.com/office/word/2010/wordml" xmlns:w15="http://schemas.microsoft.com/office/word/2012/wordml" xmlns:w16se="http://schemas.microsoft.com/office/word/2015/wordml/symex" mc:Ignorable="w14 w15 w16se">
   <w:docDefaults>
     <w:rPrDefault>
       <w:rPr>
@@ -6872,7 +7055,7 @@
       </w:pPr>
     </w:pPrDefault>
   </w:docDefaults>
-  <w:latentStyles w:defLockedState="0" w:defUIPriority="99" w:defSemiHidden="0" w:defUnhideWhenUsed="0" w:defQFormat="0" w:count="375">
+  <w:latentStyles w:defLockedState="0" w:defUIPriority="99" w:defSemiHidden="0" w:defUnhideWhenUsed="0" w:defQFormat="0" w:count="371">
     <w:lsdException w:name="Normal" w:uiPriority="0" w:qFormat="1"/>
     <w:lsdException w:name="heading 1" w:uiPriority="9" w:qFormat="1"/>
     <w:lsdException w:name="heading 2" w:semiHidden="1" w:uiPriority="9" w:unhideWhenUsed="1" w:qFormat="1"/>
@@ -7244,10 +7427,6 @@
     <w:lsdException w:name="List Table 5 Dark Accent 6" w:uiPriority="50"/>
     <w:lsdException w:name="List Table 6 Colorful Accent 6" w:uiPriority="51"/>
     <w:lsdException w:name="List Table 7 Colorful Accent 6" w:uiPriority="52"/>
-    <w:lsdException w:name="Mention" w:semiHidden="1" w:unhideWhenUsed="1"/>
-    <w:lsdException w:name="Smart Hyperlink" w:semiHidden="1" w:unhideWhenUsed="1"/>
-    <w:lsdException w:name="Hashtag" w:semiHidden="1" w:unhideWhenUsed="1"/>
-    <w:lsdException w:name="Unresolved Mention" w:semiHidden="1" w:unhideWhenUsed="1"/>
   </w:latentStyles>
   <w:style w:type="paragraph" w:default="1" w:styleId="Standard">
     <w:name w:val="Normal"/>
@@ -7669,7 +7848,7 @@
       <w:szCs w:val="18"/>
     </w:rPr>
   </w:style>
-  <w:style w:type="character" w:styleId="NichtaufgelsteErwhnung">
+  <w:style w:type="character" w:customStyle="1" w:styleId="UnresolvedMention">
     <w:name w:val="Unresolved Mention"/>
     <w:basedOn w:val="Absatz-Standardschriftart"/>
     <w:uiPriority w:val="99"/>
@@ -7971,7 +8150,7 @@
 </file>
 
 <file path=customXml/itemProps2.xml><?xml version="1.0" encoding="utf-8"?>
-<ds:datastoreItem xmlns:ds="http://schemas.openxmlformats.org/officeDocument/2006/customXml" ds:itemID="{5512DDDA-EA87-410E-91F4-569D9317BDBF}">
+<ds:datastoreItem xmlns:ds="http://schemas.openxmlformats.org/officeDocument/2006/customXml" ds:itemID="{B3DC21B0-619F-42FA-8FA1-478107394850}">
   <ds:schemaRefs>
     <ds:schemaRef ds:uri="http://schemas.openxmlformats.org/officeDocument/2006/bibliography"/>
   </ds:schemaRefs>

</xml_diff>

<commit_message>
add Installations guidelines to documentation
</commit_message>
<xml_diff>
--- a/Doku/Dokumentation.docx
+++ b/Doku/Dokumentation.docx
@@ -1,6 +1,6 @@
 
 <file path=word/document.xml><?xml version="1.0" encoding="utf-8"?>
-<w:document xmlns:wpc="http://schemas.microsoft.com/office/word/2010/wordprocessingCanvas" xmlns:cx="http://schemas.microsoft.com/office/drawing/2014/chartex" xmlns:cx1="http://schemas.microsoft.com/office/drawing/2015/9/8/chartex" xmlns:mc="http://schemas.openxmlformats.org/markup-compatibility/2006" xmlns:o="urn:schemas-microsoft-com:office:office" xmlns:r="http://schemas.openxmlformats.org/officeDocument/2006/relationships" xmlns:m="http://schemas.openxmlformats.org/officeDocument/2006/math" xmlns:v="urn:schemas-microsoft-com:vml" xmlns:wp14="http://schemas.microsoft.com/office/word/2010/wordprocessingDrawing" xmlns:wp="http://schemas.openxmlformats.org/drawingml/2006/wordprocessingDrawing" xmlns:w10="urn:schemas-microsoft-com:office:word" xmlns:w="http://schemas.openxmlformats.org/wordprocessingml/2006/main" xmlns:w14="http://schemas.microsoft.com/office/word/2010/wordml" xmlns:w15="http://schemas.microsoft.com/office/word/2012/wordml" xmlns:w16se="http://schemas.microsoft.com/office/word/2015/wordml/symex" xmlns:wpg="http://schemas.microsoft.com/office/word/2010/wordprocessingGroup" xmlns:wpi="http://schemas.microsoft.com/office/word/2010/wordprocessingInk" xmlns:wne="http://schemas.microsoft.com/office/word/2006/wordml" xmlns:wps="http://schemas.microsoft.com/office/word/2010/wordprocessingShape" mc:Ignorable="w14 w15 w16se wp14">
+<w:document xmlns:wpc="http://schemas.microsoft.com/office/word/2010/wordprocessingCanvas" xmlns:cx="http://schemas.microsoft.com/office/drawing/2014/chartex" xmlns:cx1="http://schemas.microsoft.com/office/drawing/2015/9/8/chartex" xmlns:cx2="http://schemas.microsoft.com/office/drawing/2015/10/21/chartex" xmlns:cx3="http://schemas.microsoft.com/office/drawing/2016/5/9/chartex" xmlns:cx4="http://schemas.microsoft.com/office/drawing/2016/5/10/chartex" xmlns:cx5="http://schemas.microsoft.com/office/drawing/2016/5/11/chartex" xmlns:cx6="http://schemas.microsoft.com/office/drawing/2016/5/12/chartex" xmlns:cx7="http://schemas.microsoft.com/office/drawing/2016/5/13/chartex" xmlns:cx8="http://schemas.microsoft.com/office/drawing/2016/5/14/chartex" xmlns:mc="http://schemas.openxmlformats.org/markup-compatibility/2006" xmlns:aink="http://schemas.microsoft.com/office/drawing/2016/ink" xmlns:am3d="http://schemas.microsoft.com/office/drawing/2017/model3d" xmlns:o="urn:schemas-microsoft-com:office:office" xmlns:r="http://schemas.openxmlformats.org/officeDocument/2006/relationships" xmlns:m="http://schemas.openxmlformats.org/officeDocument/2006/math" xmlns:v="urn:schemas-microsoft-com:vml" xmlns:wp14="http://schemas.microsoft.com/office/word/2010/wordprocessingDrawing" xmlns:wp="http://schemas.openxmlformats.org/drawingml/2006/wordprocessingDrawing" xmlns:w10="urn:schemas-microsoft-com:office:word" xmlns:w="http://schemas.openxmlformats.org/wordprocessingml/2006/main" xmlns:w14="http://schemas.microsoft.com/office/word/2010/wordml" xmlns:w15="http://schemas.microsoft.com/office/word/2012/wordml" xmlns:w16cid="http://schemas.microsoft.com/office/word/2016/wordml/cid" xmlns:w16se="http://schemas.microsoft.com/office/word/2015/wordml/symex" xmlns:wpg="http://schemas.microsoft.com/office/word/2010/wordprocessingGroup" xmlns:wpi="http://schemas.microsoft.com/office/word/2010/wordprocessingInk" xmlns:wne="http://schemas.microsoft.com/office/word/2006/wordml" xmlns:wps="http://schemas.microsoft.com/office/word/2010/wordprocessingShape" mc:Ignorable="w14 w15 w16se w16cid wp14">
   <w:body>
     <w:sdt>
       <w:sdtPr>
@@ -10,7 +10,6 @@
           <w:docPartUnique/>
         </w:docPartObj>
       </w:sdtPr>
-      <w:sdtEndPr/>
       <w:sdtContent>
         <w:p>
           <w:pPr>
@@ -269,7 +268,7 @@
                   </wp:anchor>
                 </w:drawing>
               </mc:Choice>
-              <mc:Fallback xmlns:w16cid="http://schemas.microsoft.com/office/word/2016/wordml/cid" xmlns:am3d="http://schemas.microsoft.com/office/drawing/2017/model3d" xmlns:aink="http://schemas.microsoft.com/office/drawing/2016/ink" xmlns:cx8="http://schemas.microsoft.com/office/drawing/2016/5/14/chartex" xmlns:cx7="http://schemas.microsoft.com/office/drawing/2016/5/13/chartex" xmlns:cx6="http://schemas.microsoft.com/office/drawing/2016/5/12/chartex" xmlns:cx5="http://schemas.microsoft.com/office/drawing/2016/5/11/chartex" xmlns:cx4="http://schemas.microsoft.com/office/drawing/2016/5/10/chartex" xmlns:cx3="http://schemas.microsoft.com/office/drawing/2016/5/9/chartex" xmlns:cx2="http://schemas.microsoft.com/office/drawing/2015/10/21/chartex">
+              <mc:Fallback>
                 <w:pict>
                   <v:group w14:anchorId="252BBE58" id="Gruppe 149" o:spid="_x0000_s1026" style="position:absolute;margin-left:0;margin-top:0;width:8in;height:95.7pt;z-index:251662336;mso-width-percent:941;mso-height-percent:121;mso-top-percent:23;mso-position-horizontal:center;mso-position-horizontal-relative:page;mso-position-vertical-relative:page;mso-width-percent:941;mso-height-percent:121;mso-top-percent:23" coordorigin="" coordsize="73152,12161" o:gfxdata="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">
                     <v:shape id="Rechteck 51" o:spid="_x0000_s1027" style="position:absolute;width:73152;height:11303;visibility:visible;mso-wrap-style:square;v-text-anchor:middle" coordsize="7312660,1129665" o:gfxdata="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" path="m,l7312660,r,1129665l3619500,733425,,1091565,,xe" fillcolor="#5b9bd5 [3204]" stroked="f" strokeweight="1pt">
@@ -381,7 +380,6 @@
                                   <w:dataBinding w:prefixMappings="xmlns:ns0='http://schemas.microsoft.com/office/2006/coverPageProps' " w:xpath="/ns0:CoverPageProperties[1]/ns0:Abstract[1]" w:storeItemID="{55AF091B-3C7A-41E3-B477-F2FDAA23CFDA}"/>
                                   <w:text w:multiLine="1"/>
                                 </w:sdtPr>
-                                <w:sdtEndPr/>
                                 <w:sdtContent>
                                   <w:p>
                                     <w:pPr>
@@ -470,7 +468,7 @@
                   </wp:anchor>
                 </w:drawing>
               </mc:Choice>
-              <mc:Fallback xmlns:w16cid="http://schemas.microsoft.com/office/word/2016/wordml/cid" xmlns:am3d="http://schemas.microsoft.com/office/drawing/2017/model3d" xmlns:aink="http://schemas.microsoft.com/office/drawing/2016/ink" xmlns:cx8="http://schemas.microsoft.com/office/drawing/2016/5/14/chartex" xmlns:cx7="http://schemas.microsoft.com/office/drawing/2016/5/13/chartex" xmlns:cx6="http://schemas.microsoft.com/office/drawing/2016/5/12/chartex" xmlns:cx5="http://schemas.microsoft.com/office/drawing/2016/5/11/chartex" xmlns:cx4="http://schemas.microsoft.com/office/drawing/2016/5/10/chartex" xmlns:cx3="http://schemas.microsoft.com/office/drawing/2016/5/9/chartex" xmlns:cx2="http://schemas.microsoft.com/office/drawing/2015/10/21/chartex">
+              <mc:Fallback>
                 <w:pict>
                   <v:shapetype id="_x0000_t202" coordsize="21600,21600" o:spt="202" path="m,l,21600r21600,l21600,xe">
                     <v:stroke joinstyle="miter"/>
@@ -511,7 +509,6 @@
                             <w:dataBinding w:prefixMappings="xmlns:ns0='http://schemas.microsoft.com/office/2006/coverPageProps' " w:xpath="/ns0:CoverPageProperties[1]/ns0:Abstract[1]" w:storeItemID="{55AF091B-3C7A-41E3-B477-F2FDAA23CFDA}"/>
                             <w:text w:multiLine="1"/>
                           </w:sdtPr>
-                          <w:sdtEndPr/>
                           <w:sdtContent>
                             <w:p>
                               <w:pPr>
@@ -706,7 +703,6 @@
                                   <w:dataBinding w:prefixMappings="xmlns:ns0='http://purl.org/dc/elements/1.1/' xmlns:ns1='http://schemas.openxmlformats.org/package/2006/metadata/core-properties' " w:xpath="/ns1:coreProperties[1]/ns0:subject[1]" w:storeItemID="{6C3C8BC8-F283-45AE-878A-BAB7291924A1}"/>
                                   <w:text/>
                                 </w:sdtPr>
-                                <w:sdtEndPr/>
                                 <w:sdtContent>
                                   <w:p>
                                     <w:pPr>
@@ -749,7 +745,7 @@
                   </wp:anchor>
                 </w:drawing>
               </mc:Choice>
-              <mc:Fallback xmlns:w16cid="http://schemas.microsoft.com/office/word/2016/wordml/cid" xmlns:am3d="http://schemas.microsoft.com/office/drawing/2017/model3d" xmlns:aink="http://schemas.microsoft.com/office/drawing/2016/ink" xmlns:cx8="http://schemas.microsoft.com/office/drawing/2016/5/14/chartex" xmlns:cx7="http://schemas.microsoft.com/office/drawing/2016/5/13/chartex" xmlns:cx6="http://schemas.microsoft.com/office/drawing/2016/5/12/chartex" xmlns:cx5="http://schemas.microsoft.com/office/drawing/2016/5/11/chartex" xmlns:cx4="http://schemas.microsoft.com/office/drawing/2016/5/10/chartex" xmlns:cx3="http://schemas.microsoft.com/office/drawing/2016/5/9/chartex" xmlns:cx2="http://schemas.microsoft.com/office/drawing/2015/10/21/chartex">
+              <mc:Fallback>
                 <w:pict>
                   <v:shape id="Textfeld 154" o:spid="_x0000_s1027" type="#_x0000_t202" style="position:absolute;margin-left:0;margin-top:0;width:8in;height:286.5pt;z-index:251659264;visibility:visible;mso-wrap-style:square;mso-width-percent:941;mso-height-percent:363;mso-top-percent:300;mso-wrap-distance-left:9pt;mso-wrap-distance-top:0;mso-wrap-distance-right:9pt;mso-wrap-distance-bottom:0;mso-position-horizontal:center;mso-position-horizontal-relative:page;mso-position-vertical-relative:page;mso-width-percent:941;mso-height-percent:363;mso-top-percent:300;mso-width-relative:page;mso-height-relative:page;v-text-anchor:bottom" o:gfxdata="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" filled="f" stroked="f" strokeweight=".5pt">
                     <v:textbox inset="126pt,0,54pt,0">
@@ -808,7 +804,6 @@
                             <w:dataBinding w:prefixMappings="xmlns:ns0='http://purl.org/dc/elements/1.1/' xmlns:ns1='http://schemas.openxmlformats.org/package/2006/metadata/core-properties' " w:xpath="/ns1:coreProperties[1]/ns0:subject[1]" w:storeItemID="{6C3C8BC8-F283-45AE-878A-BAB7291924A1}"/>
                             <w:text/>
                           </w:sdtPr>
-                          <w:sdtEndPr/>
                           <w:sdtContent>
                             <w:p>
                               <w:pPr>
@@ -942,7 +937,6 @@
                                   <w:dataBinding w:prefixMappings="xmlns:ns0='http://purl.org/dc/elements/1.1/' xmlns:ns1='http://schemas.openxmlformats.org/package/2006/metadata/core-properties' " w:xpath="/ns1:coreProperties[1]/ns0:creator[1]" w:storeItemID="{6C3C8BC8-F283-45AE-878A-BAB7291924A1}"/>
                                   <w:text/>
                                 </w:sdtPr>
-                                <w:sdtEndPr/>
                                 <w:sdtContent>
                                   <w:p>
                                     <w:pPr>
@@ -988,7 +982,6 @@
                                     <w:dataBinding w:prefixMappings="xmlns:ns0='http://schemas.microsoft.com/office/2006/coverPageProps' " w:xpath="/ns0:CoverPageProperties[1]/ns0:CompanyEmail[1]" w:storeItemID="{55AF091B-3C7A-41E3-B477-F2FDAA23CFDA}"/>
                                     <w:text/>
                                   </w:sdtPr>
-                                  <w:sdtEndPr/>
                                   <w:sdtContent>
                                     <w:r>
                                       <w:rPr>
@@ -1050,7 +1043,7 @@
                   </wp:anchor>
                 </w:drawing>
               </mc:Choice>
-              <mc:Fallback xmlns:w16cid="http://schemas.microsoft.com/office/word/2016/wordml/cid" xmlns:am3d="http://schemas.microsoft.com/office/drawing/2017/model3d" xmlns:aink="http://schemas.microsoft.com/office/drawing/2016/ink" xmlns:cx8="http://schemas.microsoft.com/office/drawing/2016/5/14/chartex" xmlns:cx7="http://schemas.microsoft.com/office/drawing/2016/5/13/chartex" xmlns:cx6="http://schemas.microsoft.com/office/drawing/2016/5/12/chartex" xmlns:cx5="http://schemas.microsoft.com/office/drawing/2016/5/11/chartex" xmlns:cx4="http://schemas.microsoft.com/office/drawing/2016/5/10/chartex" xmlns:cx3="http://schemas.microsoft.com/office/drawing/2016/5/9/chartex" xmlns:cx2="http://schemas.microsoft.com/office/drawing/2015/10/21/chartex">
+              <mc:Fallback>
                 <w:pict>
                   <v:shape w14:anchorId="24AE02C9" id="Textfeld 2" o:spid="_x0000_s1028" type="#_x0000_t202" style="position:absolute;margin-left:-416.55pt;margin-top:0;width:8in;height:1in;z-index:251664384;visibility:visible;mso-wrap-style:square;mso-width-percent:941;mso-height-percent:92;mso-wrap-distance-left:9pt;mso-wrap-distance-top:0;mso-wrap-distance-right:9pt;mso-wrap-distance-bottom:0;mso-position-horizontal:absolute;mso-position-horizontal-relative:margin;mso-position-vertical:bottom;mso-position-vertical-relative:margin;mso-width-percent:941;mso-height-percent:92;mso-width-relative:page;mso-height-relative:page;v-text-anchor:bottom" o:gfxdata="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" filled="f" stroked="f" strokeweight=".5pt">
                     <v:textbox inset="126pt,0,54pt,0">
@@ -1068,7 +1061,6 @@
                             <w:dataBinding w:prefixMappings="xmlns:ns0='http://purl.org/dc/elements/1.1/' xmlns:ns1='http://schemas.openxmlformats.org/package/2006/metadata/core-properties' " w:xpath="/ns1:coreProperties[1]/ns0:creator[1]" w:storeItemID="{6C3C8BC8-F283-45AE-878A-BAB7291924A1}"/>
                             <w:text/>
                           </w:sdtPr>
-                          <w:sdtEndPr/>
                           <w:sdtContent>
                             <w:p>
                               <w:pPr>
@@ -1114,7 +1106,6 @@
                               <w:dataBinding w:prefixMappings="xmlns:ns0='http://schemas.microsoft.com/office/2006/coverPageProps' " w:xpath="/ns0:CoverPageProperties[1]/ns0:CompanyEmail[1]" w:storeItemID="{55AF091B-3C7A-41E3-B477-F2FDAA23CFDA}"/>
                               <w:text/>
                             </w:sdtPr>
-                            <w:sdtEndPr/>
                             <w:sdtContent>
                               <w:r>
                                 <w:rPr>
@@ -1444,7 +1435,7 @@
                   </wp:anchor>
                 </w:drawing>
               </mc:Choice>
-              <mc:Fallback xmlns:w16cid="http://schemas.microsoft.com/office/word/2016/wordml/cid" xmlns:am3d="http://schemas.microsoft.com/office/drawing/2017/model3d" xmlns:aink="http://schemas.microsoft.com/office/drawing/2016/ink" xmlns:cx8="http://schemas.microsoft.com/office/drawing/2016/5/14/chartex" xmlns:cx7="http://schemas.microsoft.com/office/drawing/2016/5/13/chartex" xmlns:cx6="http://schemas.microsoft.com/office/drawing/2016/5/12/chartex" xmlns:cx5="http://schemas.microsoft.com/office/drawing/2016/5/11/chartex" xmlns:cx4="http://schemas.microsoft.com/office/drawing/2016/5/10/chartex" xmlns:cx3="http://schemas.microsoft.com/office/drawing/2016/5/9/chartex" xmlns:cx2="http://schemas.microsoft.com/office/drawing/2015/10/21/chartex">
+              <mc:Fallback>
                 <w:pict>
                   <v:shape id="Textfeld 152" o:spid="_x0000_s1029" type="#_x0000_t202" style="position:absolute;margin-left:0;margin-top:0;width:8in;height:1in;z-index:251660288;visibility:visible;mso-wrap-style:square;mso-width-percent:941;mso-height-percent:92;mso-wrap-distance-left:9pt;mso-wrap-distance-top:0;mso-wrap-distance-right:9pt;mso-wrap-distance-bottom:0;mso-position-horizontal:center;mso-position-horizontal-relative:margin;mso-position-vertical:bottom;mso-position-vertical-relative:margin;mso-width-percent:941;mso-height-percent:92;mso-width-relative:page;mso-height-relative:page;v-text-anchor:bottom" o:gfxdata="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" filled="f" stroked="f" strokeweight=".5pt">
                     <v:textbox inset="126pt,0,54pt,0">
@@ -1666,11 +1657,9 @@
             <w:br w:type="page"/>
           </w:r>
         </w:p>
-        <w:bookmarkStart w:id="0" w:name="_GoBack" w:displacedByCustomXml="next"/>
-        <w:bookmarkEnd w:id="0" w:displacedByCustomXml="next"/>
       </w:sdtContent>
     </w:sdt>
-    <w:bookmarkStart w:id="1" w:name="_Toc505282014" w:displacedByCustomXml="next"/>
+    <w:bookmarkStart w:id="0" w:name="_Toc505282014" w:displacedByCustomXml="next"/>
     <w:sdt>
       <w:sdtPr>
         <w:rPr>
@@ -1711,7 +1700,7 @@
             </w:rPr>
             <w:t>Inhaltsverzeichnis</w:t>
           </w:r>
-          <w:bookmarkEnd w:id="1"/>
+          <w:bookmarkEnd w:id="0"/>
         </w:p>
         <w:p>
           <w:pPr>
@@ -2850,12 +2839,12 @@
       <w:pPr>
         <w:pStyle w:val="berschrift1"/>
       </w:pPr>
-      <w:bookmarkStart w:id="2" w:name="_Ref505306174"/>
+      <w:bookmarkStart w:id="1" w:name="_Ref505306174"/>
       <w:r>
         <w:lastRenderedPageBreak/>
         <w:t>1. Einleitung</w:t>
       </w:r>
-      <w:bookmarkEnd w:id="2"/>
+      <w:bookmarkEnd w:id="1"/>
       <w:r>
         <w:br/>
       </w:r>
@@ -2916,8 +2905,8 @@
           <w:b/>
         </w:rPr>
       </w:pPr>
-      <w:bookmarkStart w:id="3" w:name="_Ref505307051"/>
-      <w:bookmarkStart w:id="4" w:name="_Ref505306792"/>
+      <w:bookmarkStart w:id="2" w:name="_Ref505307051"/>
+      <w:bookmarkStart w:id="3" w:name="_Ref505306792"/>
       <w:r>
         <w:rPr>
           <w:rStyle w:val="berschrift1Zchn"/>
@@ -2926,21 +2915,21 @@
         <w:lastRenderedPageBreak/>
         <w:t>2. Ideen</w:t>
       </w:r>
+      <w:bookmarkEnd w:id="2"/>
+    </w:p>
+    <w:p>
+      <w:pPr>
+        <w:pStyle w:val="berschrift1"/>
+      </w:pPr>
+      <w:bookmarkStart w:id="4" w:name="_Ref505307071"/>
+      <w:r>
+        <w:t xml:space="preserve">2.1 </w:t>
+      </w:r>
+      <w:r>
+        <w:t>Raumbuchung</w:t>
+      </w:r>
       <w:bookmarkEnd w:id="3"/>
-    </w:p>
-    <w:p>
-      <w:pPr>
-        <w:pStyle w:val="berschrift1"/>
-      </w:pPr>
-      <w:bookmarkStart w:id="5" w:name="_Ref505307071"/>
-      <w:r>
-        <w:t xml:space="preserve">2.1 </w:t>
-      </w:r>
-      <w:r>
-        <w:t>Raumbuchung</w:t>
-      </w:r>
       <w:bookmarkEnd w:id="4"/>
-      <w:bookmarkEnd w:id="5"/>
       <w:r>
         <w:rPr>
           <w:rStyle w:val="berschrift1Zchn"/>
@@ -3235,7 +3224,7 @@
           <w:szCs w:val="24"/>
         </w:rPr>
       </w:pPr>
-      <w:bookmarkStart w:id="6" w:name="_Ref505306914"/>
+      <w:bookmarkStart w:id="5" w:name="_Ref505306914"/>
       <w:r>
         <w:lastRenderedPageBreak/>
         <w:t>2.</w:t>
@@ -3250,7 +3239,7 @@
       <w:r>
         <w:t>Neingag</w:t>
       </w:r>
-      <w:bookmarkEnd w:id="6"/>
+      <w:bookmarkEnd w:id="5"/>
       <w:proofErr w:type="spellEnd"/>
       <w:r>
         <w:br/>
@@ -3630,7 +3619,7 @@
           <w:szCs w:val="32"/>
         </w:rPr>
       </w:pPr>
-      <w:bookmarkStart w:id="7" w:name="_Ref505307091"/>
+      <w:bookmarkStart w:id="6" w:name="_Ref505307091"/>
       <w:r>
         <w:br w:type="page"/>
       </w:r>
@@ -3639,7 +3628,7 @@
       <w:pPr>
         <w:pStyle w:val="berschrift1"/>
       </w:pPr>
-      <w:bookmarkStart w:id="8" w:name="_Ref505516551"/>
+      <w:bookmarkStart w:id="7" w:name="_Ref505516551"/>
       <w:r>
         <w:lastRenderedPageBreak/>
         <w:t xml:space="preserve">3. </w:t>
@@ -3647,8 +3636,8 @@
       <w:r>
         <w:t>Vorbereitung</w:t>
       </w:r>
+      <w:bookmarkEnd w:id="6"/>
       <w:bookmarkEnd w:id="7"/>
-      <w:bookmarkEnd w:id="8"/>
     </w:p>
     <w:p>
       <w:pPr>
@@ -3713,17 +3702,19 @@
           <w:szCs w:val="24"/>
         </w:rPr>
       </w:pPr>
+      <w:bookmarkStart w:id="8" w:name="_GoBack"/>
       <w:r>
         <w:rPr>
           <w:sz w:val="24"/>
           <w:szCs w:val="24"/>
         </w:rPr>
         <w:pict>
-          <v:shape id="_x0000_i1025" type="#_x0000_t75" style="width:453.5pt;height:255.25pt">
+          <v:shape id="_x0000_i1025" type="#_x0000_t75" style="width:453.1pt;height:255.4pt">
             <v:imagedata r:id="rId15" o:title="wireframe"/>
           </v:shape>
         </w:pict>
       </w:r>
+      <w:bookmarkEnd w:id="8"/>
       <w:r>
         <w:rPr>
           <w:sz w:val="24"/>
@@ -3766,6 +3757,328 @@
         <w:t>4. Installationsanleitung</w:t>
       </w:r>
       <w:bookmarkEnd w:id="9"/>
+    </w:p>
+    <w:p>
+      <w:pPr>
+        <w:pStyle w:val="berschrift1"/>
+      </w:pPr>
+      <w:r>
+        <w:t>4.1 XAMPP</w:t>
+      </w:r>
+    </w:p>
+    <w:p/>
+    <w:p>
+      <w:r>
+        <w:t xml:space="preserve">Zunächst installiert man mit XAMPP einen Apache Server auf den eigenen Rechner, dazu PHP, MySQL und mehr. Die Installationsdateien für XAMPP findet man unter </w:t>
+      </w:r>
+      <w:hyperlink r:id="rId16" w:history="1">
+        <w:r>
+          <w:rPr>
+            <w:rStyle w:val="Hyperlink"/>
+          </w:rPr>
+          <w:t>https://www.apachefriends.org/de/index.html</w:t>
+        </w:r>
+      </w:hyperlink>
+      <w:r>
+        <w:t xml:space="preserve"> dann einfach den Installationshinweisen auf der Seite folgen.</w:t>
+      </w:r>
+    </w:p>
+    <w:p/>
+    <w:p>
+      <w:pPr>
+        <w:pStyle w:val="berschrift1"/>
+      </w:pPr>
+      <w:r>
+        <w:t>4.2 Quelldateien auf GitHub</w:t>
+      </w:r>
+    </w:p>
+    <w:p/>
+    <w:p>
+      <w:r>
+        <w:t xml:space="preserve">Unter </w:t>
+      </w:r>
+      <w:hyperlink r:id="rId17" w:history="1">
+        <w:r>
+          <w:rPr>
+            <w:rStyle w:val="Hyperlink"/>
+          </w:rPr>
+          <w:t>https://github.com/MoritzVetter/neingag</w:t>
+        </w:r>
+      </w:hyperlink>
+      <w:r>
+        <w:t xml:space="preserve"> kann man sich das gesamte Repository</w:t>
+      </w:r>
+      <w:r>
+        <w:t xml:space="preserve"> mit allen benötigten Dateien</w:t>
+      </w:r>
+      <w:r>
+        <w:t xml:space="preserve"> </w:t>
+      </w:r>
+      <w:r>
+        <w:t>herunterladen.</w:t>
+      </w:r>
+    </w:p>
+    <w:p>
+      <w:r>
+        <w:t>Diese Dateien kopiert man in den /</w:t>
+      </w:r>
+      <w:proofErr w:type="spellStart"/>
+      <w:r>
+        <w:t>htdocs</w:t>
+      </w:r>
+      <w:proofErr w:type="spellEnd"/>
+      <w:r>
+        <w:t xml:space="preserve"> Ordner im Installationsverzeichnis von XAMPP, gegebenenfalls entpacken. Damit sind bereits alle Dateien am richtigen Ort. </w:t>
+      </w:r>
+    </w:p>
+    <w:p/>
+    <w:p>
+      <w:pPr>
+        <w:pStyle w:val="berschrift1"/>
+      </w:pPr>
+      <w:r>
+        <w:t>4.3 Installation der Datenbank</w:t>
+      </w:r>
+    </w:p>
+    <w:p/>
+    <w:p>
+      <w:r>
+        <w:t xml:space="preserve">Das XAMPP Control Panel öffnen und die Apache sowie MySQL Module starten. </w:t>
+      </w:r>
+    </w:p>
+    <w:p>
+      <w:r>
+        <w:rPr>
+          <w:noProof/>
+        </w:rPr>
+        <w:drawing>
+          <wp:inline distT="0" distB="0" distL="0" distR="0" wp14:anchorId="7A4E3900" wp14:editId="25EDBD26">
+            <wp:extent cx="3372442" cy="2283656"/>
+            <wp:effectExtent l="0" t="0" r="0" b="2540"/>
+            <wp:docPr id="5" name="Grafik 5"/>
+            <wp:cNvGraphicFramePr>
+              <a:graphicFrameLocks xmlns:a="http://schemas.openxmlformats.org/drawingml/2006/main" noChangeAspect="1"/>
+            </wp:cNvGraphicFramePr>
+            <a:graphic xmlns:a="http://schemas.openxmlformats.org/drawingml/2006/main">
+              <a:graphicData uri="http://schemas.openxmlformats.org/drawingml/2006/picture">
+                <pic:pic xmlns:pic="http://schemas.openxmlformats.org/drawingml/2006/picture">
+                  <pic:nvPicPr>
+                    <pic:cNvPr id="0" name="Picture 6"/>
+                    <pic:cNvPicPr>
+                      <a:picLocks noChangeAspect="1" noChangeArrowheads="1"/>
+                    </pic:cNvPicPr>
+                  </pic:nvPicPr>
+                  <pic:blipFill>
+                    <a:blip r:embed="rId18">
+                      <a:extLst>
+                        <a:ext uri="{28A0092B-C50C-407E-A947-70E740481C1C}">
+                          <a14:useLocalDpi xmlns:a14="http://schemas.microsoft.com/office/drawing/2010/main" val="0"/>
+                        </a:ext>
+                      </a:extLst>
+                    </a:blip>
+                    <a:srcRect/>
+                    <a:stretch>
+                      <a:fillRect/>
+                    </a:stretch>
+                  </pic:blipFill>
+                  <pic:spPr bwMode="auto">
+                    <a:xfrm>
+                      <a:off x="0" y="0"/>
+                      <a:ext cx="3380122" cy="2288857"/>
+                    </a:xfrm>
+                    <a:prstGeom prst="rect">
+                      <a:avLst/>
+                    </a:prstGeom>
+                    <a:noFill/>
+                    <a:ln>
+                      <a:noFill/>
+                    </a:ln>
+                  </pic:spPr>
+                </pic:pic>
+              </a:graphicData>
+            </a:graphic>
+          </wp:inline>
+        </w:drawing>
+      </w:r>
+    </w:p>
+    <w:p/>
+    <w:p/>
+    <w:p/>
+    <w:p/>
+    <w:p/>
+    <w:p>
+      <w:r>
+        <w:lastRenderedPageBreak/>
+        <w:t xml:space="preserve">Anschließend kann man im Browser die Adresse </w:t>
+      </w:r>
+      <w:hyperlink r:id="rId19" w:history="1">
+        <w:r>
+          <w:rPr>
+            <w:rStyle w:val="Hyperlink"/>
+          </w:rPr>
+          <w:t>http://localhost/phpmyadmin/</w:t>
+        </w:r>
+      </w:hyperlink>
+      <w:r>
+        <w:t xml:space="preserve"> aufrufen</w:t>
+      </w:r>
+      <w:r>
+        <w:t>. Man erstellt eine neue leere Datenbank mit dem Namen „</w:t>
+      </w:r>
+      <w:proofErr w:type="spellStart"/>
+      <w:r>
+        <w:t>neingag</w:t>
+      </w:r>
+      <w:proofErr w:type="spellEnd"/>
+      <w:r>
+        <w:t xml:space="preserve">“. </w:t>
+      </w:r>
+    </w:p>
+    <w:p>
+      <w:r>
+        <w:rPr>
+          <w:noProof/>
+        </w:rPr>
+        <w:drawing>
+          <wp:inline distT="0" distB="0" distL="0" distR="0" wp14:anchorId="718142BC" wp14:editId="06EA25C1">
+            <wp:extent cx="4371976" cy="685472"/>
+            <wp:effectExtent l="0" t="0" r="0" b="635"/>
+            <wp:docPr id="6" name="Grafik 6"/>
+            <wp:cNvGraphicFramePr>
+              <a:graphicFrameLocks xmlns:a="http://schemas.openxmlformats.org/drawingml/2006/main" noChangeAspect="1"/>
+            </wp:cNvGraphicFramePr>
+            <a:graphic xmlns:a="http://schemas.openxmlformats.org/drawingml/2006/main">
+              <a:graphicData uri="http://schemas.openxmlformats.org/drawingml/2006/picture">
+                <pic:pic xmlns:pic="http://schemas.openxmlformats.org/drawingml/2006/picture">
+                  <pic:nvPicPr>
+                    <pic:cNvPr id="0" name="Picture 7"/>
+                    <pic:cNvPicPr>
+                      <a:picLocks noChangeAspect="1" noChangeArrowheads="1"/>
+                    </pic:cNvPicPr>
+                  </pic:nvPicPr>
+                  <pic:blipFill>
+                    <a:blip r:embed="rId20">
+                      <a:extLst>
+                        <a:ext uri="{28A0092B-C50C-407E-A947-70E740481C1C}">
+                          <a14:useLocalDpi xmlns:a14="http://schemas.microsoft.com/office/drawing/2010/main" val="0"/>
+                        </a:ext>
+                      </a:extLst>
+                    </a:blip>
+                    <a:srcRect/>
+                    <a:stretch>
+                      <a:fillRect/>
+                    </a:stretch>
+                  </pic:blipFill>
+                  <pic:spPr bwMode="auto">
+                    <a:xfrm>
+                      <a:off x="0" y="0"/>
+                      <a:ext cx="4380437" cy="686799"/>
+                    </a:xfrm>
+                    <a:prstGeom prst="rect">
+                      <a:avLst/>
+                    </a:prstGeom>
+                    <a:noFill/>
+                    <a:ln>
+                      <a:noFill/>
+                    </a:ln>
+                  </pic:spPr>
+                </pic:pic>
+              </a:graphicData>
+            </a:graphic>
+          </wp:inline>
+        </w:drawing>
+      </w:r>
+    </w:p>
+    <w:p>
+      <w:r>
+        <w:t>Anschließend wählt man die neu erstellte Datenbank im linken Bereich aus und klickt im oberen Bereich der Seite auf „Importieren“ und anschließend auf „</w:t>
+      </w:r>
+      <w:proofErr w:type="spellStart"/>
+      <w:r>
+        <w:t>Durcsuchen</w:t>
+      </w:r>
+      <w:proofErr w:type="spellEnd"/>
+      <w:r>
+        <w:t xml:space="preserve">…“, im sich öffnenden Auswahlfenster steuert man das Verzeichnis </w:t>
+      </w:r>
+      <w:proofErr w:type="spellStart"/>
+      <w:r>
+        <w:t>xampp</w:t>
+      </w:r>
+      <w:proofErr w:type="spellEnd"/>
+      <w:r>
+        <w:t>/</w:t>
+      </w:r>
+      <w:proofErr w:type="spellStart"/>
+      <w:r>
+        <w:t>htdocs</w:t>
+      </w:r>
+      <w:proofErr w:type="spellEnd"/>
+      <w:r>
+        <w:t>/</w:t>
+      </w:r>
+      <w:proofErr w:type="spellStart"/>
+      <w:r>
+        <w:t>neingag</w:t>
+      </w:r>
+      <w:proofErr w:type="spellEnd"/>
+      <w:r>
+        <w:t>/</w:t>
+      </w:r>
+      <w:proofErr w:type="spellStart"/>
+      <w:r>
+        <w:t>db</w:t>
+      </w:r>
+      <w:proofErr w:type="spellEnd"/>
+      <w:r>
+        <w:t xml:space="preserve"> an und wählt die dort aufgefundene „</w:t>
+      </w:r>
+      <w:proofErr w:type="spellStart"/>
+      <w:r>
+        <w:t>neingag.sql</w:t>
+      </w:r>
+      <w:proofErr w:type="spellEnd"/>
+      <w:r>
+        <w:t>“ Datei aus. Diese importiert man nun per Klick auf „OK“.</w:t>
+      </w:r>
+    </w:p>
+    <w:p>
+      <w:r>
+        <w:t xml:space="preserve">Hiermit ist alles getan, man kann die Seite über </w:t>
+      </w:r>
+      <w:hyperlink r:id="rId21" w:history="1">
+        <w:r>
+          <w:rPr>
+            <w:rStyle w:val="Hyperlink"/>
+          </w:rPr>
+          <w:t>http://localhost/neingag/</w:t>
+        </w:r>
+      </w:hyperlink>
+      <w:r>
+        <w:t xml:space="preserve"> oder </w:t>
+      </w:r>
+      <w:hyperlink r:id="rId22" w:history="1">
+        <w:r>
+          <w:rPr>
+            <w:rStyle w:val="Hyperlink"/>
+          </w:rPr>
+          <w:t>http://127.0.0.1/neingag/</w:t>
+        </w:r>
+      </w:hyperlink>
+      <w:r>
+        <w:t xml:space="preserve"> im Browser ansteuern.</w:t>
+      </w:r>
+      <w:r>
+        <w:rPr>
+          <w:noProof/>
+        </w:rPr>
+        <w:t xml:space="preserve"> </w:t>
+      </w:r>
+    </w:p>
+    <w:p>
+      <w:r>
+        <w:t xml:space="preserve"> </w:t>
+      </w:r>
       <w:r>
         <w:br w:type="page"/>
       </w:r>
@@ -4122,7 +4435,7 @@
         </w:rPr>
         <w:pict>
           <v:shape id="_x0000_s1026" type="#_x0000_t75" style="position:absolute;margin-left:120.2pt;margin-top:63.3pt;width:213.3pt;height:131.65pt;z-index:-251648000;mso-position-horizontal-relative:text;mso-position-vertical-relative:text;mso-width-relative:page;mso-height-relative:page">
-            <v:imagedata r:id="rId16" o:title="tables"/>
+            <v:imagedata r:id="rId23" o:title="tables"/>
           </v:shape>
         </w:pict>
       </w:r>
@@ -4276,7 +4589,7 @@
                     </pic:cNvPicPr>
                   </pic:nvPicPr>
                   <pic:blipFill>
-                    <a:blip r:embed="rId17">
+                    <a:blip r:embed="rId24">
                       <a:extLst>
                         <a:ext uri="{28A0092B-C50C-407E-A947-70E740481C1C}">
                           <a14:useLocalDpi xmlns:a14="http://schemas.microsoft.com/office/drawing/2010/main" val="0"/>
@@ -4336,8 +4649,8 @@
           <w:szCs w:val="24"/>
         </w:rPr>
         <w:pict>
-          <v:shape id="_x0000_i1026" type="#_x0000_t75" style="width:453.5pt;height:53.3pt">
-            <v:imagedata r:id="rId18" o:title="reg2"/>
+          <v:shape id="_x0000_i1026" type="#_x0000_t75" style="width:453.45pt;height:53.3pt">
+            <v:imagedata r:id="rId25" o:title="reg2"/>
           </v:shape>
         </w:pict>
       </w:r>
@@ -4363,7 +4676,7 @@
         </w:rPr>
         <w:pict>
           <v:shape id="_x0000_s1029" type="#_x0000_t75" style="position:absolute;margin-left:-.25pt;margin-top:550.8pt;width:220.2pt;height:29.3pt;z-index:251672576;mso-position-horizontal-relative:margin;mso-position-vertical-relative:margin">
-            <v:imagedata r:id="rId19" o:title="reg1"/>
+            <v:imagedata r:id="rId26" o:title="reg1"/>
             <w10:wrap type="square" anchorx="margin" anchory="margin"/>
           </v:shape>
         </w:pict>
@@ -4420,7 +4733,7 @@
         </w:rPr>
         <w:pict>
           <v:shape id="_x0000_s1030" type="#_x0000_t75" style="position:absolute;margin-left:-.85pt;margin-top:247.55pt;width:435.35pt;height:86.25pt;z-index:251674624;mso-position-horizontal-relative:margin;mso-position-vertical-relative:margin">
-            <v:imagedata r:id="rId20" o:title="login"/>
+            <v:imagedata r:id="rId27" o:title="login"/>
             <w10:wrap type="square" anchorx="margin" anchory="margin"/>
           </v:shape>
         </w:pict>
@@ -4581,8 +4894,8 @@
           <w:lang w:eastAsia="de-DE"/>
         </w:rPr>
         <w:pict>
-          <v:shape id="_x0000_i1027" type="#_x0000_t75" style="width:453.5pt;height:125.3pt">
-            <v:imagedata r:id="rId21" o:title="up1"/>
+          <v:shape id="_x0000_i1027" type="#_x0000_t75" style="width:453.45pt;height:125.3pt">
+            <v:imagedata r:id="rId28" o:title="up1"/>
           </v:shape>
         </w:pict>
       </w:r>
@@ -4641,8 +4954,8 @@
           <w:lang w:eastAsia="de-DE"/>
         </w:rPr>
         <w:pict>
-          <v:shape id="_x0000_i1028" type="#_x0000_t75" style="width:453.5pt;height:116.9pt">
-            <v:imagedata r:id="rId22" o:title="up2"/>
+          <v:shape id="_x0000_i1028" type="#_x0000_t75" style="width:453.5pt;height:116.95pt">
+            <v:imagedata r:id="rId29" o:title="up2"/>
           </v:shape>
         </w:pict>
       </w:r>
@@ -4801,8 +5114,8 @@
           <w:szCs w:val="24"/>
         </w:rPr>
         <w:pict>
-          <v:shape id="_x0000_i1029" type="#_x0000_t75" style="width:453.5pt;height:39.25pt">
-            <v:imagedata r:id="rId23" o:title="up3"/>
+          <v:shape id="_x0000_i1029" type="#_x0000_t75" style="width:453.4pt;height:39.25pt">
+            <v:imagedata r:id="rId30" o:title="up3"/>
           </v:shape>
         </w:pict>
       </w:r>
@@ -4891,7 +5204,7 @@
                     </pic:cNvPicPr>
                   </pic:nvPicPr>
                   <pic:blipFill>
-                    <a:blip r:embed="rId24">
+                    <a:blip r:embed="rId31">
                       <a:extLst>
                         <a:ext uri="{28A0092B-C50C-407E-A947-70E740481C1C}">
                           <a14:useLocalDpi xmlns:a14="http://schemas.microsoft.com/office/drawing/2010/main" val="0"/>
@@ -4970,7 +5283,7 @@
                     </pic:cNvPicPr>
                   </pic:nvPicPr>
                   <pic:blipFill>
-                    <a:blip r:embed="rId25">
+                    <a:blip r:embed="rId32">
                       <a:extLst>
                         <a:ext uri="{28A0092B-C50C-407E-A947-70E740481C1C}">
                           <a14:useLocalDpi xmlns:a14="http://schemas.microsoft.com/office/drawing/2010/main" val="0"/>
@@ -5074,23 +5387,7 @@
           <w:szCs w:val="24"/>
         </w:rPr>
         <w:br/>
-        <w:t xml:space="preserve">Nun fehlen nur noch die Kommentare und die </w:t>
-      </w:r>
-      <w:proofErr w:type="spellStart"/>
-      <w:r>
-        <w:rPr>
-          <w:sz w:val="24"/>
-          <w:szCs w:val="24"/>
-        </w:rPr>
-        <w:t>Up</w:t>
-      </w:r>
-      <w:proofErr w:type="spellEnd"/>
-      <w:r>
-        <w:rPr>
-          <w:sz w:val="24"/>
-          <w:szCs w:val="24"/>
-        </w:rPr>
-        <w:t xml:space="preserve">-/ </w:t>
+        <w:t xml:space="preserve">Nun fehlen nur noch die Kommentare und die Up-/ </w:t>
       </w:r>
       <w:proofErr w:type="spellStart"/>
       <w:r>
@@ -5203,7 +5500,7 @@
                     </pic:cNvPicPr>
                   </pic:nvPicPr>
                   <pic:blipFill>
-                    <a:blip r:embed="rId26">
+                    <a:blip r:embed="rId33">
                       <a:extLst>
                         <a:ext uri="{28A0092B-C50C-407E-A947-70E740481C1C}">
                           <a14:useLocalDpi xmlns:a14="http://schemas.microsoft.com/office/drawing/2010/main" val="0"/>
@@ -5288,7 +5585,7 @@
                     </pic:cNvPicPr>
                   </pic:nvPicPr>
                   <pic:blipFill>
-                    <a:blip r:embed="rId27">
+                    <a:blip r:embed="rId34">
                       <a:extLst>
                         <a:ext uri="{28A0092B-C50C-407E-A947-70E740481C1C}">
                           <a14:useLocalDpi xmlns:a14="http://schemas.microsoft.com/office/drawing/2010/main" val="0"/>
@@ -5352,7 +5649,7 @@
                     </pic:cNvPicPr>
                   </pic:nvPicPr>
                   <pic:blipFill>
-                    <a:blip r:embed="rId28">
+                    <a:blip r:embed="rId35">
                       <a:extLst>
                         <a:ext uri="{28A0092B-C50C-407E-A947-70E740481C1C}">
                           <a14:useLocalDpi xmlns:a14="http://schemas.microsoft.com/office/drawing/2010/main" val="0"/>
@@ -5835,7 +6132,7 @@
           <w:szCs w:val="24"/>
         </w:rPr>
       </w:pPr>
-      <w:hyperlink r:id="rId29" w:history="1">
+      <w:hyperlink r:id="rId36" w:history="1">
         <w:r>
           <w:rPr>
             <w:rStyle w:val="Hyperlink"/>
@@ -6038,8 +6335,8 @@
       </w:r>
     </w:p>
     <w:sectPr>
-      <w:headerReference w:type="default" r:id="rId30"/>
-      <w:footerReference w:type="default" r:id="rId31"/>
+      <w:headerReference w:type="default" r:id="rId37"/>
+      <w:footerReference w:type="default" r:id="rId38"/>
       <w:pgSz w:w="11906" w:h="16838"/>
       <w:pgMar w:top="1417" w:right="1417" w:bottom="1134" w:left="1417" w:header="708" w:footer="708" w:gutter="0"/>
       <w:pgNumType w:start="0"/>
@@ -6052,7 +6349,7 @@
 </file>
 
 <file path=word/endnotes.xml><?xml version="1.0" encoding="utf-8"?>
-<w:endnotes xmlns:wpc="http://schemas.microsoft.com/office/word/2010/wordprocessingCanvas" xmlns:cx="http://schemas.microsoft.com/office/drawing/2014/chartex" xmlns:cx1="http://schemas.microsoft.com/office/drawing/2015/9/8/chartex" xmlns:mc="http://schemas.openxmlformats.org/markup-compatibility/2006" xmlns:o="urn:schemas-microsoft-com:office:office" xmlns:r="http://schemas.openxmlformats.org/officeDocument/2006/relationships" xmlns:m="http://schemas.openxmlformats.org/officeDocument/2006/math" xmlns:v="urn:schemas-microsoft-com:vml" xmlns:wp14="http://schemas.microsoft.com/office/word/2010/wordprocessingDrawing" xmlns:wp="http://schemas.openxmlformats.org/drawingml/2006/wordprocessingDrawing" xmlns:w10="urn:schemas-microsoft-com:office:word" xmlns:w="http://schemas.openxmlformats.org/wordprocessingml/2006/main" xmlns:w14="http://schemas.microsoft.com/office/word/2010/wordml" xmlns:w15="http://schemas.microsoft.com/office/word/2012/wordml" xmlns:w16se="http://schemas.microsoft.com/office/word/2015/wordml/symex" xmlns:wpg="http://schemas.microsoft.com/office/word/2010/wordprocessingGroup" xmlns:wpi="http://schemas.microsoft.com/office/word/2010/wordprocessingInk" xmlns:wne="http://schemas.microsoft.com/office/word/2006/wordml" xmlns:wps="http://schemas.microsoft.com/office/word/2010/wordprocessingShape" mc:Ignorable="w14 w15 w16se wp14">
+<w:endnotes xmlns:wpc="http://schemas.microsoft.com/office/word/2010/wordprocessingCanvas" xmlns:cx="http://schemas.microsoft.com/office/drawing/2014/chartex" xmlns:cx1="http://schemas.microsoft.com/office/drawing/2015/9/8/chartex" xmlns:cx2="http://schemas.microsoft.com/office/drawing/2015/10/21/chartex" xmlns:cx3="http://schemas.microsoft.com/office/drawing/2016/5/9/chartex" xmlns:cx4="http://schemas.microsoft.com/office/drawing/2016/5/10/chartex" xmlns:cx5="http://schemas.microsoft.com/office/drawing/2016/5/11/chartex" xmlns:cx6="http://schemas.microsoft.com/office/drawing/2016/5/12/chartex" xmlns:cx7="http://schemas.microsoft.com/office/drawing/2016/5/13/chartex" xmlns:cx8="http://schemas.microsoft.com/office/drawing/2016/5/14/chartex" xmlns:mc="http://schemas.openxmlformats.org/markup-compatibility/2006" xmlns:aink="http://schemas.microsoft.com/office/drawing/2016/ink" xmlns:am3d="http://schemas.microsoft.com/office/drawing/2017/model3d" xmlns:o="urn:schemas-microsoft-com:office:office" xmlns:r="http://schemas.openxmlformats.org/officeDocument/2006/relationships" xmlns:m="http://schemas.openxmlformats.org/officeDocument/2006/math" xmlns:v="urn:schemas-microsoft-com:vml" xmlns:wp14="http://schemas.microsoft.com/office/word/2010/wordprocessingDrawing" xmlns:wp="http://schemas.openxmlformats.org/drawingml/2006/wordprocessingDrawing" xmlns:w10="urn:schemas-microsoft-com:office:word" xmlns:w="http://schemas.openxmlformats.org/wordprocessingml/2006/main" xmlns:w14="http://schemas.microsoft.com/office/word/2010/wordml" xmlns:w15="http://schemas.microsoft.com/office/word/2012/wordml" xmlns:w16cid="http://schemas.microsoft.com/office/word/2016/wordml/cid" xmlns:w16se="http://schemas.microsoft.com/office/word/2015/wordml/symex" xmlns:wpg="http://schemas.microsoft.com/office/word/2010/wordprocessingGroup" xmlns:wpi="http://schemas.microsoft.com/office/word/2010/wordprocessingInk" xmlns:wne="http://schemas.microsoft.com/office/word/2006/wordml" xmlns:wps="http://schemas.microsoft.com/office/word/2010/wordprocessingShape" mc:Ignorable="w14 w15 w16se w16cid wp14">
   <w:endnote w:type="separator" w:id="-1">
     <w:p>
       <w:pPr>
@@ -6077,7 +6374,7 @@
 </file>
 
 <file path=word/footer1.xml><?xml version="1.0" encoding="utf-8"?>
-<w:ftr xmlns:wpc="http://schemas.microsoft.com/office/word/2010/wordprocessingCanvas" xmlns:cx="http://schemas.microsoft.com/office/drawing/2014/chartex" xmlns:cx1="http://schemas.microsoft.com/office/drawing/2015/9/8/chartex" xmlns:mc="http://schemas.openxmlformats.org/markup-compatibility/2006" xmlns:o="urn:schemas-microsoft-com:office:office" xmlns:r="http://schemas.openxmlformats.org/officeDocument/2006/relationships" xmlns:m="http://schemas.openxmlformats.org/officeDocument/2006/math" xmlns:v="urn:schemas-microsoft-com:vml" xmlns:wp14="http://schemas.microsoft.com/office/word/2010/wordprocessingDrawing" xmlns:wp="http://schemas.openxmlformats.org/drawingml/2006/wordprocessingDrawing" xmlns:w10="urn:schemas-microsoft-com:office:word" xmlns:w="http://schemas.openxmlformats.org/wordprocessingml/2006/main" xmlns:w14="http://schemas.microsoft.com/office/word/2010/wordml" xmlns:w15="http://schemas.microsoft.com/office/word/2012/wordml" xmlns:w16se="http://schemas.microsoft.com/office/word/2015/wordml/symex" xmlns:wpg="http://schemas.microsoft.com/office/word/2010/wordprocessingGroup" xmlns:wpi="http://schemas.microsoft.com/office/word/2010/wordprocessingInk" xmlns:wne="http://schemas.microsoft.com/office/word/2006/wordml" xmlns:wps="http://schemas.microsoft.com/office/word/2010/wordprocessingShape" mc:Ignorable="w14 w15 w16se wp14">
+<w:ftr xmlns:wpc="http://schemas.microsoft.com/office/word/2010/wordprocessingCanvas" xmlns:cx="http://schemas.microsoft.com/office/drawing/2014/chartex" xmlns:cx1="http://schemas.microsoft.com/office/drawing/2015/9/8/chartex" xmlns:cx2="http://schemas.microsoft.com/office/drawing/2015/10/21/chartex" xmlns:cx3="http://schemas.microsoft.com/office/drawing/2016/5/9/chartex" xmlns:cx4="http://schemas.microsoft.com/office/drawing/2016/5/10/chartex" xmlns:cx5="http://schemas.microsoft.com/office/drawing/2016/5/11/chartex" xmlns:cx6="http://schemas.microsoft.com/office/drawing/2016/5/12/chartex" xmlns:cx7="http://schemas.microsoft.com/office/drawing/2016/5/13/chartex" xmlns:cx8="http://schemas.microsoft.com/office/drawing/2016/5/14/chartex" xmlns:mc="http://schemas.openxmlformats.org/markup-compatibility/2006" xmlns:aink="http://schemas.microsoft.com/office/drawing/2016/ink" xmlns:am3d="http://schemas.microsoft.com/office/drawing/2017/model3d" xmlns:o="urn:schemas-microsoft-com:office:office" xmlns:r="http://schemas.openxmlformats.org/officeDocument/2006/relationships" xmlns:m="http://schemas.openxmlformats.org/officeDocument/2006/math" xmlns:v="urn:schemas-microsoft-com:vml" xmlns:wp14="http://schemas.microsoft.com/office/word/2010/wordprocessingDrawing" xmlns:wp="http://schemas.openxmlformats.org/drawingml/2006/wordprocessingDrawing" xmlns:w10="urn:schemas-microsoft-com:office:word" xmlns:w="http://schemas.openxmlformats.org/wordprocessingml/2006/main" xmlns:w14="http://schemas.microsoft.com/office/word/2010/wordml" xmlns:w15="http://schemas.microsoft.com/office/word/2012/wordml" xmlns:w16cid="http://schemas.microsoft.com/office/word/2016/wordml/cid" xmlns:w16se="http://schemas.microsoft.com/office/word/2015/wordml/symex" xmlns:wpg="http://schemas.microsoft.com/office/word/2010/wordprocessingGroup" xmlns:wpi="http://schemas.microsoft.com/office/word/2010/wordprocessingInk" xmlns:wne="http://schemas.microsoft.com/office/word/2006/wordml" xmlns:wps="http://schemas.microsoft.com/office/word/2010/wordprocessingShape" mc:Ignorable="w14 w15 w16se w16cid wp14">
   <w:sdt>
     <w:sdtPr>
       <w:id w:val="1462612371"/>
@@ -6086,7 +6383,6 @@
         <w:docPartUnique/>
       </w:docPartObj>
     </w:sdtPr>
-    <w:sdtEndPr/>
     <w:sdtContent>
       <w:p>
         <w:pPr>
@@ -6115,7 +6411,7 @@
           <w:rPr>
             <w:noProof/>
           </w:rPr>
-          <w:t>1</w:t>
+          <w:t>18</w:t>
         </w:r>
         <w:r>
           <w:fldChar w:fldCharType="end"/>
@@ -6132,7 +6428,7 @@
 </file>
 
 <file path=word/footnotes.xml><?xml version="1.0" encoding="utf-8"?>
-<w:footnotes xmlns:wpc="http://schemas.microsoft.com/office/word/2010/wordprocessingCanvas" xmlns:cx="http://schemas.microsoft.com/office/drawing/2014/chartex" xmlns:cx1="http://schemas.microsoft.com/office/drawing/2015/9/8/chartex" xmlns:mc="http://schemas.openxmlformats.org/markup-compatibility/2006" xmlns:o="urn:schemas-microsoft-com:office:office" xmlns:r="http://schemas.openxmlformats.org/officeDocument/2006/relationships" xmlns:m="http://schemas.openxmlformats.org/officeDocument/2006/math" xmlns:v="urn:schemas-microsoft-com:vml" xmlns:wp14="http://schemas.microsoft.com/office/word/2010/wordprocessingDrawing" xmlns:wp="http://schemas.openxmlformats.org/drawingml/2006/wordprocessingDrawing" xmlns:w10="urn:schemas-microsoft-com:office:word" xmlns:w="http://schemas.openxmlformats.org/wordprocessingml/2006/main" xmlns:w14="http://schemas.microsoft.com/office/word/2010/wordml" xmlns:w15="http://schemas.microsoft.com/office/word/2012/wordml" xmlns:w16se="http://schemas.microsoft.com/office/word/2015/wordml/symex" xmlns:wpg="http://schemas.microsoft.com/office/word/2010/wordprocessingGroup" xmlns:wpi="http://schemas.microsoft.com/office/word/2010/wordprocessingInk" xmlns:wne="http://schemas.microsoft.com/office/word/2006/wordml" xmlns:wps="http://schemas.microsoft.com/office/word/2010/wordprocessingShape" mc:Ignorable="w14 w15 w16se wp14">
+<w:footnotes xmlns:wpc="http://schemas.microsoft.com/office/word/2010/wordprocessingCanvas" xmlns:cx="http://schemas.microsoft.com/office/drawing/2014/chartex" xmlns:cx1="http://schemas.microsoft.com/office/drawing/2015/9/8/chartex" xmlns:cx2="http://schemas.microsoft.com/office/drawing/2015/10/21/chartex" xmlns:cx3="http://schemas.microsoft.com/office/drawing/2016/5/9/chartex" xmlns:cx4="http://schemas.microsoft.com/office/drawing/2016/5/10/chartex" xmlns:cx5="http://schemas.microsoft.com/office/drawing/2016/5/11/chartex" xmlns:cx6="http://schemas.microsoft.com/office/drawing/2016/5/12/chartex" xmlns:cx7="http://schemas.microsoft.com/office/drawing/2016/5/13/chartex" xmlns:cx8="http://schemas.microsoft.com/office/drawing/2016/5/14/chartex" xmlns:mc="http://schemas.openxmlformats.org/markup-compatibility/2006" xmlns:aink="http://schemas.microsoft.com/office/drawing/2016/ink" xmlns:am3d="http://schemas.microsoft.com/office/drawing/2017/model3d" xmlns:o="urn:schemas-microsoft-com:office:office" xmlns:r="http://schemas.openxmlformats.org/officeDocument/2006/relationships" xmlns:m="http://schemas.openxmlformats.org/officeDocument/2006/math" xmlns:v="urn:schemas-microsoft-com:vml" xmlns:wp14="http://schemas.microsoft.com/office/word/2010/wordprocessingDrawing" xmlns:wp="http://schemas.openxmlformats.org/drawingml/2006/wordprocessingDrawing" xmlns:w10="urn:schemas-microsoft-com:office:word" xmlns:w="http://schemas.openxmlformats.org/wordprocessingml/2006/main" xmlns:w14="http://schemas.microsoft.com/office/word/2010/wordml" xmlns:w15="http://schemas.microsoft.com/office/word/2012/wordml" xmlns:w16cid="http://schemas.microsoft.com/office/word/2016/wordml/cid" xmlns:w16se="http://schemas.microsoft.com/office/word/2015/wordml/symex" xmlns:wpg="http://schemas.microsoft.com/office/word/2010/wordprocessingGroup" xmlns:wpi="http://schemas.microsoft.com/office/word/2010/wordprocessingInk" xmlns:wne="http://schemas.microsoft.com/office/word/2006/wordml" xmlns:wps="http://schemas.microsoft.com/office/word/2010/wordprocessingShape" mc:Ignorable="w14 w15 w16se w16cid wp14">
   <w:footnote w:type="separator" w:id="-1">
     <w:p>
       <w:pPr>
@@ -6157,7 +6453,7 @@
 </file>
 
 <file path=word/header1.xml><?xml version="1.0" encoding="utf-8"?>
-<w:hdr xmlns:wpc="http://schemas.microsoft.com/office/word/2010/wordprocessingCanvas" xmlns:cx="http://schemas.microsoft.com/office/drawing/2014/chartex" xmlns:cx1="http://schemas.microsoft.com/office/drawing/2015/9/8/chartex" xmlns:mc="http://schemas.openxmlformats.org/markup-compatibility/2006" xmlns:o="urn:schemas-microsoft-com:office:office" xmlns:r="http://schemas.openxmlformats.org/officeDocument/2006/relationships" xmlns:m="http://schemas.openxmlformats.org/officeDocument/2006/math" xmlns:v="urn:schemas-microsoft-com:vml" xmlns:wp14="http://schemas.microsoft.com/office/word/2010/wordprocessingDrawing" xmlns:wp="http://schemas.openxmlformats.org/drawingml/2006/wordprocessingDrawing" xmlns:w10="urn:schemas-microsoft-com:office:word" xmlns:w="http://schemas.openxmlformats.org/wordprocessingml/2006/main" xmlns:w14="http://schemas.microsoft.com/office/word/2010/wordml" xmlns:w15="http://schemas.microsoft.com/office/word/2012/wordml" xmlns:w16se="http://schemas.microsoft.com/office/word/2015/wordml/symex" xmlns:wpg="http://schemas.microsoft.com/office/word/2010/wordprocessingGroup" xmlns:wpi="http://schemas.microsoft.com/office/word/2010/wordprocessingInk" xmlns:wne="http://schemas.microsoft.com/office/word/2006/wordml" xmlns:wps="http://schemas.microsoft.com/office/word/2010/wordprocessingShape" mc:Ignorable="w14 w15 w16se wp14">
+<w:hdr xmlns:wpc="http://schemas.microsoft.com/office/word/2010/wordprocessingCanvas" xmlns:cx="http://schemas.microsoft.com/office/drawing/2014/chartex" xmlns:cx1="http://schemas.microsoft.com/office/drawing/2015/9/8/chartex" xmlns:cx2="http://schemas.microsoft.com/office/drawing/2015/10/21/chartex" xmlns:cx3="http://schemas.microsoft.com/office/drawing/2016/5/9/chartex" xmlns:cx4="http://schemas.microsoft.com/office/drawing/2016/5/10/chartex" xmlns:cx5="http://schemas.microsoft.com/office/drawing/2016/5/11/chartex" xmlns:cx6="http://schemas.microsoft.com/office/drawing/2016/5/12/chartex" xmlns:cx7="http://schemas.microsoft.com/office/drawing/2016/5/13/chartex" xmlns:cx8="http://schemas.microsoft.com/office/drawing/2016/5/14/chartex" xmlns:mc="http://schemas.openxmlformats.org/markup-compatibility/2006" xmlns:aink="http://schemas.microsoft.com/office/drawing/2016/ink" xmlns:am3d="http://schemas.microsoft.com/office/drawing/2017/model3d" xmlns:o="urn:schemas-microsoft-com:office:office" xmlns:r="http://schemas.openxmlformats.org/officeDocument/2006/relationships" xmlns:m="http://schemas.openxmlformats.org/officeDocument/2006/math" xmlns:v="urn:schemas-microsoft-com:vml" xmlns:wp14="http://schemas.microsoft.com/office/word/2010/wordprocessingDrawing" xmlns:wp="http://schemas.openxmlformats.org/drawingml/2006/wordprocessingDrawing" xmlns:w10="urn:schemas-microsoft-com:office:word" xmlns:w="http://schemas.openxmlformats.org/wordprocessingml/2006/main" xmlns:w14="http://schemas.microsoft.com/office/word/2010/wordml" xmlns:w15="http://schemas.microsoft.com/office/word/2012/wordml" xmlns:w16cid="http://schemas.microsoft.com/office/word/2016/wordml/cid" xmlns:w16se="http://schemas.microsoft.com/office/word/2015/wordml/symex" xmlns:wpg="http://schemas.microsoft.com/office/word/2010/wordprocessingGroup" xmlns:wpi="http://schemas.microsoft.com/office/word/2010/wordprocessingInk" xmlns:wne="http://schemas.microsoft.com/office/word/2006/wordml" xmlns:wps="http://schemas.microsoft.com/office/word/2010/wordprocessingShape" mc:Ignorable="w14 w15 w16se w16cid wp14">
   <w:p>
     <w:pPr>
       <w:pStyle w:val="Kopfzeile"/>
@@ -6175,7 +6471,7 @@
 </file>
 
 <file path=word/numbering.xml><?xml version="1.0" encoding="utf-8"?>
-<w:numbering xmlns:wpc="http://schemas.microsoft.com/office/word/2010/wordprocessingCanvas" xmlns:cx="http://schemas.microsoft.com/office/drawing/2014/chartex" xmlns:cx1="http://schemas.microsoft.com/office/drawing/2015/9/8/chartex" xmlns:mc="http://schemas.openxmlformats.org/markup-compatibility/2006" xmlns:o="urn:schemas-microsoft-com:office:office" xmlns:r="http://schemas.openxmlformats.org/officeDocument/2006/relationships" xmlns:m="http://schemas.openxmlformats.org/officeDocument/2006/math" xmlns:v="urn:schemas-microsoft-com:vml" xmlns:wp14="http://schemas.microsoft.com/office/word/2010/wordprocessingDrawing" xmlns:wp="http://schemas.openxmlformats.org/drawingml/2006/wordprocessingDrawing" xmlns:w10="urn:schemas-microsoft-com:office:word" xmlns:w="http://schemas.openxmlformats.org/wordprocessingml/2006/main" xmlns:w14="http://schemas.microsoft.com/office/word/2010/wordml" xmlns:w15="http://schemas.microsoft.com/office/word/2012/wordml" xmlns:w16se="http://schemas.microsoft.com/office/word/2015/wordml/symex" xmlns:wpg="http://schemas.microsoft.com/office/word/2010/wordprocessingGroup" xmlns:wpi="http://schemas.microsoft.com/office/word/2010/wordprocessingInk" xmlns:wne="http://schemas.microsoft.com/office/word/2006/wordml" xmlns:wps="http://schemas.microsoft.com/office/word/2010/wordprocessingShape" mc:Ignorable="w14 w15 w16se wp14">
+<w:numbering xmlns:wpc="http://schemas.microsoft.com/office/word/2010/wordprocessingCanvas" xmlns:cx="http://schemas.microsoft.com/office/drawing/2014/chartex" xmlns:cx1="http://schemas.microsoft.com/office/drawing/2015/9/8/chartex" xmlns:cx2="http://schemas.microsoft.com/office/drawing/2015/10/21/chartex" xmlns:cx3="http://schemas.microsoft.com/office/drawing/2016/5/9/chartex" xmlns:cx4="http://schemas.microsoft.com/office/drawing/2016/5/10/chartex" xmlns:cx5="http://schemas.microsoft.com/office/drawing/2016/5/11/chartex" xmlns:cx6="http://schemas.microsoft.com/office/drawing/2016/5/12/chartex" xmlns:cx7="http://schemas.microsoft.com/office/drawing/2016/5/13/chartex" xmlns:cx8="http://schemas.microsoft.com/office/drawing/2016/5/14/chartex" xmlns:mc="http://schemas.openxmlformats.org/markup-compatibility/2006" xmlns:aink="http://schemas.microsoft.com/office/drawing/2016/ink" xmlns:am3d="http://schemas.microsoft.com/office/drawing/2017/model3d" xmlns:o="urn:schemas-microsoft-com:office:office" xmlns:r="http://schemas.openxmlformats.org/officeDocument/2006/relationships" xmlns:m="http://schemas.openxmlformats.org/officeDocument/2006/math" xmlns:v="urn:schemas-microsoft-com:vml" xmlns:wp14="http://schemas.microsoft.com/office/word/2010/wordprocessingDrawing" xmlns:wp="http://schemas.openxmlformats.org/drawingml/2006/wordprocessingDrawing" xmlns:w10="urn:schemas-microsoft-com:office:word" xmlns:w="http://schemas.openxmlformats.org/wordprocessingml/2006/main" xmlns:w14="http://schemas.microsoft.com/office/word/2010/wordml" xmlns:w15="http://schemas.microsoft.com/office/word/2012/wordml" xmlns:w16cid="http://schemas.microsoft.com/office/word/2016/wordml/cid" xmlns:w16se="http://schemas.microsoft.com/office/word/2015/wordml/symex" xmlns:wpg="http://schemas.microsoft.com/office/word/2010/wordprocessingGroup" xmlns:wpi="http://schemas.microsoft.com/office/word/2010/wordprocessingInk" xmlns:wne="http://schemas.microsoft.com/office/word/2006/wordml" xmlns:wps="http://schemas.microsoft.com/office/word/2010/wordprocessingShape" mc:Ignorable="w14 w15 w16se w16cid wp14">
   <w:abstractNum w:abstractNumId="0" w15:restartNumberingAfterBreak="0">
     <w:nsid w:val="104B2F3D"/>
     <w:multiLevelType w:val="hybridMultilevel"/>
@@ -7039,7 +7335,7 @@
 </file>
 
 <file path=word/styles.xml><?xml version="1.0" encoding="utf-8"?>
-<w:styles xmlns:mc="http://schemas.openxmlformats.org/markup-compatibility/2006" xmlns:r="http://schemas.openxmlformats.org/officeDocument/2006/relationships" xmlns:w="http://schemas.openxmlformats.org/wordprocessingml/2006/main" xmlns:w14="http://schemas.microsoft.com/office/word/2010/wordml" xmlns:w15="http://schemas.microsoft.com/office/word/2012/wordml" xmlns:w16se="http://schemas.microsoft.com/office/word/2015/wordml/symex" mc:Ignorable="w14 w15 w16se">
+<w:styles xmlns:mc="http://schemas.openxmlformats.org/markup-compatibility/2006" xmlns:r="http://schemas.openxmlformats.org/officeDocument/2006/relationships" xmlns:w="http://schemas.openxmlformats.org/wordprocessingml/2006/main" xmlns:w14="http://schemas.microsoft.com/office/word/2010/wordml" xmlns:w15="http://schemas.microsoft.com/office/word/2012/wordml" xmlns:w16cid="http://schemas.microsoft.com/office/word/2016/wordml/cid" xmlns:w16se="http://schemas.microsoft.com/office/word/2015/wordml/symex" mc:Ignorable="w14 w15 w16se w16cid">
   <w:docDefaults>
     <w:rPrDefault>
       <w:rPr>
@@ -7055,7 +7351,7 @@
       </w:pPr>
     </w:pPrDefault>
   </w:docDefaults>
-  <w:latentStyles w:defLockedState="0" w:defUIPriority="99" w:defSemiHidden="0" w:defUnhideWhenUsed="0" w:defQFormat="0" w:count="371">
+  <w:latentStyles w:defLockedState="0" w:defUIPriority="99" w:defSemiHidden="0" w:defUnhideWhenUsed="0" w:defQFormat="0" w:count="375">
     <w:lsdException w:name="Normal" w:uiPriority="0" w:qFormat="1"/>
     <w:lsdException w:name="heading 1" w:uiPriority="9" w:qFormat="1"/>
     <w:lsdException w:name="heading 2" w:semiHidden="1" w:uiPriority="9" w:unhideWhenUsed="1" w:qFormat="1"/>
@@ -7161,7 +7457,6 @@
     <w:lsdException w:name="HTML Sample" w:semiHidden="1" w:unhideWhenUsed="1"/>
     <w:lsdException w:name="HTML Typewriter" w:semiHidden="1" w:unhideWhenUsed="1"/>
     <w:lsdException w:name="HTML Variable" w:semiHidden="1" w:unhideWhenUsed="1"/>
-    <w:lsdException w:name="Normal Table" w:semiHidden="1" w:unhideWhenUsed="1"/>
     <w:lsdException w:name="annotation subject" w:semiHidden="1" w:unhideWhenUsed="1"/>
     <w:lsdException w:name="No List" w:semiHidden="1" w:unhideWhenUsed="1"/>
     <w:lsdException w:name="Outline List 1" w:semiHidden="1" w:unhideWhenUsed="1"/>
@@ -7205,10 +7500,8 @@
     <w:lsdException w:name="Table Elegant" w:semiHidden="1" w:unhideWhenUsed="1"/>
     <w:lsdException w:name="Table Professional" w:semiHidden="1" w:unhideWhenUsed="1"/>
     <w:lsdException w:name="Table Subtle 1" w:semiHidden="1" w:unhideWhenUsed="1"/>
-    <w:lsdException w:name="Table Subtle 2" w:semiHidden="1" w:unhideWhenUsed="1"/>
     <w:lsdException w:name="Table Web 1" w:semiHidden="1" w:unhideWhenUsed="1"/>
     <w:lsdException w:name="Table Web 2" w:semiHidden="1" w:unhideWhenUsed="1"/>
-    <w:lsdException w:name="Table Web 3" w:semiHidden="1" w:unhideWhenUsed="1"/>
     <w:lsdException w:name="Balloon Text" w:semiHidden="1" w:unhideWhenUsed="1"/>
     <w:lsdException w:name="Table Grid" w:uiPriority="39"/>
     <w:lsdException w:name="Table Theme" w:semiHidden="1" w:unhideWhenUsed="1"/>
@@ -7427,6 +7720,10 @@
     <w:lsdException w:name="List Table 5 Dark Accent 6" w:uiPriority="50"/>
     <w:lsdException w:name="List Table 6 Colorful Accent 6" w:uiPriority="51"/>
     <w:lsdException w:name="List Table 7 Colorful Accent 6" w:uiPriority="52"/>
+    <w:lsdException w:name="Mention" w:semiHidden="1" w:unhideWhenUsed="1"/>
+    <w:lsdException w:name="Smart Hyperlink" w:semiHidden="1" w:unhideWhenUsed="1"/>
+    <w:lsdException w:name="Hashtag" w:semiHidden="1" w:unhideWhenUsed="1"/>
+    <w:lsdException w:name="Unresolved Mention" w:semiHidden="1" w:unhideWhenUsed="1"/>
   </w:latentStyles>
   <w:style w:type="paragraph" w:default="1" w:styleId="Standard">
     <w:name w:val="Normal"/>
@@ -7848,13 +8145,25 @@
       <w:szCs w:val="18"/>
     </w:rPr>
   </w:style>
-  <w:style w:type="character" w:customStyle="1" w:styleId="UnresolvedMention">
+  <w:style w:type="character" w:customStyle="1" w:styleId="NichtaufgelsteErwhnung1">
+    <w:name w:val="Nicht aufgelöste Erwähnung1"/>
+    <w:basedOn w:val="Absatz-Standardschriftart"/>
+    <w:uiPriority w:val="99"/>
+    <w:semiHidden/>
+    <w:unhideWhenUsed/>
+    <w:rsid w:val="00594841"/>
+    <w:rPr>
+      <w:color w:val="808080"/>
+      <w:shd w:val="clear" w:color="auto" w:fill="E6E6E6"/>
+    </w:rPr>
+  </w:style>
+  <w:style w:type="character" w:styleId="NichtaufgelsteErwhnung">
     <w:name w:val="Unresolved Mention"/>
     <w:basedOn w:val="Absatz-Standardschriftart"/>
     <w:uiPriority w:val="99"/>
     <w:semiHidden/>
     <w:unhideWhenUsed/>
-    <w:rsid w:val="00594841"/>
+    <w:rsid w:val="00137922"/>
     <w:rPr>
       <w:color w:val="808080"/>
       <w:shd w:val="clear" w:color="auto" w:fill="E6E6E6"/>
@@ -8150,7 +8459,7 @@
 </file>
 
 <file path=customXml/itemProps2.xml><?xml version="1.0" encoding="utf-8"?>
-<ds:datastoreItem xmlns:ds="http://schemas.openxmlformats.org/officeDocument/2006/customXml" ds:itemID="{B3DC21B0-619F-42FA-8FA1-478107394850}">
+<ds:datastoreItem xmlns:ds="http://schemas.openxmlformats.org/officeDocument/2006/customXml" ds:itemID="{7287E52C-DAF6-4608-8796-A01FB6C9030A}">
   <ds:schemaRefs>
     <ds:schemaRef ds:uri="http://schemas.openxmlformats.org/officeDocument/2006/bibliography"/>
   </ds:schemaRefs>

</xml_diff>